<commit_message>
Ergebnisdokumentation zu React erweitern/überarbeiten
</commit_message>
<xml_diff>
--- a/documents/JavaScript_Libraries/Gruppe_C_Dokumentation_JSLibraries.docx
+++ b/documents/JavaScript_Libraries/Gruppe_C_Dokumentation_JSLibraries.docx
@@ -226,7 +226,15 @@
     <w:p/>
     <w:p>
       <w:r>
-        <w:t xml:space="preserve">Der grösste Unterschied zwischen Libraries und Frameworks liegt in der «Inversion of Control». </w:t>
+        <w:t xml:space="preserve">Der grösste Unterschied zwischen Libraries und Frameworks liegt in der «Inversion </w:t>
+      </w:r>
+      <w:proofErr w:type="spellStart"/>
+      <w:r>
+        <w:t>of</w:t>
+      </w:r>
+      <w:proofErr w:type="spellEnd"/>
+      <w:r>
+        <w:t xml:space="preserve"> Control». </w:t>
       </w:r>
       <w:r>
         <w:t xml:space="preserve">Dies bezeichnet die Art und Weise wie </w:t>
@@ -409,43 +417,76 @@
       <w:pPr>
         <w:pStyle w:val="berschrift2"/>
       </w:pPr>
+      <w:proofErr w:type="spellStart"/>
       <w:r>
         <w:t>React</w:t>
       </w:r>
-    </w:p>
-    <w:p>
-      <w:r>
-        <w:t xml:space="preserve">Bei React handelt es sich um eine JavaScript-Library, die für die Erstellung von webbasierten Benutzeroberflächen verwendet wird. Das Spezielle an React ist der starke Fokus auf Komponenten. Jede React-Applikation ist aus einzelnen Komponenten zusammengebaut, die ineinander verschachtelt werden können. </w:t>
-      </w:r>
-      <w:r>
-        <w:t>Im Grunde genommen sind React-Komponenten JavaScript-Funktionen, die Markup zurückgeben.</w:t>
+      <w:proofErr w:type="spellEnd"/>
+    </w:p>
+    <w:p>
+      <w:r>
+        <w:t xml:space="preserve">Bei </w:t>
+      </w:r>
+      <w:proofErr w:type="spellStart"/>
+      <w:r>
+        <w:t>React</w:t>
+      </w:r>
+      <w:proofErr w:type="spellEnd"/>
+      <w:r>
+        <w:t xml:space="preserve"> handelt es sich um eine JavaScript-Library, die für die Erstellung von webbasierten Benutzeroberflächen verwendet wird. Das Spezielle an </w:t>
+      </w:r>
+      <w:proofErr w:type="spellStart"/>
+      <w:r>
+        <w:t>React</w:t>
+      </w:r>
+      <w:proofErr w:type="spellEnd"/>
+      <w:r>
+        <w:t xml:space="preserve"> ist der starke Fokus auf Komponenten. Jede </w:t>
+      </w:r>
+      <w:proofErr w:type="spellStart"/>
+      <w:r>
+        <w:t>React</w:t>
+      </w:r>
+      <w:proofErr w:type="spellEnd"/>
+      <w:r>
+        <w:t xml:space="preserve">-Applikation ist aus einzelnen Komponenten zusammengebaut, die ineinander verschachtelt werden können. </w:t>
+      </w:r>
+      <w:r>
+        <w:t xml:space="preserve">Im Grunde genommen sind </w:t>
+      </w:r>
+      <w:proofErr w:type="spellStart"/>
+      <w:r>
+        <w:t>React</w:t>
+      </w:r>
+      <w:proofErr w:type="spellEnd"/>
+      <w:r>
+        <w:t xml:space="preserve">-Komponenten JavaScript-Funktionen, die Markup zurückgeben. </w:t>
+      </w:r>
+      <w:r>
+        <w:t xml:space="preserve">Komponenten sollten so aufgebaut sein, dass sie </w:t>
+      </w:r>
+      <w:r>
+        <w:t>beliebig</w:t>
+      </w:r>
+      <w:r>
+        <w:t xml:space="preserve"> wiederverwendet werden können.</w:t>
+      </w:r>
+      <w:r>
+        <w:t xml:space="preserve"> Deshalb haben sie in den meisten Fällen auch ein eigenes CSS-file.</w:t>
       </w:r>
       <w:r>
         <w:t xml:space="preserve"> </w:t>
       </w:r>
       <w:r>
-        <w:t xml:space="preserve">Komponenten sollten so aufgebaut sein, dass sie </w:t>
-      </w:r>
-      <w:r>
-        <w:t>beliebig</w:t>
-      </w:r>
-      <w:r>
-        <w:t xml:space="preserve"> wiederverwendet werden können.</w:t>
-      </w:r>
-      <w:r>
-        <w:t xml:space="preserve"> Deshalb haben sie in den meisten Fällen auch ein eigenes CSS-file.</w:t>
-      </w:r>
-      <w:r>
-        <w:t xml:space="preserve"> </w:t>
-      </w:r>
-      <w:r>
         <w:t xml:space="preserve">Geschrieben werden die </w:t>
       </w:r>
-      <w:r>
-        <w:t>React-Komponente</w:t>
-      </w:r>
-      <w:r>
-        <w:t>n</w:t>
+      <w:proofErr w:type="spellStart"/>
+      <w:r>
+        <w:t>React</w:t>
+      </w:r>
+      <w:proofErr w:type="spellEnd"/>
+      <w:r>
+        <w:t>-Komponenten</w:t>
       </w:r>
       <w:r>
         <w:t xml:space="preserve"> im Normalfall</w:t>
@@ -475,42 +516,172 @@
           <w:i/>
           <w:iCs/>
         </w:rPr>
-        <w:t>pure functions</w:t>
-      </w:r>
-      <w:r>
-        <w:t xml:space="preserve"> zu schreiben. D. h. die Funktion kümert sich nur um ihre eigenen Angelegenheiten und verändert keine Objekte oder Variablen, die bereits vor ihrem Aufruf existieren. Bei gleichen Eingaben sollte eine </w:t>
-      </w:r>
+        <w:t xml:space="preserve">pure </w:t>
+      </w:r>
+      <w:proofErr w:type="spellStart"/>
       <w:r>
         <w:rPr>
           <w:i/>
           <w:iCs/>
         </w:rPr>
-        <w:t>pure function</w:t>
-      </w:r>
+        <w:t>functions</w:t>
+      </w:r>
+      <w:proofErr w:type="spellEnd"/>
+      <w:r>
+        <w:t xml:space="preserve"> zu schreiben. D. h. die Funktion </w:t>
+      </w:r>
+      <w:proofErr w:type="spellStart"/>
+      <w:r>
+        <w:t>kümert</w:t>
+      </w:r>
+      <w:proofErr w:type="spellEnd"/>
+      <w:r>
+        <w:t xml:space="preserve"> sich nur um ihre eigenen Angelegenheiten und verändert keine Objekte oder Variablen, die bereits vor ihrem Aufruf existieren. Bei gleichen Eingaben sollte eine </w:t>
+      </w:r>
+      <w:r>
+        <w:rPr>
+          <w:i/>
+          <w:iCs/>
+        </w:rPr>
+        <w:t xml:space="preserve">pure </w:t>
+      </w:r>
+      <w:proofErr w:type="spellStart"/>
+      <w:r>
+        <w:rPr>
+          <w:i/>
+          <w:iCs/>
+        </w:rPr>
+        <w:t>function</w:t>
+      </w:r>
+      <w:proofErr w:type="spellEnd"/>
       <w:r>
         <w:t xml:space="preserve"> immer dasselbe Ergebnis zurückgeben.</w:t>
       </w:r>
-    </w:p>
-    <w:p>
-      <w:r>
-        <w:t>Zwei weitere wichtige Begriffe von React sind Props und State. Props</w:t>
-      </w:r>
-      <w:r>
-        <w:t xml:space="preserve"> (auch </w:t>
+      <w:r>
+        <w:t xml:space="preserve"> Eine Ausnahme sind dabei Eventhandler. Da diese nicht während des Renderns laufen, müssen sie nicht pure sein und können deshalb Änderungen vornehmen. Jedoch verändern auch sie keine Variablen, sondern sogenannte States. Der State ist eine Art «Gedächtnis» einer Komponente. </w:t>
+      </w:r>
+      <w:r>
+        <w:t xml:space="preserve">Wenn </w:t>
+      </w:r>
+      <w:proofErr w:type="spellStart"/>
+      <w:r>
+        <w:t>React</w:t>
+      </w:r>
+      <w:proofErr w:type="spellEnd"/>
+      <w:r>
+        <w:t xml:space="preserve"> merkt, dass sich etwas geändert hat (z. B. ein State), wird die ganze Komponente neu gerendert</w:t>
+      </w:r>
+      <w:r>
+        <w:t xml:space="preserve"> und die </w:t>
+      </w:r>
+      <w:r>
+        <w:t xml:space="preserve">Änderungen </w:t>
+      </w:r>
+      <w:r>
+        <w:t xml:space="preserve">werden </w:t>
+      </w:r>
+      <w:r>
+        <w:t>sofort sichtbar.</w:t>
+      </w:r>
+    </w:p>
+    <w:p>
+      <w:r>
+        <w:t>Ein weiterer</w:t>
+      </w:r>
+      <w:r>
+        <w:t xml:space="preserve"> wichtige</w:t>
+      </w:r>
+      <w:r>
+        <w:t>r</w:t>
+      </w:r>
+      <w:r>
+        <w:t xml:space="preserve"> </w:t>
+      </w:r>
+      <w:r>
+        <w:t>Bestandteil</w:t>
+      </w:r>
+      <w:r>
+        <w:t xml:space="preserve"> von </w:t>
+      </w:r>
+      <w:proofErr w:type="spellStart"/>
+      <w:r>
+        <w:t>React</w:t>
+      </w:r>
+      <w:proofErr w:type="spellEnd"/>
+      <w:r>
+        <w:t xml:space="preserve"> </w:t>
+      </w:r>
+      <w:r>
+        <w:t>sind</w:t>
+      </w:r>
+      <w:r>
+        <w:t xml:space="preserve"> </w:t>
+      </w:r>
+      <w:proofErr w:type="spellStart"/>
+      <w:r>
+        <w:t>Props</w:t>
+      </w:r>
+      <w:proofErr w:type="spellEnd"/>
+      <w:r>
+        <w:t xml:space="preserve">, </w:t>
+      </w:r>
+      <w:r>
+        <w:t xml:space="preserve">auch </w:t>
       </w:r>
       <w:r>
         <w:t xml:space="preserve">Properties </w:t>
       </w:r>
       <w:r>
-        <w:t xml:space="preserve">genannt) </w:t>
-      </w:r>
-      <w:r>
-        <w:t>sind das, was der Funktion mitgegeben wird. State hingegen ist eine Art «Gedächtnis» einer Komponente. Wenn React merkt, dass sich etwas geändert hat (z. B. ein State), wird die ganze Komponente neu gerendert. Dadurch sind Änderungen sofort sichtbar.</w:t>
-      </w:r>
-    </w:p>
-    <w:p>
-      <w:r>
-        <w:t>Der Informationsfluss zwischen einzelnen Komponenten ist auf zwei Arten möglich: Einerseits top-down mit Hilfe von Props und andererseits bottom-up mit Hilfe von Callback-Methoden. Dabei kann eine Komponente nur der jeweils über- oder untergeordneten Komponente Daten weiterreichen, es können grundsätzlich keine Komponenten übersprungen werden.</w:t>
+        <w:t>genannt</w:t>
+      </w:r>
+      <w:r>
+        <w:t xml:space="preserve">. </w:t>
+      </w:r>
+      <w:proofErr w:type="spellStart"/>
+      <w:r>
+        <w:t>Props</w:t>
+      </w:r>
+      <w:proofErr w:type="spellEnd"/>
+      <w:r>
+        <w:t xml:space="preserve"> </w:t>
+      </w:r>
+      <w:r>
+        <w:t>werden der</w:t>
+      </w:r>
+      <w:r>
+        <w:t xml:space="preserve"> Funktion mitgegeben</w:t>
+      </w:r>
+      <w:r>
+        <w:t xml:space="preserve"> und dienen dem top-down Informationsfluss zwischen einzelnen Komponenten. Eine weitere Möglichkeit für den Informationsfluss zwischen Komponenten findet </w:t>
+      </w:r>
+      <w:proofErr w:type="spellStart"/>
+      <w:r>
+        <w:t>bottom-up</w:t>
+      </w:r>
+      <w:proofErr w:type="spellEnd"/>
+      <w:r>
+        <w:t xml:space="preserve"> mit Hilfe von Callback-Methoden</w:t>
+      </w:r>
+      <w:r>
+        <w:t xml:space="preserve"> statt</w:t>
+      </w:r>
+      <w:r>
+        <w:t xml:space="preserve">. Der Informationsfluss zwischen Komponenten </w:t>
+      </w:r>
+      <w:r>
+        <w:t xml:space="preserve">kann nur </w:t>
+      </w:r>
+      <w:r>
+        <w:t>zwischen der</w:t>
+      </w:r>
+      <w:r>
+        <w:t xml:space="preserve"> jeweils über- oder untergeordneten Komponente </w:t>
+      </w:r>
+      <w:r>
+        <w:t>stattfinden</w:t>
+      </w:r>
+      <w:r>
+        <w:t>, es können grundsätzlich keine Komponenten übersprungen werden.</w:t>
       </w:r>
     </w:p>
     <w:p>
@@ -519,12 +690,14 @@
           <w:lang w:val="fr-CH"/>
         </w:rPr>
       </w:pPr>
+      <w:proofErr w:type="spellStart"/>
       <w:r>
         <w:rPr>
           <w:lang w:val="fr-CH"/>
         </w:rPr>
         <w:t>Hooks</w:t>
       </w:r>
+      <w:proofErr w:type="spellEnd"/>
       <w:r>
         <w:rPr>
           <w:lang w:val="fr-CH"/>
@@ -545,11 +718,19 @@
           <w:lang w:val="fr-CH"/>
         </w:rPr>
       </w:pPr>
+      <w:proofErr w:type="gramStart"/>
       <w:r>
         <w:rPr>
           <w:lang w:val="fr-CH"/>
         </w:rPr>
-        <w:t xml:space="preserve">Quelle: </w:t>
+        <w:t>Quelle:</w:t>
+      </w:r>
+      <w:proofErr w:type="gramEnd"/>
+      <w:r>
+        <w:rPr>
+          <w:lang w:val="fr-CH"/>
+        </w:rPr>
+        <w:t xml:space="preserve"> </w:t>
       </w:r>
       <w:hyperlink r:id="rId16" w:history="1">
         <w:r>
@@ -569,10 +750,18 @@
     </w:p>
     <w:p>
       <w:r>
-        <w:t>Stärken und Schwächen von R</w:t>
-      </w:r>
-      <w:r>
-        <w:t>eact …</w:t>
+        <w:t xml:space="preserve">Stärken und Schwächen von </w:t>
+      </w:r>
+      <w:proofErr w:type="spellStart"/>
+      <w:r>
+        <w:t>R</w:t>
+      </w:r>
+      <w:r>
+        <w:t>eact</w:t>
+      </w:r>
+      <w:proofErr w:type="spellEnd"/>
+      <w:r>
+        <w:t xml:space="preserve"> …</w:t>
       </w:r>
     </w:p>
     <w:p>
@@ -585,11 +774,16 @@
         <w:pStyle w:val="berschrift2"/>
       </w:pPr>
       <w:r>
-        <w:t>Vergleich D3.js und R</w:t>
+        <w:t xml:space="preserve">Vergleich D3.js und </w:t>
+      </w:r>
+      <w:proofErr w:type="spellStart"/>
+      <w:r>
+        <w:t>R</w:t>
       </w:r>
       <w:r>
         <w:t>eact</w:t>
       </w:r>
+      <w:proofErr w:type="spellEnd"/>
     </w:p>
     <w:p/>
     <w:p>

</xml_diff>

<commit_message>
update Ergebnisdokumentation zu React
</commit_message>
<xml_diff>
--- a/documents/JavaScript_Libraries/Gruppe_C_Dokumentation_JSLibraries.docx
+++ b/documents/JavaScript_Libraries/Gruppe_C_Dokumentation_JSLibraries.docx
@@ -558,10 +558,49 @@
         <w:t xml:space="preserve"> immer dasselbe Ergebnis zurückgeben.</w:t>
       </w:r>
       <w:r>
-        <w:t xml:space="preserve"> Eine Ausnahme sind dabei Eventhandler. Da diese nicht während des Renderns laufen, müssen sie nicht pure sein und können deshalb Änderungen vornehmen. Jedoch verändern auch sie keine Variablen, sondern sogenannte States. Der State ist eine Art «Gedächtnis» einer Komponente. </w:t>
-      </w:r>
-      <w:r>
-        <w:t xml:space="preserve">Wenn </w:t>
+        <w:t xml:space="preserve"> Eine Ausnahme sind dabei Eventhandler.</w:t>
+      </w:r>
+      <w:r>
+        <w:t xml:space="preserve"> </w:t>
+      </w:r>
+      <w:r>
+        <w:t xml:space="preserve">Da </w:t>
+      </w:r>
+      <w:r>
+        <w:t>sie</w:t>
+      </w:r>
+      <w:r>
+        <w:t xml:space="preserve"> nicht während des Renderns laufen, müssen sie nicht pure sein und können deshalb Änderungen vornehmen.</w:t>
+      </w:r>
+      <w:r>
+        <w:t xml:space="preserve"> </w:t>
+      </w:r>
+      <w:r>
+        <w:t xml:space="preserve">Damit Daten geändert werden können, </w:t>
+      </w:r>
+      <w:r>
+        <w:t>müssen</w:t>
+      </w:r>
+      <w:r>
+        <w:t xml:space="preserve"> sie jedoch erst</w:t>
+      </w:r>
+      <w:r>
+        <w:t xml:space="preserve"> irgendwo </w:t>
+      </w:r>
+      <w:r>
+        <w:t>gespeichert werden</w:t>
+      </w:r>
+      <w:r>
+        <w:t>. Dafür werden States verwendet.</w:t>
+      </w:r>
+      <w:r>
+        <w:t xml:space="preserve"> </w:t>
+      </w:r>
+      <w:r>
+        <w:t xml:space="preserve">States sind </w:t>
+      </w:r>
+      <w:r>
+        <w:t xml:space="preserve">eine Art «Gedächtnis» einer Komponente. Wenn </w:t>
       </w:r>
       <w:proofErr w:type="spellStart"/>
       <w:r>
@@ -569,19 +608,19 @@
       </w:r>
       <w:proofErr w:type="spellEnd"/>
       <w:r>
-        <w:t xml:space="preserve"> merkt, dass sich etwas geändert hat (z. B. ein State), wird die ganze Komponente neu gerendert</w:t>
-      </w:r>
-      <w:r>
-        <w:t xml:space="preserve"> und die </w:t>
-      </w:r>
-      <w:r>
-        <w:t xml:space="preserve">Änderungen </w:t>
-      </w:r>
-      <w:r>
-        <w:t xml:space="preserve">werden </w:t>
-      </w:r>
-      <w:r>
-        <w:t>sofort sichtbar.</w:t>
+        <w:t xml:space="preserve"> merkt, dass sich</w:t>
+      </w:r>
+      <w:r>
+        <w:t xml:space="preserve"> ein solcher State verändert hat</w:t>
+      </w:r>
+      <w:r>
+        <w:t>, wird die ganze Komponente neu gerendert und die Änderung</w:t>
+      </w:r>
+      <w:r>
+        <w:t xml:space="preserve"> wird</w:t>
+      </w:r>
+      <w:r>
+        <w:t xml:space="preserve"> sofort sichtbar.</w:t>
       </w:r>
     </w:p>
     <w:p>
@@ -652,7 +691,16 @@
         <w:t xml:space="preserve"> Funktion mitgegeben</w:t>
       </w:r>
       <w:r>
-        <w:t xml:space="preserve"> und dienen dem top-down Informationsfluss zwischen einzelnen Komponenten. Eine weitere Möglichkeit für den Informationsfluss zwischen Komponenten findet </w:t>
+        <w:t xml:space="preserve"> und dienen dem top-down Informationsfluss zwischen einzelnen Komponenten. </w:t>
+      </w:r>
+      <w:r>
+        <w:t>F</w:t>
+      </w:r>
+      <w:r>
+        <w:t>ür den</w:t>
+      </w:r>
+      <w:r>
+        <w:t xml:space="preserve"> </w:t>
       </w:r>
       <w:proofErr w:type="spellStart"/>
       <w:r>
@@ -660,10 +708,19 @@
       </w:r>
       <w:proofErr w:type="spellEnd"/>
       <w:r>
-        <w:t xml:space="preserve"> mit Hilfe von Callback-Methoden</w:t>
-      </w:r>
-      <w:r>
-        <w:t xml:space="preserve"> statt</w:t>
+        <w:t xml:space="preserve"> Informationsfluss zwischen Komponenten </w:t>
+      </w:r>
+      <w:r>
+        <w:t>werden sogenannte</w:t>
+      </w:r>
+      <w:r>
+        <w:t xml:space="preserve"> Callback-Methoden</w:t>
+      </w:r>
+      <w:r>
+        <w:t xml:space="preserve"> </w:t>
+      </w:r>
+      <w:r>
+        <w:t>verwendet</w:t>
       </w:r>
       <w:r>
         <w:t xml:space="preserve">. Der Informationsfluss zwischen Komponenten </w:t>
@@ -686,29 +743,25 @@
     </w:p>
     <w:p>
       <w:pPr>
+        <w:jc w:val="left"/>
+      </w:pPr>
+      <w:r>
+        <w:t>Hooks</w:t>
+      </w:r>
+      <w:r>
+        <w:t xml:space="preserve"> </w:t>
+      </w:r>
+      <w:r>
         <w:rPr>
           <w:lang w:val="fr-CH"/>
         </w:rPr>
-      </w:pPr>
-      <w:proofErr w:type="spellStart"/>
-      <w:r>
-        <w:rPr>
-          <w:lang w:val="fr-CH"/>
-        </w:rPr>
-        <w:t>Hooks</w:t>
-      </w:r>
-      <w:proofErr w:type="spellEnd"/>
-      <w:r>
-        <w:rPr>
-          <w:lang w:val="fr-CH"/>
-        </w:rPr>
-        <w:t xml:space="preserve"> </w:t>
-      </w:r>
-      <w:r>
-        <w:rPr>
-          <w:lang w:val="fr-CH"/>
-        </w:rPr>
-        <w:t>…</w:t>
+        <w:sym w:font="Wingdings" w:char="F0E0"/>
+      </w:r>
+      <w:r>
+        <w:t xml:space="preserve"> wichtig oder evtl. W</w:t>
+      </w:r>
+      <w:r>
+        <w:t>eglassen?</w:t>
       </w:r>
     </w:p>
     <w:p>

</xml_diff>

<commit_message>
update Ergebnisdokumentation zu Libraries
</commit_message>
<xml_diff>
--- a/documents/JavaScript_Libraries/Gruppe_C_Dokumentation_JSLibraries.docx
+++ b/documents/JavaScript_Libraries/Gruppe_C_Dokumentation_JSLibraries.docx
@@ -122,19 +122,7 @@
           <w:rPr>
             <w:rStyle w:val="Hyperlink"/>
           </w:rPr>
-          <w:t>https://codeinstitut</w:t>
-        </w:r>
-        <w:r>
-          <w:rPr>
-            <w:rStyle w:val="Hyperlink"/>
-          </w:rPr>
-          <w:t>e</w:t>
-        </w:r>
-        <w:r>
-          <w:rPr>
-            <w:rStyle w:val="Hyperlink"/>
-          </w:rPr>
-          <w:t>.net/global/blog/what-is-a-javascript-library/</w:t>
+          <w:t>https://codeinstitute.net/global/blog/what-is-a-javascript-library/</w:t>
         </w:r>
       </w:hyperlink>
     </w:p>
@@ -547,18 +535,12 @@
         <w:rPr>
           <w:vertAlign w:val="superscript"/>
         </w:rPr>
-        <w:instrText xml:space="preserve"> NOTEREF _Ref133936762 \h </w:instrText>
+        <w:instrText xml:space="preserve"> NOTEREF _Ref133936762 \h  \* MERGEFORMAT </w:instrText>
       </w:r>
       <w:r>
         <w:rPr>
           <w:vertAlign w:val="superscript"/>
         </w:rPr>
-      </w:r>
-      <w:r>
-        <w:rPr>
-          <w:vertAlign w:val="superscript"/>
-        </w:rPr>
-        <w:instrText xml:space="preserve"> \* MERGEFORMAT </w:instrText>
       </w:r>
       <w:r>
         <w:rPr>
@@ -844,384 +826,144 @@
       <w:r>
         <w:t xml:space="preserve"> kann der Entwicklungsprozess beschleunigt und flexibler gestaltet werden.</w:t>
       </w:r>
-      <w:bookmarkStart w:id="5" w:name="_Ref133919919"/>
+      <w:r>
+        <w:t xml:space="preserve"> Ein weiteres Merkmal von React ist der unidirektionale Datenfluss (One-Way Data Binding). Das heisst, dass Daten nur in eine Richtung direkt fliessen können. Konkret bedeutet das, dass nur die übergeordnete Komponente Daten bei der untergeordneten Komponente direkt ändern kann (top-down) und nicht umgekehrt. Der umgekehrte Datenfluss (bottom-up) kann nur indirekt </w:t>
+      </w:r>
+      <w:r>
+        <w:t xml:space="preserve">mit Hilfe von Callback-Funktionen </w:t>
+      </w:r>
+      <w:r>
+        <w:t>stattfinden.</w:t>
+      </w:r>
+      <w:r>
+        <w:fldChar w:fldCharType="begin"/>
+      </w:r>
+      <w:r>
+        <w:instrText xml:space="preserve"> NOTEREF _Ref133919919 \f \h </w:instrText>
+      </w:r>
+      <w:r>
+        <w:fldChar w:fldCharType="separate"/>
+      </w:r>
       <w:r>
         <w:rPr>
           <w:rStyle w:val="Funotenzeichen"/>
         </w:rPr>
+        <w:t>7</w:t>
+      </w:r>
+      <w:r>
+        <w:fldChar w:fldCharType="end"/>
+      </w:r>
+    </w:p>
+    <w:p>
+      <w:r>
+        <w:t>Die beliebte Library</w:t>
+      </w:r>
+      <w:r>
+        <w:t xml:space="preserve"> hat verschiedene Vorteile</w:t>
+      </w:r>
+      <w:r>
+        <w:t>, was dazu führt, dass sie auch von grossen Namen wie Netflix oder Airbnb eingesetzt wird</w:t>
+      </w:r>
+      <w:r>
+        <w:t>. Durch die Verwendung das Virtual DOM Konzepts profitiert React von einer verbesserten Lei</w:t>
+      </w:r>
+      <w:r>
+        <w:t>s</w:t>
+      </w:r>
+      <w:r>
+        <w:t xml:space="preserve">tung sowie </w:t>
+      </w:r>
+      <w:r>
+        <w:t xml:space="preserve">verbesserten </w:t>
+      </w:r>
+      <w:r>
+        <w:t xml:space="preserve">Update-Geschwindigkeit. </w:t>
+      </w:r>
+      <w:r>
+        <w:t>Des Weiteren</w:t>
+      </w:r>
+      <w:r>
+        <w:t xml:space="preserve"> vereinfacht der unidirektionale Datenfluss die Fehlerbehebung und die wiederverwendbaren Komponenten erhöhen die Effizienz. Wenn man sich mit HTML und JavaScript bereits auskennt, ist der Einstieg in React ausserdem relativ einfach.</w:t>
+      </w:r>
+      <w:r>
+        <w:rPr>
+          <w:rStyle w:val="Funotenzeichen"/>
+        </w:rPr>
         <w:footnoteReference w:id="7"/>
       </w:r>
-      <w:bookmarkEnd w:id="5"/>
-    </w:p>
-    <w:p>
-      <w:pPr>
-        <w:rPr>
-          <w:vertAlign w:val="superscript"/>
-        </w:rPr>
-      </w:pPr>
-      <w:commentRangeStart w:id="6"/>
-      <w:r>
-        <w:t xml:space="preserve">Um verwirrende Fehler und unvorhersehbares Verhalten von Komponenten zu vermeiden, sollte darauf </w:t>
-      </w:r>
-      <w:r>
-        <w:t>geachtet werden,</w:t>
-      </w:r>
       <w:r>
         <w:t xml:space="preserve"> </w:t>
       </w:r>
       <w:r>
-        <w:rPr>
-          <w:i/>
-          <w:iCs/>
-        </w:rPr>
-        <w:t>pure functions</w:t>
-      </w:r>
-      <w:r>
-        <w:t xml:space="preserve"> zu schreiben. D. h. die Funktion küm</w:t>
-      </w:r>
-      <w:r>
-        <w:t>m</w:t>
-      </w:r>
-      <w:r>
-        <w:t xml:space="preserve">ert sich nur um ihre eigenen Angelegenheiten und verändert keine Objekte oder Variablen, die bereits vor ihrem Aufruf existieren. </w:t>
-      </w:r>
-      <w:r>
-        <w:t>Eine Ausnahme sind dabei Eventhandler.</w:t>
-      </w:r>
-      <w:r>
-        <w:t xml:space="preserve"> </w:t>
-      </w:r>
-      <w:r>
-        <w:t xml:space="preserve">Da </w:t>
-      </w:r>
-      <w:r>
-        <w:t>sie</w:t>
-      </w:r>
-      <w:r>
-        <w:t xml:space="preserve"> nicht während des Renderns laufen, müssen sie nicht pure sein und können Änderungen </w:t>
-      </w:r>
-      <w:r>
-        <w:t xml:space="preserve">an Variablen innerhalb eines Events </w:t>
-      </w:r>
-      <w:r>
-        <w:t>vornehmen.</w:t>
-      </w:r>
-      <w:r>
-        <w:fldChar w:fldCharType="begin"/>
-      </w:r>
-      <w:r>
-        <w:instrText xml:space="preserve"> NOTEREF _Ref133916454 \f \h </w:instrText>
-      </w:r>
-      <w:r>
-        <w:fldChar w:fldCharType="separate"/>
+        <w:t xml:space="preserve">Wo es Vorteile gibt, gibt es aber auch immer gewisse Nachteile: Da sich React nur um die UI-Ebene kümmert, werden für eine vollständige Anwendung in den meisten Fällen noch weitere Tools benötigt. Auch die starke </w:t>
+      </w:r>
+      <w:r>
+        <w:lastRenderedPageBreak/>
+        <w:t>Abstraktion durch das Aufteilen der Anwendung in viele kleine Komponenten</w:t>
+      </w:r>
+      <w:r>
+        <w:t xml:space="preserve"> kann die Programmierung verkomplizieren. Ein weiterer oft genannter Nachteil von React ist zudem die schnelle Weiterentwicklung der Library, welche es Programmierenden erschwert Fuss zu fassen.</w:t>
       </w:r>
       <w:r>
         <w:rPr>
           <w:rStyle w:val="Funotenzeichen"/>
         </w:rPr>
-        <w:t>6</w:t>
-      </w:r>
-      <w:r>
-        <w:fldChar w:fldCharType="end"/>
-      </w:r>
-      <w:commentRangeEnd w:id="6"/>
-      <w:r>
-        <w:rPr>
-          <w:rStyle w:val="Kommentarzeichen"/>
-        </w:rPr>
-        <w:commentReference w:id="6"/>
-      </w:r>
-    </w:p>
-    <w:p>
-      <w:r>
-        <w:t xml:space="preserve">Damit Daten </w:t>
-      </w:r>
-      <w:r>
-        <w:t xml:space="preserve">zwischen den Renderings von Komponenten </w:t>
-      </w:r>
-      <w:r>
-        <w:t xml:space="preserve">geändert werden können, </w:t>
-      </w:r>
-      <w:r>
-        <w:t>müssen</w:t>
-      </w:r>
-      <w:r>
-        <w:t xml:space="preserve"> sie </w:t>
-      </w:r>
-      <w:r>
-        <w:t xml:space="preserve">irgendwo </w:t>
-      </w:r>
-      <w:r>
-        <w:t>gespeichert werden</w:t>
-      </w:r>
-      <w:r>
-        <w:t>. Dafür werden States verwendet.</w:t>
-      </w:r>
-      <w:r>
-        <w:t xml:space="preserve"> </w:t>
-      </w:r>
-      <w:r>
-        <w:t xml:space="preserve">States sind </w:t>
-      </w:r>
-      <w:r>
-        <w:t>eine Art «Gedächtnis» einer Komponente. Wenn React merkt, dass sich</w:t>
-      </w:r>
-      <w:r>
-        <w:t xml:space="preserve"> ein solcher State verändert hat</w:t>
-      </w:r>
-      <w:r>
-        <w:t>, wird die ganze Komponente neu gerendert und die Änderung</w:t>
-      </w:r>
-      <w:r>
-        <w:t xml:space="preserve"> wird</w:t>
-      </w:r>
-      <w:r>
-        <w:t xml:space="preserve"> sofort sichtbar.</w:t>
-      </w:r>
-      <w:r>
-        <w:t xml:space="preserve"> Geändert werden die States mit speziellen Funktionen, sogenannten Hooks, die nur während de</w:t>
-      </w:r>
-      <w:r>
-        <w:t>s</w:t>
-      </w:r>
-      <w:r>
-        <w:t xml:space="preserve"> </w:t>
-      </w:r>
-      <w:r>
-        <w:t>Renderings</w:t>
-      </w:r>
-      <w:r>
-        <w:t xml:space="preserve"> verfügbar sind.</w:t>
-      </w:r>
-      <w:r>
-        <w:fldChar w:fldCharType="begin"/>
-      </w:r>
-      <w:r>
-        <w:instrText xml:space="preserve"> NOTEREF _Ref133916454 \f \h </w:instrText>
-      </w:r>
-      <w:r>
-        <w:fldChar w:fldCharType="separate"/>
-      </w:r>
-      <w:r>
-        <w:rPr>
-          <w:rStyle w:val="Funotenzeichen"/>
-        </w:rPr>
-        <w:t>6</w:t>
-      </w:r>
-      <w:r>
-        <w:fldChar w:fldCharType="end"/>
-      </w:r>
-    </w:p>
-    <w:p>
-      <w:r>
-        <w:lastRenderedPageBreak/>
-        <w:t>Ein weiterer</w:t>
-      </w:r>
-      <w:r>
-        <w:t xml:space="preserve"> wichtige</w:t>
-      </w:r>
-      <w:r>
-        <w:t>r</w:t>
-      </w:r>
-      <w:r>
-        <w:t xml:space="preserve"> </w:t>
-      </w:r>
-      <w:r>
-        <w:t>Bestandteil</w:t>
-      </w:r>
-      <w:r>
-        <w:t xml:space="preserve"> von React </w:t>
-      </w:r>
-      <w:r>
-        <w:t>sind</w:t>
-      </w:r>
-      <w:r>
-        <w:t xml:space="preserve"> Props</w:t>
-      </w:r>
-      <w:r>
-        <w:t xml:space="preserve">, </w:t>
-      </w:r>
-      <w:r>
-        <w:t xml:space="preserve">auch </w:t>
-      </w:r>
-      <w:r>
-        <w:t xml:space="preserve">Properties </w:t>
-      </w:r>
-      <w:r>
-        <w:t>genannt</w:t>
-      </w:r>
-      <w:r>
-        <w:t>. Props</w:t>
-      </w:r>
-      <w:r>
-        <w:t xml:space="preserve"> </w:t>
-      </w:r>
-      <w:r>
-        <w:t>werden der</w:t>
-      </w:r>
-      <w:r>
-        <w:t xml:space="preserve"> Funktion mitgegeben</w:t>
-      </w:r>
-      <w:r>
-        <w:t xml:space="preserve"> und dienen dem top-down Informationsfluss zwischen einzelnen Komponenten.</w:t>
-      </w:r>
-      <w:r>
-        <w:fldChar w:fldCharType="begin"/>
-      </w:r>
-      <w:r>
-        <w:instrText xml:space="preserve"> NOTEREF _Ref133916454 \f \h </w:instrText>
-      </w:r>
-      <w:r>
-        <w:fldChar w:fldCharType="separate"/>
-      </w:r>
-      <w:r>
-        <w:rPr>
-          <w:rStyle w:val="Funotenzeichen"/>
-        </w:rPr>
-        <w:t>6</w:t>
-      </w:r>
-      <w:r>
-        <w:fldChar w:fldCharType="end"/>
-      </w:r>
-      <w:r>
-        <w:t xml:space="preserve"> </w:t>
-      </w:r>
-      <w:r>
-        <w:t xml:space="preserve">Da React einen unidirektionalen Datenfluss (One-Way Data Binding) verwendet, können Daten nur in eine Richtung direkt geändert werden, und zwar top-down. </w:t>
-      </w:r>
-      <w:r>
-        <w:t>F</w:t>
-      </w:r>
-      <w:r>
-        <w:t>ür den</w:t>
-      </w:r>
-      <w:r>
-        <w:t xml:space="preserve"> bottom-up</w:t>
-      </w:r>
-      <w:r>
-        <w:t xml:space="preserve"> Informationsfluss zwischen Komponenten </w:t>
-      </w:r>
-      <w:r>
-        <w:t>werden sogenannte</w:t>
-      </w:r>
-      <w:r>
-        <w:t xml:space="preserve"> Callback-</w:t>
-      </w:r>
-      <w:r>
-        <w:t>Funktionen</w:t>
-      </w:r>
-      <w:r>
-        <w:t xml:space="preserve"> </w:t>
-      </w:r>
-      <w:r>
-        <w:t>verwendet</w:t>
-      </w:r>
-      <w:r>
-        <w:t>, wodurch die übergeordneten Komponenten indirekt geändert werden können</w:t>
+        <w:footnoteReference w:id="8"/>
+      </w:r>
+      <w:r>
+        <w:t xml:space="preserve"> Fazit: </w:t>
+      </w:r>
+      <w:r>
+        <w:t xml:space="preserve">React eignet sich besonders für </w:t>
+      </w:r>
+      <w:r>
+        <w:t>interaktive Frontend-Applikationen</w:t>
       </w:r>
       <w:r>
         <w:t>.</w:t>
       </w:r>
-      <w:r>
-        <w:fldChar w:fldCharType="begin"/>
-      </w:r>
-      <w:r>
-        <w:instrText xml:space="preserve"> NOTEREF _Ref133919919 \f \h </w:instrText>
-      </w:r>
-      <w:r>
-        <w:fldChar w:fldCharType="separate"/>
-      </w:r>
-      <w:r>
-        <w:rPr>
-          <w:rStyle w:val="Funotenzeichen"/>
-        </w:rPr>
-        <w:t>7</w:t>
-      </w:r>
-      <w:r>
-        <w:fldChar w:fldCharType="end"/>
-      </w:r>
-      <w:r>
-        <w:t xml:space="preserve"> Der Informationsfluss zwischen Komponenten </w:t>
-      </w:r>
-      <w:r>
-        <w:t>findet</w:t>
-      </w:r>
-      <w:r>
-        <w:t xml:space="preserve"> </w:t>
-      </w:r>
-      <w:r>
-        <w:t>zwischen der</w:t>
-      </w:r>
-      <w:r>
-        <w:t xml:space="preserve"> jeweils über- oder untergeordneten Komponente </w:t>
-      </w:r>
-      <w:r>
-        <w:t>statt</w:t>
-      </w:r>
-      <w:r>
-        <w:t>, es können grundsätzlich keine Komponenten übersprungen werden.</w:t>
-      </w:r>
-      <w:r>
-        <w:fldChar w:fldCharType="begin"/>
-      </w:r>
-      <w:r>
-        <w:instrText xml:space="preserve"> NOTEREF _Ref133916454 \f \h </w:instrText>
-      </w:r>
-      <w:r>
-        <w:fldChar w:fldCharType="separate"/>
-      </w:r>
-      <w:r>
-        <w:rPr>
-          <w:rStyle w:val="Funotenzeichen"/>
-        </w:rPr>
-        <w:t>6</w:t>
-      </w:r>
-      <w:r>
-        <w:fldChar w:fldCharType="end"/>
-      </w:r>
-    </w:p>
-    <w:p>
-      <w:r>
-        <w:t xml:space="preserve">React hat verschiedene Vorteile. Durch die Verwendung das Virtual DOM Konzepts profitiert React von einer verbesserten Leitung sowie </w:t>
-      </w:r>
-      <w:r>
-        <w:t xml:space="preserve">verbesserten </w:t>
-      </w:r>
-      <w:r>
-        <w:t xml:space="preserve">Update-Geschwindigkeit. </w:t>
-      </w:r>
-      <w:r>
-        <w:t>Des Weiteren</w:t>
-      </w:r>
-      <w:r>
-        <w:t xml:space="preserve"> vereinfacht der unidirektionale Datenfluss die Fehlerbehebung und die wiederverwendbaren Komponenten erhöhen die Effizienz. Wenn man sich mit HTML und JavaScript bereits auskennt, ist der Einstieg in React ausserdem relativ einfach.</w:t>
-      </w:r>
-      <w:r>
-        <w:rPr>
-          <w:rStyle w:val="Funotenzeichen"/>
-        </w:rPr>
-        <w:footnoteReference w:id="8"/>
-      </w:r>
-      <w:r>
-        <w:t xml:space="preserve"> </w:t>
-      </w:r>
-      <w:r>
-        <w:t>Wo es Vorteile gibt, gibt es aber auch immer gewisse Nachteile: Da sich React nur um die UI-Ebene kümmert, werden für eine vollständige Anwendung in den meisten Fällen noch weitere Tools benötigt. Auch die starke Abstraktion durch das Aufteilen der Anwendung in viele kleine Komponenten</w:t>
-      </w:r>
-      <w:r>
-        <w:t xml:space="preserve"> kann die Programmierung verkomplizieren. Ein weiterer oft genannter Nachteil von React ist zudem die schnelle Weiterentwicklung der Library, welche es Programmierenden erschwert Fuss zu fassen.</w:t>
-      </w:r>
-      <w:r>
-        <w:rPr>
-          <w:rStyle w:val="Funotenzeichen"/>
-        </w:rPr>
-        <w:footnoteReference w:id="9"/>
-      </w:r>
-      <w:r>
-        <w:t xml:space="preserve"> Fazit: </w:t>
-      </w:r>
-      <w:r>
-        <w:t>React eignet sich besonders für interaktive UI-Projekte.</w:t>
+    </w:p>
+    <w:p>
+      <w:r>
+        <w:t>Nun zu meinem Eindruck: Ich finde React eine spannende Library und es hat mir Spass gemacht mich damit auseinanderzusetzen. Besonders hilfreich für das konkrete Lernen fand ich den Abschnitt ‘Learn’ auf der Website von React selbst</w:t>
+      </w:r>
+      <w:r>
+        <w:t xml:space="preserve"> (</w:t>
+      </w:r>
+      <w:hyperlink r:id="rId18" w:history="1">
+        <w:r>
+          <w:rPr>
+            <w:rStyle w:val="Hyperlink"/>
+          </w:rPr>
+          <w:t>https://react.dev/learn</w:t>
+        </w:r>
+      </w:hyperlink>
+      <w:r>
+        <w:t xml:space="preserve">). Einerseits gibt es dort für einen schnellen Einstieg den Abschnitt ‘Qick Start’, welcher unter anderem ein Tutorial für Tic-Tac-Toe enthält. Andererseits gibt es den Abschnitt ‘Learn React’, in welchem man detailliert an React herangeführt wird. Bei jedem Unterthema gibt es ausserdem eine bis mehrere Challenges wo man das im Kapitel gelernte anwenden kann. Durch die bereits vorhandenen HTML-, CSS- und JavaScript-Kenntnisse fiel es mir auch nicht sonderlich schwer, die Syntax von JSX grundsätzlich zu verstehen. Je mehr ich jedoch ins Detail ging, </w:t>
+      </w:r>
+      <w:r>
+        <w:t xml:space="preserve">desto komplexer </w:t>
+      </w:r>
+      <w:r>
+        <w:t>empfand ich</w:t>
+      </w:r>
+      <w:r>
+        <w:t xml:space="preserve"> es.</w:t>
+      </w:r>
+      <w:r>
+        <w:t xml:space="preserve"> Einen groben Überblick kann man sich folglich schnell verschaffen, wenn man jedoch in die Tiefe gehen möchte, benötigt man definitiv mehr Zeit. Das Erstellen einer eigenen Mini-Applikation von Null auf erwies sich auch etwas komplizierter, da das auf der React-Seite eher spärlich beschrieben ist. Mit Hilfe von YouTube-Videos gelang es den Grundbaustein zu legen, bei diesem war mir jedoch nicht klar, wofür all die Dateien sind, die mit dem Befehl ‘npx create-react-app’ automatisch erstellt wurden.</w:t>
+      </w:r>
+      <w:r>
+        <w:t xml:space="preserve"> Beim Testen meiner Mini-Applikation musste ich </w:t>
+      </w:r>
+      <w:r>
+        <w:t>zudem</w:t>
+      </w:r>
+      <w:r>
+        <w:t xml:space="preserve"> noch lernen, dass </w:t>
+      </w:r>
+      <w:r>
+        <w:t>man nicht einfach die index.html-Seite im Browser öffnen kann, sondern dass man die Applikation mit dem Befehl ‘npm start’ starten muss. Nach diesen Anfangsschwierigkeiten ging es dann aber gut, die Mini-Applikation umzusetzen.</w:t>
       </w:r>
     </w:p>
     <w:bookmarkEnd w:id="3"/>
@@ -1318,6 +1060,7 @@
     <w:p/>
     <w:p>
       <w:r>
+        <w:lastRenderedPageBreak/>
         <w:t>React hat states, d3 nicht</w:t>
       </w:r>
       <w:r>
@@ -1330,7 +1073,6 @@
         <w:rPr>
           <w:lang w:val="de-DE"/>
         </w:rPr>
-        <w:lastRenderedPageBreak/>
         <w:t xml:space="preserve">Da sich </w:t>
       </w:r>
       <w:r>
@@ -1359,7 +1101,7 @@
       </w:r>
     </w:p>
     <w:p>
-      <w:hyperlink r:id="rId22" w:history="1">
+      <w:hyperlink r:id="rId19" w:history="1">
         <w:r>
           <w:rPr>
             <w:rStyle w:val="Hyperlink"/>
@@ -1368,7 +1110,6 @@
         </w:r>
       </w:hyperlink>
     </w:p>
-    <w:p/>
     <w:p/>
     <w:p>
       <w:pPr>
@@ -1385,46 +1126,6 @@
 </w:document>
 </file>
 
-<file path=word/comments.xml><?xml version="1.0" encoding="utf-8"?>
-<w:comments xmlns:wpc="http://schemas.microsoft.com/office/word/2010/wordprocessingCanvas" xmlns:cx="http://schemas.microsoft.com/office/drawing/2014/chartex" xmlns:cx1="http://schemas.microsoft.com/office/drawing/2015/9/8/chartex" xmlns:cx2="http://schemas.microsoft.com/office/drawing/2015/10/21/chartex" xmlns:cx3="http://schemas.microsoft.com/office/drawing/2016/5/9/chartex" xmlns:cx4="http://schemas.microsoft.com/office/drawing/2016/5/10/chartex" xmlns:cx5="http://schemas.microsoft.com/office/drawing/2016/5/11/chartex" xmlns:cx6="http://schemas.microsoft.com/office/drawing/2016/5/12/chartex" xmlns:cx7="http://schemas.microsoft.com/office/drawing/2016/5/13/chartex" xmlns:cx8="http://schemas.microsoft.com/office/drawing/2016/5/14/chartex" xmlns:mc="http://schemas.openxmlformats.org/markup-compatibility/2006" xmlns:aink="http://schemas.microsoft.com/office/drawing/2016/ink" xmlns:am3d="http://schemas.microsoft.com/office/drawing/2017/model3d" xmlns:o="urn:schemas-microsoft-com:office:office" xmlns:oel="http://schemas.microsoft.com/office/2019/extlst" xmlns:r="http://schemas.openxmlformats.org/officeDocument/2006/relationships" xmlns:m="http://schemas.openxmlformats.org/officeDocument/2006/math" xmlns:v="urn:schemas-microsoft-com:vml" xmlns:wp14="http://schemas.microsoft.com/office/word/2010/wordprocessingDrawing" xmlns:wp="http://schemas.openxmlformats.org/drawingml/2006/wordprocessingDrawing" xmlns:w10="urn:schemas-microsoft-com:office:word" xmlns:w="http://schemas.openxmlformats.org/wordprocessingml/2006/main" xmlns:w14="http://schemas.microsoft.com/office/word/2010/wordml" xmlns:w15="http://schemas.microsoft.com/office/word/2012/wordml" xmlns:w16cex="http://schemas.microsoft.com/office/word/2018/wordml/cex" xmlns:w16cid="http://schemas.microsoft.com/office/word/2016/wordml/cid" xmlns:w16="http://schemas.microsoft.com/office/word/2018/wordml" xmlns:w16sdtdh="http://schemas.microsoft.com/office/word/2020/wordml/sdtdatahash" xmlns:w16se="http://schemas.microsoft.com/office/word/2015/wordml/symex" xmlns:wpg="http://schemas.microsoft.com/office/word/2010/wordprocessingGroup" xmlns:wpi="http://schemas.microsoft.com/office/word/2010/wordprocessingInk" xmlns:wne="http://schemas.microsoft.com/office/word/2006/wordml" xmlns:wps="http://schemas.microsoft.com/office/word/2010/wordprocessingShape" mc:Ignorable="w14 w15 w16se w16cid w16 w16cex w16sdtdh wp14">
-  <w:comment w:id="6" w:author="Wagner Yara" w:date="2023-05-02T11:44:00Z" w:initials="WY">
-    <w:p>
-      <w:pPr>
-        <w:pStyle w:val="Kommentartext"/>
-        <w:jc w:val="left"/>
-      </w:pPr>
-      <w:r>
-        <w:rPr>
-          <w:rStyle w:val="Kommentarzeichen"/>
-        </w:rPr>
-        <w:annotationRef/>
-      </w:r>
-      <w:r>
-        <w:t>Das evtl. rauslöschen - was meint ihr?</w:t>
-      </w:r>
-    </w:p>
-  </w:comment>
-</w:comments>
-</file>
-
-<file path=word/commentsExtended.xml><?xml version="1.0" encoding="utf-8"?>
-<w15:commentsEx xmlns:wpc="http://schemas.microsoft.com/office/word/2010/wordprocessingCanvas" xmlns:cx="http://schemas.microsoft.com/office/drawing/2014/chartex" xmlns:cx1="http://schemas.microsoft.com/office/drawing/2015/9/8/chartex" xmlns:cx2="http://schemas.microsoft.com/office/drawing/2015/10/21/chartex" xmlns:cx3="http://schemas.microsoft.com/office/drawing/2016/5/9/chartex" xmlns:cx4="http://schemas.microsoft.com/office/drawing/2016/5/10/chartex" xmlns:cx5="http://schemas.microsoft.com/office/drawing/2016/5/11/chartex" xmlns:cx6="http://schemas.microsoft.com/office/drawing/2016/5/12/chartex" xmlns:cx7="http://schemas.microsoft.com/office/drawing/2016/5/13/chartex" xmlns:cx8="http://schemas.microsoft.com/office/drawing/2016/5/14/chartex" xmlns:mc="http://schemas.openxmlformats.org/markup-compatibility/2006" xmlns:aink="http://schemas.microsoft.com/office/drawing/2016/ink" xmlns:am3d="http://schemas.microsoft.com/office/drawing/2017/model3d" xmlns:o="urn:schemas-microsoft-com:office:office" xmlns:oel="http://schemas.microsoft.com/office/2019/extlst" xmlns:r="http://schemas.openxmlformats.org/officeDocument/2006/relationships" xmlns:m="http://schemas.openxmlformats.org/officeDocument/2006/math" xmlns:v="urn:schemas-microsoft-com:vml" xmlns:wp14="http://schemas.microsoft.com/office/word/2010/wordprocessingDrawing" xmlns:wp="http://schemas.openxmlformats.org/drawingml/2006/wordprocessingDrawing" xmlns:w10="urn:schemas-microsoft-com:office:word" xmlns:w="http://schemas.openxmlformats.org/wordprocessingml/2006/main" xmlns:w14="http://schemas.microsoft.com/office/word/2010/wordml" xmlns:w15="http://schemas.microsoft.com/office/word/2012/wordml" xmlns:w16cex="http://schemas.microsoft.com/office/word/2018/wordml/cex" xmlns:w16cid="http://schemas.microsoft.com/office/word/2016/wordml/cid" xmlns:w16="http://schemas.microsoft.com/office/word/2018/wordml" xmlns:w16sdtdh="http://schemas.microsoft.com/office/word/2020/wordml/sdtdatahash" xmlns:w16se="http://schemas.microsoft.com/office/word/2015/wordml/symex" xmlns:wpg="http://schemas.microsoft.com/office/word/2010/wordprocessingGroup" xmlns:wpi="http://schemas.microsoft.com/office/word/2010/wordprocessingInk" xmlns:wne="http://schemas.microsoft.com/office/word/2006/wordml" xmlns:wps="http://schemas.microsoft.com/office/word/2010/wordprocessingShape" mc:Ignorable="w14 w15 w16se w16cid w16 w16cex w16sdtdh wp14">
-  <w15:commentEx w15:paraId="5B0DAC74" w15:done="0"/>
-</w15:commentsEx>
-</file>
-
-<file path=word/commentsExtensible.xml><?xml version="1.0" encoding="utf-8"?>
-<w16cex:commentsExtensible xmlns:wpc="http://schemas.microsoft.com/office/word/2010/wordprocessingCanvas" xmlns:cx="http://schemas.microsoft.com/office/drawing/2014/chartex" xmlns:cx1="http://schemas.microsoft.com/office/drawing/2015/9/8/chartex" xmlns:cx2="http://schemas.microsoft.com/office/drawing/2015/10/21/chartex" xmlns:cx3="http://schemas.microsoft.com/office/drawing/2016/5/9/chartex" xmlns:cx4="http://schemas.microsoft.com/office/drawing/2016/5/10/chartex" xmlns:cx5="http://schemas.microsoft.com/office/drawing/2016/5/11/chartex" xmlns:cx6="http://schemas.microsoft.com/office/drawing/2016/5/12/chartex" xmlns:cx7="http://schemas.microsoft.com/office/drawing/2016/5/13/chartex" xmlns:cx8="http://schemas.microsoft.com/office/drawing/2016/5/14/chartex" xmlns:mc="http://schemas.openxmlformats.org/markup-compatibility/2006" xmlns:aink="http://schemas.microsoft.com/office/drawing/2016/ink" xmlns:am3d="http://schemas.microsoft.com/office/drawing/2017/model3d" xmlns:o="urn:schemas-microsoft-com:office:office" xmlns:oel="http://schemas.microsoft.com/office/2019/extlst" xmlns:r="http://schemas.openxmlformats.org/officeDocument/2006/relationships" xmlns:m="http://schemas.openxmlformats.org/officeDocument/2006/math" xmlns:v="urn:schemas-microsoft-com:vml" xmlns:wp14="http://schemas.microsoft.com/office/word/2010/wordprocessingDrawing" xmlns:wp="http://schemas.openxmlformats.org/drawingml/2006/wordprocessingDrawing" xmlns:w10="urn:schemas-microsoft-com:office:word" xmlns:w="http://schemas.openxmlformats.org/wordprocessingml/2006/main" xmlns:w14="http://schemas.microsoft.com/office/word/2010/wordml" xmlns:w15="http://schemas.microsoft.com/office/word/2012/wordml" xmlns:w16cex="http://schemas.microsoft.com/office/word/2018/wordml/cex" xmlns:w16cid="http://schemas.microsoft.com/office/word/2016/wordml/cid" xmlns:w16="http://schemas.microsoft.com/office/word/2018/wordml" xmlns:w16sdtdh="http://schemas.microsoft.com/office/word/2020/wordml/sdtdatahash" xmlns:w16se="http://schemas.microsoft.com/office/word/2015/wordml/symex" xmlns:wpg="http://schemas.microsoft.com/office/word/2010/wordprocessingGroup" xmlns:wpi="http://schemas.microsoft.com/office/word/2010/wordprocessingInk" xmlns:wne="http://schemas.microsoft.com/office/word/2006/wordml" xmlns:wps="http://schemas.microsoft.com/office/word/2010/wordprocessingShape" mc:Ignorable="w14 w15 w16se w16cid w16 w16cex w16sdtdh wp14">
-  <w16cex:commentExtensible w16cex:durableId="27FB7620" w16cex:dateUtc="2023-05-02T09:44:00Z"/>
-</w16cex:commentsExtensible>
-</file>
-
-<file path=word/commentsIds.xml><?xml version="1.0" encoding="utf-8"?>
-<w16cid:commentsIds xmlns:wpc="http://schemas.microsoft.com/office/word/2010/wordprocessingCanvas" xmlns:cx="http://schemas.microsoft.com/office/drawing/2014/chartex" xmlns:cx1="http://schemas.microsoft.com/office/drawing/2015/9/8/chartex" xmlns:cx2="http://schemas.microsoft.com/office/drawing/2015/10/21/chartex" xmlns:cx3="http://schemas.microsoft.com/office/drawing/2016/5/9/chartex" xmlns:cx4="http://schemas.microsoft.com/office/drawing/2016/5/10/chartex" xmlns:cx5="http://schemas.microsoft.com/office/drawing/2016/5/11/chartex" xmlns:cx6="http://schemas.microsoft.com/office/drawing/2016/5/12/chartex" xmlns:cx7="http://schemas.microsoft.com/office/drawing/2016/5/13/chartex" xmlns:cx8="http://schemas.microsoft.com/office/drawing/2016/5/14/chartex" xmlns:mc="http://schemas.openxmlformats.org/markup-compatibility/2006" xmlns:aink="http://schemas.microsoft.com/office/drawing/2016/ink" xmlns:am3d="http://schemas.microsoft.com/office/drawing/2017/model3d" xmlns:o="urn:schemas-microsoft-com:office:office" xmlns:oel="http://schemas.microsoft.com/office/2019/extlst" xmlns:r="http://schemas.openxmlformats.org/officeDocument/2006/relationships" xmlns:m="http://schemas.openxmlformats.org/officeDocument/2006/math" xmlns:v="urn:schemas-microsoft-com:vml" xmlns:wp14="http://schemas.microsoft.com/office/word/2010/wordprocessingDrawing" xmlns:wp="http://schemas.openxmlformats.org/drawingml/2006/wordprocessingDrawing" xmlns:w10="urn:schemas-microsoft-com:office:word" xmlns:w="http://schemas.openxmlformats.org/wordprocessingml/2006/main" xmlns:w14="http://schemas.microsoft.com/office/word/2010/wordml" xmlns:w15="http://schemas.microsoft.com/office/word/2012/wordml" xmlns:w16cex="http://schemas.microsoft.com/office/word/2018/wordml/cex" xmlns:w16cid="http://schemas.microsoft.com/office/word/2016/wordml/cid" xmlns:w16="http://schemas.microsoft.com/office/word/2018/wordml" xmlns:w16sdtdh="http://schemas.microsoft.com/office/word/2020/wordml/sdtdatahash" xmlns:w16se="http://schemas.microsoft.com/office/word/2015/wordml/symex" xmlns:wpg="http://schemas.microsoft.com/office/word/2010/wordprocessingGroup" xmlns:wpi="http://schemas.microsoft.com/office/word/2010/wordprocessingInk" xmlns:wne="http://schemas.microsoft.com/office/word/2006/wordml" xmlns:wps="http://schemas.microsoft.com/office/word/2010/wordprocessingShape" mc:Ignorable="w14 w15 w16se w16cid w16 w16cex w16sdtdh wp14">
-  <w16cid:commentId w16cid:paraId="5B0DAC74" w16cid:durableId="27FB7620"/>
-</w16cid:commentsIds>
-</file>
-
 <file path=word/endnotes.xml><?xml version="1.0" encoding="utf-8"?>
 <w:endnotes xmlns:wpc="http://schemas.microsoft.com/office/word/2010/wordprocessingCanvas" xmlns:cx="http://schemas.microsoft.com/office/drawing/2014/chartex" xmlns:cx1="http://schemas.microsoft.com/office/drawing/2015/9/8/chartex" xmlns:cx2="http://schemas.microsoft.com/office/drawing/2015/10/21/chartex" xmlns:cx3="http://schemas.microsoft.com/office/drawing/2016/5/9/chartex" xmlns:cx4="http://schemas.microsoft.com/office/drawing/2016/5/10/chartex" xmlns:cx5="http://schemas.microsoft.com/office/drawing/2016/5/11/chartex" xmlns:cx6="http://schemas.microsoft.com/office/drawing/2016/5/12/chartex" xmlns:cx7="http://schemas.microsoft.com/office/drawing/2016/5/13/chartex" xmlns:cx8="http://schemas.microsoft.com/office/drawing/2016/5/14/chartex" xmlns:mc="http://schemas.openxmlformats.org/markup-compatibility/2006" xmlns:aink="http://schemas.microsoft.com/office/drawing/2016/ink" xmlns:am3d="http://schemas.microsoft.com/office/drawing/2017/model3d" xmlns:o="urn:schemas-microsoft-com:office:office" xmlns:oel="http://schemas.microsoft.com/office/2019/extlst" xmlns:r="http://schemas.openxmlformats.org/officeDocument/2006/relationships" xmlns:m="http://schemas.openxmlformats.org/officeDocument/2006/math" xmlns:v="urn:schemas-microsoft-com:vml" xmlns:wp14="http://schemas.microsoft.com/office/word/2010/wordprocessingDrawing" xmlns:wp="http://schemas.openxmlformats.org/drawingml/2006/wordprocessingDrawing" xmlns:w10="urn:schemas-microsoft-com:office:word" xmlns:w="http://schemas.openxmlformats.org/wordprocessingml/2006/main" xmlns:w14="http://schemas.microsoft.com/office/word/2010/wordml" xmlns:w15="http://schemas.microsoft.com/office/word/2012/wordml" xmlns:w16cex="http://schemas.microsoft.com/office/word/2018/wordml/cex" xmlns:w16cid="http://schemas.microsoft.com/office/word/2016/wordml/cid" xmlns:w16="http://schemas.microsoft.com/office/word/2018/wordml" xmlns:w16sdtdh="http://schemas.microsoft.com/office/word/2020/wordml/sdtdatahash" xmlns:w16se="http://schemas.microsoft.com/office/word/2015/wordml/symex" xmlns:wpg="http://schemas.microsoft.com/office/word/2010/wordprocessingGroup" xmlns:wpi="http://schemas.microsoft.com/office/word/2010/wordprocessingInk" xmlns:wne="http://schemas.microsoft.com/office/word/2006/wordml" xmlns:wps="http://schemas.microsoft.com/office/word/2010/wordprocessingShape" mc:Ignorable="w14 w15 w16se w16cid w16 w16cex w16sdtdh wp14">
   <w:endnote w:type="separator" w:id="-1">
@@ -1598,6 +1299,9 @@
     <w:p>
       <w:pPr>
         <w:pStyle w:val="Funotentext"/>
+        <w:rPr>
+          <w:lang w:val="de-DE"/>
+        </w:rPr>
       </w:pPr>
       <w:r>
         <w:rPr>
@@ -1608,34 +1312,7 @@
       <w:r>
         <w:t xml:space="preserve"> </w:t>
       </w:r>
-      <w:hyperlink r:id="rId2" w:anchor="react-hauptmerkmale" w:history="1">
-        <w:r>
-          <w:rPr>
-            <w:rStyle w:val="Hyperlink"/>
-          </w:rPr>
-          <w:t>https://kinsta.com/de/blog/vue-vs-react/#react-hauptmerkmale</w:t>
-        </w:r>
-      </w:hyperlink>
-    </w:p>
-  </w:footnote>
-  <w:footnote w:id="8">
-    <w:p>
-      <w:pPr>
-        <w:pStyle w:val="Funotentext"/>
-        <w:rPr>
-          <w:lang w:val="de-DE"/>
-        </w:rPr>
-      </w:pPr>
-      <w:r>
-        <w:rPr>
-          <w:rStyle w:val="Funotenzeichen"/>
-        </w:rPr>
-        <w:footnoteRef/>
-      </w:r>
-      <w:r>
-        <w:t xml:space="preserve"> </w:t>
-      </w:r>
-      <w:hyperlink r:id="rId3" w:history="1">
+      <w:hyperlink r:id="rId2" w:history="1">
         <w:r>
           <w:rPr>
             <w:rStyle w:val="Hyperlink"/>
@@ -1645,13 +1322,10 @@
       </w:hyperlink>
     </w:p>
   </w:footnote>
-  <w:footnote w:id="9">
+  <w:footnote w:id="8">
     <w:p>
       <w:pPr>
         <w:pStyle w:val="Funotentext"/>
-        <w:rPr>
-          <w:lang w:val="de-DE"/>
-        </w:rPr>
       </w:pPr>
       <w:r>
         <w:rPr>
@@ -1662,7 +1336,7 @@
       <w:r>
         <w:t xml:space="preserve"> </w:t>
       </w:r>
-      <w:hyperlink r:id="rId4" w:anchor="nachteile-von-vue-vs-react" w:history="1">
+      <w:hyperlink r:id="rId3" w:history="1">
         <w:r>
           <w:rPr>
             <w:rStyle w:val="Hyperlink"/>
@@ -1670,6 +1344,49 @@
           <w:t>https://kinsta.com/de/blog/vue-vs-react/#nachteile-von-vue-vs-react</w:t>
         </w:r>
       </w:hyperlink>
+      <w:r>
+        <w:t xml:space="preserve"> </w:t>
+      </w:r>
+      <w:r>
+        <w:rPr>
+          <w:rStyle w:val="Hyperlink"/>
+          <w:color w:val="auto"/>
+          <w:u w:val="none"/>
+        </w:rPr>
+        <w:t>(letz</w:t>
+      </w:r>
+      <w:r>
+        <w:rPr>
+          <w:rStyle w:val="Hyperlink"/>
+          <w:color w:val="auto"/>
+          <w:u w:val="none"/>
+        </w:rPr>
+        <w:t>t</w:t>
+      </w:r>
+      <w:r>
+        <w:rPr>
+          <w:rStyle w:val="Hyperlink"/>
+          <w:color w:val="auto"/>
+          <w:u w:val="none"/>
+        </w:rPr>
+        <w:t>e</w:t>
+      </w:r>
+      <w:r>
+        <w:rPr>
+          <w:rStyle w:val="Hyperlink"/>
+          <w:color w:val="auto"/>
+          <w:u w:val="none"/>
+        </w:rPr>
+        <w:t>r Zugriff: 28.04.2023</w:t>
+      </w:r>
+      <w:r>
+        <w:rPr>
+          <w:rStyle w:val="Hyperlink"/>
+          <w:color w:val="auto"/>
+          <w:u w:val="none"/>
+        </w:rPr>
+        <w:t>)</w:t>
+      </w:r>
     </w:p>
   </w:footnote>
 </w:footnotes>
@@ -1678,6 +1395,27 @@
 <file path=word/numbering.xml><?xml version="1.0" encoding="utf-8"?>
 <w:numbering xmlns:wpc="http://schemas.microsoft.com/office/word/2010/wordprocessingCanvas" xmlns:cx="http://schemas.microsoft.com/office/drawing/2014/chartex" xmlns:cx1="http://schemas.microsoft.com/office/drawing/2015/9/8/chartex" xmlns:cx2="http://schemas.microsoft.com/office/drawing/2015/10/21/chartex" xmlns:cx3="http://schemas.microsoft.com/office/drawing/2016/5/9/chartex" xmlns:cx4="http://schemas.microsoft.com/office/drawing/2016/5/10/chartex" xmlns:cx5="http://schemas.microsoft.com/office/drawing/2016/5/11/chartex" xmlns:cx6="http://schemas.microsoft.com/office/drawing/2016/5/12/chartex" xmlns:cx7="http://schemas.microsoft.com/office/drawing/2016/5/13/chartex" xmlns:cx8="http://schemas.microsoft.com/office/drawing/2016/5/14/chartex" xmlns:mc="http://schemas.openxmlformats.org/markup-compatibility/2006" xmlns:aink="http://schemas.microsoft.com/office/drawing/2016/ink" xmlns:am3d="http://schemas.microsoft.com/office/drawing/2017/model3d" xmlns:o="urn:schemas-microsoft-com:office:office" xmlns:oel="http://schemas.microsoft.com/office/2019/extlst" xmlns:r="http://schemas.openxmlformats.org/officeDocument/2006/relationships" xmlns:m="http://schemas.openxmlformats.org/officeDocument/2006/math" xmlns:v="urn:schemas-microsoft-com:vml" xmlns:wp14="http://schemas.microsoft.com/office/word/2010/wordprocessingDrawing" xmlns:wp="http://schemas.openxmlformats.org/drawingml/2006/wordprocessingDrawing" xmlns:w10="urn:schemas-microsoft-com:office:word" xmlns:w="http://schemas.openxmlformats.org/wordprocessingml/2006/main" xmlns:w14="http://schemas.microsoft.com/office/word/2010/wordml" xmlns:w15="http://schemas.microsoft.com/office/word/2012/wordml" xmlns:w16cex="http://schemas.microsoft.com/office/word/2018/wordml/cex" xmlns:w16cid="http://schemas.microsoft.com/office/word/2016/wordml/cid" xmlns:w16="http://schemas.microsoft.com/office/word/2018/wordml" xmlns:w16sdtdh="http://schemas.microsoft.com/office/word/2020/wordml/sdtdatahash" xmlns:w16se="http://schemas.microsoft.com/office/word/2015/wordml/symex" xmlns:wpg="http://schemas.microsoft.com/office/word/2010/wordprocessingGroup" xmlns:wpi="http://schemas.microsoft.com/office/word/2010/wordprocessingInk" xmlns:wne="http://schemas.microsoft.com/office/word/2006/wordml" xmlns:wps="http://schemas.microsoft.com/office/word/2010/wordprocessingShape" mc:Ignorable="w14 w15 w16se w16cid w16 w16cex w16sdtdh wp14">
   <w:abstractNum w:abstractNumId="0" w15:restartNumberingAfterBreak="0">
+    <w:nsid w:val="FFFFFF89"/>
+    <w:multiLevelType w:val="singleLevel"/>
+    <w:tmpl w:val="12E069FC"/>
+    <w:lvl w:ilvl="0">
+      <w:start w:val="1"/>
+      <w:numFmt w:val="bullet"/>
+      <w:pStyle w:val="Aufzhlungszeichen"/>
+      <w:lvlText w:val=""/>
+      <w:lvlJc w:val="left"/>
+      <w:pPr>
+        <w:tabs>
+          <w:tab w:val="num" w:pos="360"/>
+        </w:tabs>
+        <w:ind w:left="360" w:hanging="360"/>
+      </w:pPr>
+      <w:rPr>
+        <w:rFonts w:ascii="Symbol" w:hAnsi="Symbol" w:hint="default"/>
+      </w:rPr>
+    </w:lvl>
+  </w:abstractNum>
+  <w:abstractNum w:abstractNumId="1" w15:restartNumberingAfterBreak="0">
     <w:nsid w:val="04B664F9"/>
     <w:multiLevelType w:val="multilevel"/>
     <w:tmpl w:val="37FC14D2"/>
@@ -1800,18 +1538,128 @@
       </w:rPr>
     </w:lvl>
   </w:abstractNum>
+  <w:abstractNum w:abstractNumId="2" w15:restartNumberingAfterBreak="0">
+    <w:nsid w:val="516717BC"/>
+    <w:multiLevelType w:val="hybridMultilevel"/>
+    <w:tmpl w:val="3EA812A6"/>
+    <w:lvl w:ilvl="0" w:tplc="F7704B46">
+      <w:numFmt w:val="bullet"/>
+      <w:lvlText w:val="-"/>
+      <w:lvlJc w:val="left"/>
+      <w:pPr>
+        <w:ind w:left="420" w:hanging="360"/>
+      </w:pPr>
+      <w:rPr>
+        <w:rFonts w:ascii="Arial" w:eastAsiaTheme="minorHAnsi" w:hAnsi="Arial" w:cs="Arial" w:hint="default"/>
+      </w:rPr>
+    </w:lvl>
+    <w:lvl w:ilvl="1" w:tplc="08070003" w:tentative="1">
+      <w:start w:val="1"/>
+      <w:numFmt w:val="bullet"/>
+      <w:lvlText w:val="o"/>
+      <w:lvlJc w:val="left"/>
+      <w:pPr>
+        <w:ind w:left="1140" w:hanging="360"/>
+      </w:pPr>
+      <w:rPr>
+        <w:rFonts w:ascii="Courier New" w:hAnsi="Courier New" w:cs="Courier New" w:hint="default"/>
+      </w:rPr>
+    </w:lvl>
+    <w:lvl w:ilvl="2" w:tplc="08070005" w:tentative="1">
+      <w:start w:val="1"/>
+      <w:numFmt w:val="bullet"/>
+      <w:lvlText w:val=""/>
+      <w:lvlJc w:val="left"/>
+      <w:pPr>
+        <w:ind w:left="1860" w:hanging="360"/>
+      </w:pPr>
+      <w:rPr>
+        <w:rFonts w:ascii="Wingdings" w:hAnsi="Wingdings" w:hint="default"/>
+      </w:rPr>
+    </w:lvl>
+    <w:lvl w:ilvl="3" w:tplc="08070001" w:tentative="1">
+      <w:start w:val="1"/>
+      <w:numFmt w:val="bullet"/>
+      <w:lvlText w:val=""/>
+      <w:lvlJc w:val="left"/>
+      <w:pPr>
+        <w:ind w:left="2580" w:hanging="360"/>
+      </w:pPr>
+      <w:rPr>
+        <w:rFonts w:ascii="Symbol" w:hAnsi="Symbol" w:hint="default"/>
+      </w:rPr>
+    </w:lvl>
+    <w:lvl w:ilvl="4" w:tplc="08070003" w:tentative="1">
+      <w:start w:val="1"/>
+      <w:numFmt w:val="bullet"/>
+      <w:lvlText w:val="o"/>
+      <w:lvlJc w:val="left"/>
+      <w:pPr>
+        <w:ind w:left="3300" w:hanging="360"/>
+      </w:pPr>
+      <w:rPr>
+        <w:rFonts w:ascii="Courier New" w:hAnsi="Courier New" w:cs="Courier New" w:hint="default"/>
+      </w:rPr>
+    </w:lvl>
+    <w:lvl w:ilvl="5" w:tplc="08070005" w:tentative="1">
+      <w:start w:val="1"/>
+      <w:numFmt w:val="bullet"/>
+      <w:lvlText w:val=""/>
+      <w:lvlJc w:val="left"/>
+      <w:pPr>
+        <w:ind w:left="4020" w:hanging="360"/>
+      </w:pPr>
+      <w:rPr>
+        <w:rFonts w:ascii="Wingdings" w:hAnsi="Wingdings" w:hint="default"/>
+      </w:rPr>
+    </w:lvl>
+    <w:lvl w:ilvl="6" w:tplc="08070001" w:tentative="1">
+      <w:start w:val="1"/>
+      <w:numFmt w:val="bullet"/>
+      <w:lvlText w:val=""/>
+      <w:lvlJc w:val="left"/>
+      <w:pPr>
+        <w:ind w:left="4740" w:hanging="360"/>
+      </w:pPr>
+      <w:rPr>
+        <w:rFonts w:ascii="Symbol" w:hAnsi="Symbol" w:hint="default"/>
+      </w:rPr>
+    </w:lvl>
+    <w:lvl w:ilvl="7" w:tplc="08070003" w:tentative="1">
+      <w:start w:val="1"/>
+      <w:numFmt w:val="bullet"/>
+      <w:lvlText w:val="o"/>
+      <w:lvlJc w:val="left"/>
+      <w:pPr>
+        <w:ind w:left="5460" w:hanging="360"/>
+      </w:pPr>
+      <w:rPr>
+        <w:rFonts w:ascii="Courier New" w:hAnsi="Courier New" w:cs="Courier New" w:hint="default"/>
+      </w:rPr>
+    </w:lvl>
+    <w:lvl w:ilvl="8" w:tplc="08070005" w:tentative="1">
+      <w:start w:val="1"/>
+      <w:numFmt w:val="bullet"/>
+      <w:lvlText w:val=""/>
+      <w:lvlJc w:val="left"/>
+      <w:pPr>
+        <w:ind w:left="6180" w:hanging="360"/>
+      </w:pPr>
+      <w:rPr>
+        <w:rFonts w:ascii="Wingdings" w:hAnsi="Wingdings" w:hint="default"/>
+      </w:rPr>
+    </w:lvl>
+  </w:abstractNum>
   <w:num w:numId="1" w16cid:durableId="2073656190">
+    <w:abstractNumId w:val="1"/>
+  </w:num>
+  <w:num w:numId="2" w16cid:durableId="1799688152">
+    <w:abstractNumId w:val="2"/>
+  </w:num>
+  <w:num w:numId="3" w16cid:durableId="1949964018">
     <w:abstractNumId w:val="0"/>
   </w:num>
 </w:numbering>
-</file>
-
-<file path=word/people.xml><?xml version="1.0" encoding="utf-8"?>
-<w15:people xmlns:wpc="http://schemas.microsoft.com/office/word/2010/wordprocessingCanvas" xmlns:cx="http://schemas.microsoft.com/office/drawing/2014/chartex" xmlns:cx1="http://schemas.microsoft.com/office/drawing/2015/9/8/chartex" xmlns:cx2="http://schemas.microsoft.com/office/drawing/2015/10/21/chartex" xmlns:cx3="http://schemas.microsoft.com/office/drawing/2016/5/9/chartex" xmlns:cx4="http://schemas.microsoft.com/office/drawing/2016/5/10/chartex" xmlns:cx5="http://schemas.microsoft.com/office/drawing/2016/5/11/chartex" xmlns:cx6="http://schemas.microsoft.com/office/drawing/2016/5/12/chartex" xmlns:cx7="http://schemas.microsoft.com/office/drawing/2016/5/13/chartex" xmlns:cx8="http://schemas.microsoft.com/office/drawing/2016/5/14/chartex" xmlns:mc="http://schemas.openxmlformats.org/markup-compatibility/2006" xmlns:aink="http://schemas.microsoft.com/office/drawing/2016/ink" xmlns:am3d="http://schemas.microsoft.com/office/drawing/2017/model3d" xmlns:o="urn:schemas-microsoft-com:office:office" xmlns:oel="http://schemas.microsoft.com/office/2019/extlst" xmlns:r="http://schemas.openxmlformats.org/officeDocument/2006/relationships" xmlns:m="http://schemas.openxmlformats.org/officeDocument/2006/math" xmlns:v="urn:schemas-microsoft-com:vml" xmlns:wp14="http://schemas.microsoft.com/office/word/2010/wordprocessingDrawing" xmlns:wp="http://schemas.openxmlformats.org/drawingml/2006/wordprocessingDrawing" xmlns:w10="urn:schemas-microsoft-com:office:word" xmlns:w="http://schemas.openxmlformats.org/wordprocessingml/2006/main" xmlns:w14="http://schemas.microsoft.com/office/word/2010/wordml" xmlns:w15="http://schemas.microsoft.com/office/word/2012/wordml" xmlns:w16cex="http://schemas.microsoft.com/office/word/2018/wordml/cex" xmlns:w16cid="http://schemas.microsoft.com/office/word/2016/wordml/cid" xmlns:w16="http://schemas.microsoft.com/office/word/2018/wordml" xmlns:w16sdtdh="http://schemas.microsoft.com/office/word/2020/wordml/sdtdatahash" xmlns:w16se="http://schemas.microsoft.com/office/word/2015/wordml/symex" xmlns:wpg="http://schemas.microsoft.com/office/word/2010/wordprocessingGroup" xmlns:wpi="http://schemas.microsoft.com/office/word/2010/wordprocessingInk" xmlns:wne="http://schemas.microsoft.com/office/word/2006/wordml" xmlns:wps="http://schemas.microsoft.com/office/word/2010/wordprocessingShape" mc:Ignorable="w14 w15 w16se w16cid w16 w16cex w16sdtdh wp14">
-  <w15:person w15:author="Wagner Yara">
-    <w15:presenceInfo w15:providerId="AD" w15:userId="S::wagneryara@fhgr.ch::548bcde1-911c-494b-94ff-0d65f4de0b70"/>
-  </w15:person>
-</w15:people>
 </file>
 
 <file path=word/styles.xml><?xml version="1.0" encoding="utf-8"?>
@@ -2657,6 +2505,30 @@
       </w:tblBorders>
     </w:tblPr>
   </w:style>
+  <w:style w:type="paragraph" w:styleId="Listenabsatz">
+    <w:name w:val="List Paragraph"/>
+    <w:basedOn w:val="Standard"/>
+    <w:uiPriority w:val="34"/>
+    <w:qFormat/>
+    <w:rsid w:val="00E925C2"/>
+    <w:pPr>
+      <w:ind w:left="720"/>
+      <w:contextualSpacing/>
+    </w:pPr>
+  </w:style>
+  <w:style w:type="paragraph" w:styleId="Aufzhlungszeichen">
+    <w:name w:val="List Bullet"/>
+    <w:basedOn w:val="Standard"/>
+    <w:uiPriority w:val="99"/>
+    <w:unhideWhenUsed/>
+    <w:rsid w:val="0062171C"/>
+    <w:pPr>
+      <w:numPr>
+        <w:numId w:val="3"/>
+      </w:numPr>
+      <w:contextualSpacing/>
+    </w:pPr>
+  </w:style>
 </w:styles>
 </file>
 

</xml_diff>

<commit_message>
update libraries doc und ppp
</commit_message>
<xml_diff>
--- a/documents/JavaScript_Libraries/Gruppe_C_Dokumentation_JSLibraries.docx
+++ b/documents/JavaScript_Libraries/Gruppe_C_Dokumentation_JSLibraries.docx
@@ -1,6 +1,6 @@
 
 <file path=word/document.xml><?xml version="1.0" encoding="utf-8"?>
-<w:document xmlns:wpc="http://schemas.microsoft.com/office/word/2010/wordprocessingCanvas" xmlns:cx="http://schemas.microsoft.com/office/drawing/2014/chartex" xmlns:cx1="http://schemas.microsoft.com/office/drawing/2015/9/8/chartex" xmlns:cx2="http://schemas.microsoft.com/office/drawing/2015/10/21/chartex" xmlns:cx3="http://schemas.microsoft.com/office/drawing/2016/5/9/chartex" xmlns:cx4="http://schemas.microsoft.com/office/drawing/2016/5/10/chartex" xmlns:cx5="http://schemas.microsoft.com/office/drawing/2016/5/11/chartex" xmlns:cx6="http://schemas.microsoft.com/office/drawing/2016/5/12/chartex" xmlns:cx7="http://schemas.microsoft.com/office/drawing/2016/5/13/chartex" xmlns:cx8="http://schemas.microsoft.com/office/drawing/2016/5/14/chartex" xmlns:mc="http://schemas.openxmlformats.org/markup-compatibility/2006" xmlns:aink="http://schemas.microsoft.com/office/drawing/2016/ink" xmlns:am3d="http://schemas.microsoft.com/office/drawing/2017/model3d" xmlns:o="urn:schemas-microsoft-com:office:office" xmlns:oel="http://schemas.microsoft.com/office/2019/extlst" xmlns:r="http://schemas.openxmlformats.org/officeDocument/2006/relationships" xmlns:m="http://schemas.openxmlformats.org/officeDocument/2006/math" xmlns:v="urn:schemas-microsoft-com:vml" xmlns:wp14="http://schemas.microsoft.com/office/word/2010/wordprocessingDrawing" xmlns:wp="http://schemas.openxmlformats.org/drawingml/2006/wordprocessingDrawing" xmlns:w10="urn:schemas-microsoft-com:office:word" xmlns:w="http://schemas.openxmlformats.org/wordprocessingml/2006/main" xmlns:w14="http://schemas.microsoft.com/office/word/2010/wordml" xmlns:w15="http://schemas.microsoft.com/office/word/2012/wordml" xmlns:w16cex="http://schemas.microsoft.com/office/word/2018/wordml/cex" xmlns:w16cid="http://schemas.microsoft.com/office/word/2016/wordml/cid" xmlns:w16="http://schemas.microsoft.com/office/word/2018/wordml" xmlns:w16sdtdh="http://schemas.microsoft.com/office/word/2020/wordml/sdtdatahash" xmlns:w16se="http://schemas.microsoft.com/office/word/2015/wordml/symex" xmlns:wpg="http://schemas.microsoft.com/office/word/2010/wordprocessingGroup" xmlns:wpi="http://schemas.microsoft.com/office/word/2010/wordprocessingInk" xmlns:wne="http://schemas.microsoft.com/office/word/2006/wordml" xmlns:wps="http://schemas.microsoft.com/office/word/2010/wordprocessingShape" mc:Ignorable="w14 w15 w16se w16cid w16 w16cex w16sdtdh wp14">
+<w:document xmlns:wpc="http://schemas.microsoft.com/office/word/2010/wordprocessingCanvas" xmlns:cx="http://schemas.microsoft.com/office/drawing/2014/chartex" xmlns:cx1="http://schemas.microsoft.com/office/drawing/2015/9/8/chartex" xmlns:cx2="http://schemas.microsoft.com/office/drawing/2015/10/21/chartex" xmlns:cx3="http://schemas.microsoft.com/office/drawing/2016/5/9/chartex" xmlns:cx4="http://schemas.microsoft.com/office/drawing/2016/5/10/chartex" xmlns:cx5="http://schemas.microsoft.com/office/drawing/2016/5/11/chartex" xmlns:cx6="http://schemas.microsoft.com/office/drawing/2016/5/12/chartex" xmlns:cx7="http://schemas.microsoft.com/office/drawing/2016/5/13/chartex" xmlns:cx8="http://schemas.microsoft.com/office/drawing/2016/5/14/chartex" xmlns:mc="http://schemas.openxmlformats.org/markup-compatibility/2006" xmlns:aink="http://schemas.microsoft.com/office/drawing/2016/ink" xmlns:am3d="http://schemas.microsoft.com/office/drawing/2017/model3d" xmlns:o="urn:schemas-microsoft-com:office:office" xmlns:oel="http://schemas.microsoft.com/office/2019/extlst" xmlns:r="http://schemas.openxmlformats.org/officeDocument/2006/relationships" xmlns:m="http://schemas.openxmlformats.org/officeDocument/2006/math" xmlns:v="urn:schemas-microsoft-com:vml" xmlns:wp14="http://schemas.microsoft.com/office/word/2010/wordprocessingDrawing" xmlns:wp="http://schemas.openxmlformats.org/drawingml/2006/wordprocessingDrawing" xmlns:w10="urn:schemas-microsoft-com:office:word" xmlns:w="http://schemas.openxmlformats.org/wordprocessingml/2006/main" xmlns:w14="http://schemas.microsoft.com/office/word/2010/wordml" xmlns:w15="http://schemas.microsoft.com/office/word/2012/wordml" xmlns:w16cex="http://schemas.microsoft.com/office/word/2018/wordml/cex" xmlns:w16cid="http://schemas.microsoft.com/office/word/2016/wordml/cid" xmlns:w16="http://schemas.microsoft.com/office/word/2018/wordml" xmlns:w16du="http://schemas.microsoft.com/office/word/2023/wordml/word16du" xmlns:w16sdtdh="http://schemas.microsoft.com/office/word/2020/wordml/sdtdatahash" xmlns:w16se="http://schemas.microsoft.com/office/word/2015/wordml/symex" xmlns:wpg="http://schemas.microsoft.com/office/word/2010/wordprocessingGroup" xmlns:wpi="http://schemas.microsoft.com/office/word/2010/wordprocessingInk" xmlns:wne="http://schemas.microsoft.com/office/word/2006/wordml" xmlns:wps="http://schemas.microsoft.com/office/word/2010/wordprocessingShape" mc:Ignorable="w14 w15 w16se w16cid w16 w16cex w16sdtdh wp14">
   <w:body>
     <w:p>
       <w:pPr>
@@ -327,7 +327,15 @@
     <w:p/>
     <w:p>
       <w:r>
-        <w:t xml:space="preserve">Der grösste Unterschied zwischen Libraries und Frameworks liegt in der «Inversion of Control». </w:t>
+        <w:t xml:space="preserve">Der grösste Unterschied zwischen Libraries und Frameworks liegt in der «Inversion </w:t>
+      </w:r>
+      <w:proofErr w:type="spellStart"/>
+      <w:r>
+        <w:t>of</w:t>
+      </w:r>
+      <w:proofErr w:type="spellEnd"/>
+      <w:r>
+        <w:t xml:space="preserve"> Control». </w:t>
       </w:r>
       <w:r>
         <w:t xml:space="preserve">Dies bezeichnet die Art und Weise wie </w:t>
@@ -585,164 +593,140 @@
     </w:p>
     <w:p>
       <w:r>
-        <w:t>D3.js ist eine JavaScript Library, welche es ermöglicht, aus Datensätzen dynamische und interaktive SVG-Visualisierungen in Webbrowsern zu erstellen.</w:t>
-      </w:r>
-    </w:p>
-    <w:p>
-      <w:r>
-        <w:t>Das Hauptprinzip der Library besteht darin, dass mit den integrierten Funktionen DOM-Elemente eines Dokumentes erstellt oder angesprochen, und danach manipuliert werden können, und zwar basierend auf Datensätzen. Die Library arbeitet dazu mit den Standards von HTML, CSS und SVG.</w:t>
-      </w:r>
-    </w:p>
-    <w:p>
-      <w:r>
-        <w:t>Um DOM-Elemente eines Dokumentes anzusprechen, wird die select() Methode verwendet, welche mit den gängigen CSS-Selektoren funktioniert. Nach dem Selektieren können die angesprochenen Elemente manipuliert werden, und zwar sowohl mit statischen wie auch mit dynamischen Eigenschaften. Eine Besonderheit der Library zeigt sich darin, dass solche Eigenschaften auch als Funktionen geschrieben werden können, welche dann, je nach zu Grunde liegenden Daten, unterschiedliche Grafiken hervorbringen.</w:t>
-      </w:r>
-    </w:p>
-    <w:p>
-      <w:r>
-        <w:t>Die zu Grunde liegenden Daten werden (in Form eines Arrays oder einer Variable) mit der Operation data() an die DOM-Elemente gebunden, und zwar jeder einzelne Datenpunkt an ein DOM-Element. Sind nicht genügend DOM-Elemente vorhanden, so werden die überzähligen Datenpunkte in der enter() Selektion gelagert, mit der neue DOM-Elemente für die Daten erstellt werden können. Sind mehr DOM-Elemente als Datenpunkte vorhanden, so werden die überzähligen DOM-Elemente in der exit() Selektion abgelegt, mit der die Elemente aus dem DOM entfernt werden können. Die default Selektion ist die Update-Selektion, dort werden die Daten gebunden und jeweils, sobald sich der Datensatz verändert, auch angepasst an das DOM weitergegeben. So passen sich die Grafiken ständig dem Datensatz an.</w:t>
-      </w:r>
-    </w:p>
-    <w:p>
-      <w:r>
-        <w:rPr>
-          <w:noProof/>
-        </w:rPr>
-        <w:drawing>
-          <wp:inline distT="0" distB="0" distL="0" distR="0" wp14:anchorId="6C8298B8" wp14:editId="6929C713">
-            <wp:extent cx="3298785" cy="1449037"/>
-            <wp:effectExtent l="0" t="0" r="3810" b="0"/>
-            <wp:docPr id="2" name="Grafik 2" descr="Ein Bild, das Diagramm enthält.&#10;&#10;Automatisch generierte Beschreibung"/>
-            <wp:cNvGraphicFramePr>
-              <a:graphicFrameLocks xmlns:a="http://schemas.openxmlformats.org/drawingml/2006/main" noChangeAspect="1"/>
-            </wp:cNvGraphicFramePr>
-            <a:graphic xmlns:a="http://schemas.openxmlformats.org/drawingml/2006/main">
-              <a:graphicData uri="http://schemas.openxmlformats.org/drawingml/2006/picture">
-                <pic:pic xmlns:pic="http://schemas.openxmlformats.org/drawingml/2006/picture">
-                  <pic:nvPicPr>
-                    <pic:cNvPr id="1" name="Grafik 1" descr="Ein Bild, das Diagramm enthält.&#10;&#10;Automatisch generierte Beschreibung"/>
-                    <pic:cNvPicPr/>
-                  </pic:nvPicPr>
-                  <pic:blipFill>
-                    <a:blip r:embed="rId12">
-                      <a:extLst>
-                        <a:ext uri="{28A0092B-C50C-407E-A947-70E740481C1C}">
-                          <a14:useLocalDpi xmlns:a14="http://schemas.microsoft.com/office/drawing/2010/main" val="0"/>
-                        </a:ext>
-                      </a:extLst>
-                    </a:blip>
-                    <a:stretch>
-                      <a:fillRect/>
-                    </a:stretch>
-                  </pic:blipFill>
-                  <pic:spPr>
-                    <a:xfrm>
-                      <a:off x="0" y="0"/>
-                      <a:ext cx="3367467" cy="1479207"/>
-                    </a:xfrm>
-                    <a:prstGeom prst="rect">
-                      <a:avLst/>
-                    </a:prstGeom>
-                  </pic:spPr>
-                </pic:pic>
-              </a:graphicData>
-            </a:graphic>
-          </wp:inline>
-        </w:drawing>
-      </w:r>
-    </w:p>
-    <w:p>
+        <w:t>D3.js ist eine JavaScript Library die darauf ausgelegt ist, aus Datensätzen dynamische und interaktive SVG-Visualisierungen in Webbrowsern zu erstellen. Die Bandbreite an möglichen Diagrammen ist riesig, eine grosse Anzahl verschiedener D3-Graph-Galleries können einen guten Eindruck davon geben.</w:t>
+      </w:r>
+      <w:r>
+        <w:rPr>
+          <w:rStyle w:val="Funotenzeichen"/>
+        </w:rPr>
+        <w:footnoteReference w:id="6"/>
+      </w:r>
+      <w:r>
+        <w:t xml:space="preserve"> Ausserdem bietet D3 die Möglichkeit, </w:t>
+      </w:r>
+      <w:proofErr w:type="gramStart"/>
+      <w:r>
+        <w:t>Visualisierungen</w:t>
+      </w:r>
+      <w:proofErr w:type="gramEnd"/>
+      <w:r>
+        <w:t xml:space="preserve"> um animierte Transitionen und Interaktionsmöglichkeiten zu erweitern.</w:t>
+      </w:r>
+    </w:p>
+    <w:p>
+      <w:r>
+        <w:t xml:space="preserve">Das Hauptprinzip der Library besteht darin, dass Dokumente, genauer gesagt deren DOM- Elemente, datenbasiert manipuliert werden. Mit den Library-eigenen Funktionen können bestehende Elemente eines Dokumentes angesprochen, unnötige Elemente gelöscht oder neue Elemente erstellt werden. Sobald ein Element angesprochen ist, kann es manipuliert werden - und zwar datenbasiert, also indem man Daten oder ganze Datensätze an das Element bzw. die Elemente bindet. Die Properties, welche man den Elementen gibt, können dabei auch in Form von Funktionen geschrieben werden, und zwar so, dass sie sich auf den jeweils zugehörigen Datenwert beziehen. Verändert sich der Datensatz, so passen sich die Elemente automatisch entsprechend an. Ein simples Beispiel: hat man einen Array mit Zahlen, so kann man mit D3 für jede Zahl ein Kreis-Element erstellen lassen. Den Radius jedes Kreises kann man entsprechend des Wertes seines Array-Datenwertes setzen lassen, in dem man die Array-Daten an die Kreis-Elemente bindet. Kombiniert mit den bereits erwähnten Interaktionsmöglichkeiten und Transitionen lassen sich so sehr komplexe Datenvisualisierungen umsetzen. </w:t>
+      </w:r>
+    </w:p>
+    <w:p>
+      <w:r>
+        <w:t>D3 kann sowohl mit statischen Daten arbeiten sowie auch (live) Daten aus externen Ressourcen laden. Dabei können diese Daten unterschiedliche Formate wie CSV, JSON, XML haben - damit D3 die Datensätze verwenden kann, müssen die Daten einfach jeweils zuerst in Arrays umgewandelt werden.</w:t>
+      </w:r>
+      <w:r>
+        <w:rPr>
+          <w:rStyle w:val="Funotenzeichen"/>
+        </w:rPr>
+        <w:footnoteReference w:id="7"/>
+      </w:r>
+      <w:r>
+        <w:t xml:space="preserve"> Die Library arbeitet mit den gängigen Webstandards HTML, CSS und SVG, und unterscheidet sich von anderen Visualisierungs-Libraries vor allem durch ihre enorme Flexibilität. Sie ist nicht an proprietäre Frameworks gebunden und arbeitet auch nicht mit vorgefertigten Grafiken, die Programmierenden legen alle Elemente und deren grafische Repräsentation selbst an, was eine riesige kreative Freiheit bedeutet. Die Verwendung von D3.js erfordert </w:t>
+      </w:r>
       <w:r>
         <w:lastRenderedPageBreak/>
-        <w:t>(</w:t>
-      </w:r>
-      <w:hyperlink r:id="rId13" w:history="1">
-        <w:r>
-          <w:rPr>
-            <w:rStyle w:val="Hyperlink"/>
-          </w:rPr>
-          <w:t>https://ogobrecht.com/de/posts/2015-03-01-d3js-grundlagen/</w:t>
-        </w:r>
-      </w:hyperlink>
-      <w:r>
-        <w:t>)</w:t>
-      </w:r>
-    </w:p>
-    <w:p>
-      <w:r>
-        <w:t>Daten können aus unterschiedlichen Ressourcen und Dateiformaten geladen werden. Damit D3 die Datensätze verwenden kann, müssen die Daten einfach jeweils zuerst in Arrays umgewandelt werden.</w:t>
+        <w:t>keine besonderen Tools oder Plugins, jedoch ein solides Grundwissen zu den modernen Webtechnologien. Die Lernkurve ist anfangs steil, ich habe einige Stunden gebraucht, um das Grundprinzip wirklich zu verstehen. Mit diesem Verständnis ist es möglich, ganz simple Visualisierungen zu erstellen, für komplexere Datenvisualisierungen sind aber noch viele weitere Stunden nötig. Und dadurch, dass die Library keinerlei kreativen Vorgaben oder Restriktionen vorgibt, kann man auch als versierte*r D3-Programmierer*in immer wieder Neues lernen. Über die Performance bei grossen Datensätzen scheiden sich die Geister: für die einen ist die Library schnell genug</w:t>
+      </w:r>
+      <w:r>
+        <w:rPr>
+          <w:rStyle w:val="Funotenzeichen"/>
+        </w:rPr>
+        <w:footnoteReference w:id="8"/>
+      </w:r>
+      <w:r>
+        <w:t>, andere befinden sie als langsam.</w:t>
+      </w:r>
+      <w:r>
+        <w:rPr>
+          <w:rStyle w:val="Funotenzeichen"/>
+        </w:rPr>
+        <w:footnoteReference w:id="9"/>
+      </w:r>
+      <w:r>
+        <w:t xml:space="preserve"> Auf jeden Fall ist D3.js sehr weit verbreitet, sodass sich viele gute und verständliche Tutorials dazu</w:t>
+      </w:r>
+      <w:r>
+        <w:t xml:space="preserve"> </w:t>
+      </w:r>
+      <w:r>
+        <w:t>finden. Die Library ist sehr mächtig und - zumindest für Menschen mit Kenntnissen in modernen Webtechnologien - für dynamische und interaktive Datenvisualisierung, zu empfehlen. Wer sich einarbeiten möchte, findet auf Observable</w:t>
+      </w:r>
+      <w:r>
+        <w:rPr>
+          <w:rStyle w:val="Funotenzeichen"/>
+        </w:rPr>
+        <w:footnoteReference w:id="10"/>
+      </w:r>
+      <w:r>
+        <w:t xml:space="preserve">, </w:t>
+      </w:r>
+      <w:proofErr w:type="spellStart"/>
+      <w:r>
+        <w:t>Freecodecamp</w:t>
+      </w:r>
+      <w:proofErr w:type="spellEnd"/>
+      <w:r>
+        <w:rPr>
+          <w:rStyle w:val="Funotenzeichen"/>
+        </w:rPr>
+        <w:footnoteReference w:id="11"/>
+      </w:r>
+      <w:r>
+        <w:t xml:space="preserve"> und D3indepth</w:t>
+      </w:r>
+      <w:r>
+        <w:rPr>
+          <w:rStyle w:val="Funotenzeichen"/>
+        </w:rPr>
+        <w:footnoteReference w:id="12"/>
+      </w:r>
+      <w:r>
+        <w:t xml:space="preserve"> ausführliche, verständliche Tutorials für Einsteiger*innen.</w:t>
       </w:r>
     </w:p>
     <w:p/>
     <w:p>
-      <w:r>
-        <w:sym w:font="Wingdings" w:char="F0E0"/>
-      </w:r>
-      <w:r>
-        <w:t xml:space="preserve"> stärken / schwächen</w:t>
-      </w:r>
-    </w:p>
-    <w:p>
-      <w:hyperlink r:id="rId14" w:history="1">
-        <w:r>
-          <w:rPr>
-            <w:rStyle w:val="Hyperlink"/>
-          </w:rPr>
-          <w:t>https://d3js.org/</w:t>
-        </w:r>
-      </w:hyperlink>
-    </w:p>
-    <w:p>
-      <w:hyperlink r:id="rId15" w:history="1">
-        <w:r>
-          <w:rPr>
-            <w:rStyle w:val="Hyperlink"/>
-          </w:rPr>
-          <w:t>https://en.wikipedia.org/wiki/D3.js</w:t>
-        </w:r>
-      </w:hyperlink>
-    </w:p>
-    <w:p>
-      <w:hyperlink r:id="rId16" w:history="1">
-        <w:r>
-          <w:rPr>
-            <w:rStyle w:val="Hyperlink"/>
-          </w:rPr>
-          <w:t>https://www.dashingd3js.com/d3-tutorial/adding-a-dom-element-using-d3-js</w:t>
-        </w:r>
-      </w:hyperlink>
-    </w:p>
-    <w:p/>
-    <w:p>
-      <w:hyperlink r:id="rId17" w:history="1">
-        <w:r>
-          <w:rPr>
-            <w:rStyle w:val="Hyperlink"/>
-          </w:rPr>
-          <w:t>https://www.dropbox.com/s/4ygbsitfcxfm5r0/D3.js-By-Example.pdf?dl=0</w:t>
-        </w:r>
-      </w:hyperlink>
-    </w:p>
-    <w:p/>
-    <w:p>
       <w:pPr>
         <w:pStyle w:val="berschrift2"/>
       </w:pPr>
+      <w:proofErr w:type="spellStart"/>
       <w:r>
         <w:t>React</w:t>
       </w:r>
+      <w:proofErr w:type="spellEnd"/>
     </w:p>
     <w:p>
       <w:bookmarkStart w:id="3" w:name="_Hlk133920044"/>
       <w:r>
-        <w:t xml:space="preserve">Bei React handelt es sich um eine JavaScript-Library, die für die Erstellung von webbasierten Benutzeroberflächen verwendet wird. </w:t>
+        <w:t xml:space="preserve">Bei </w:t>
+      </w:r>
+      <w:proofErr w:type="spellStart"/>
+      <w:r>
+        <w:t>React</w:t>
+      </w:r>
+      <w:proofErr w:type="spellEnd"/>
+      <w:r>
+        <w:t xml:space="preserve"> handelt es sich um eine JavaScript-Library, die für die Erstellung von webbasierten Benutzeroberflächen verwendet wird. </w:t>
       </w:r>
       <w:r>
         <w:t xml:space="preserve">Der Fokus </w:t>
       </w:r>
       <w:r>
-        <w:t>von React</w:t>
-      </w:r>
+        <w:t xml:space="preserve">von </w:t>
+      </w:r>
+      <w:proofErr w:type="spellStart"/>
+      <w:r>
+        <w:t>React</w:t>
+      </w:r>
+      <w:proofErr w:type="spellEnd"/>
       <w:r>
         <w:t xml:space="preserve"> liegt stark </w:t>
       </w:r>
@@ -753,10 +737,26 @@
         <w:t xml:space="preserve"> der Verwendung von</w:t>
       </w:r>
       <w:r>
-        <w:t xml:space="preserve"> Komponenten. Jede React-Applikation ist aus einzelnen Komponenten zusammengebaut, die ineinander verschachtelt werden können. </w:t>
-      </w:r>
-      <w:r>
-        <w:t xml:space="preserve">Im Grunde genommen sind React-Komponenten JavaScript-Funktionen, die Markup zurückgeben. </w:t>
+        <w:t xml:space="preserve"> Komponenten. Jede </w:t>
+      </w:r>
+      <w:proofErr w:type="spellStart"/>
+      <w:r>
+        <w:t>React</w:t>
+      </w:r>
+      <w:proofErr w:type="spellEnd"/>
+      <w:r>
+        <w:t xml:space="preserve">-Applikation ist aus einzelnen Komponenten zusammengebaut, die ineinander verschachtelt werden können. </w:t>
+      </w:r>
+      <w:r>
+        <w:t xml:space="preserve">Im Grunde genommen sind </w:t>
+      </w:r>
+      <w:proofErr w:type="spellStart"/>
+      <w:r>
+        <w:t>React</w:t>
+      </w:r>
+      <w:proofErr w:type="spellEnd"/>
+      <w:r>
+        <w:t xml:space="preserve">-Komponenten JavaScript-Funktionen, die Markup zurückgeben. </w:t>
       </w:r>
       <w:r>
         <w:t xml:space="preserve">Komponenten sollten so aufgebaut sein, dass sie </w:t>
@@ -782,8 +782,13 @@
       <w:r>
         <w:t xml:space="preserve">Geschrieben werden die </w:t>
       </w:r>
-      <w:r>
-        <w:t>React-Komponenten</w:t>
+      <w:proofErr w:type="spellStart"/>
+      <w:r>
+        <w:t>React</w:t>
+      </w:r>
+      <w:proofErr w:type="spellEnd"/>
+      <w:r>
+        <w:t>-Komponenten</w:t>
       </w:r>
       <w:r>
         <w:t xml:space="preserve"> im Normalfall</w:t>
@@ -808,11 +813,19 @@
         <w:rPr>
           <w:rStyle w:val="Funotenzeichen"/>
         </w:rPr>
-        <w:footnoteReference w:id="6"/>
+        <w:footnoteReference w:id="13"/>
       </w:r>
       <w:bookmarkEnd w:id="4"/>
       <w:r>
-        <w:t xml:space="preserve"> Wie einige andere Libraries auch, verwendet React </w:t>
+        <w:t xml:space="preserve"> Wie einige andere Libraries auch, verwendet </w:t>
+      </w:r>
+      <w:proofErr w:type="spellStart"/>
+      <w:r>
+        <w:t>React</w:t>
+      </w:r>
+      <w:proofErr w:type="spellEnd"/>
+      <w:r>
+        <w:t xml:space="preserve"> </w:t>
       </w:r>
       <w:r>
         <w:t xml:space="preserve">ausserdem </w:t>
@@ -827,7 +840,31 @@
         <w:t xml:space="preserve"> kann der Entwicklungsprozess beschleunigt und flexibler gestaltet werden.</w:t>
       </w:r>
       <w:r>
-        <w:t xml:space="preserve"> Ein weiteres Merkmal von React ist der unidirektionale Datenfluss (One-Way Data Binding). Das heisst, dass Daten nur in eine Richtung direkt fliessen können. Konkret bedeutet das, dass nur die übergeordnete Komponente Daten bei der untergeordneten Komponente direkt ändern kann (top-down) und nicht umgekehrt. Der umgekehrte Datenfluss (bottom-up) kann nur indirekt </w:t>
+        <w:t xml:space="preserve"> Ein weiteres Merkmal von </w:t>
+      </w:r>
+      <w:proofErr w:type="spellStart"/>
+      <w:r>
+        <w:t>React</w:t>
+      </w:r>
+      <w:proofErr w:type="spellEnd"/>
+      <w:r>
+        <w:t xml:space="preserve"> ist der unidirektionale Datenfluss (</w:t>
+      </w:r>
+      <w:proofErr w:type="spellStart"/>
+      <w:r>
+        <w:t>One</w:t>
+      </w:r>
+      <w:proofErr w:type="spellEnd"/>
+      <w:r>
+        <w:t>-Way Data Binding). Das heisst, dass Daten nur in eine Richtung direkt fliessen können. Konkret bedeutet das, dass nur die übergeordnete Komponente Daten bei der untergeordneten Komponente direkt ändern kann (top-down) und nicht umgekehrt. Der umgekehrte Datenfluss (</w:t>
+      </w:r>
+      <w:proofErr w:type="spellStart"/>
+      <w:r>
+        <w:t>bottom-up</w:t>
+      </w:r>
+      <w:proofErr w:type="spellEnd"/>
+      <w:r>
+        <w:t xml:space="preserve">) kann nur indirekt </w:t>
       </w:r>
       <w:r>
         <w:t xml:space="preserve">mit Hilfe von Callback-Funktionen </w:t>
@@ -862,10 +899,34 @@
         <w:t xml:space="preserve"> hat verschiedene Vorteile</w:t>
       </w:r>
       <w:r>
-        <w:t>, was dazu führt, dass sie auch von grossen Namen wie Netflix oder Airbnb eingesetzt wird</w:t>
-      </w:r>
-      <w:r>
-        <w:t>. Durch die Verwendung das Virtual DOM Konzepts profitiert React von einer verbesserten Lei</w:t>
+        <w:t xml:space="preserve">, was dazu führt, dass sie auch von grossen Namen wie Netflix oder </w:t>
+      </w:r>
+      <w:proofErr w:type="spellStart"/>
+      <w:r>
+        <w:t>Airbnb</w:t>
+      </w:r>
+      <w:proofErr w:type="spellEnd"/>
+      <w:r>
+        <w:t xml:space="preserve"> eingesetzt wird</w:t>
+      </w:r>
+      <w:r>
+        <w:t xml:space="preserve">. Durch die Verwendung das Virtual </w:t>
+      </w:r>
+      <w:proofErr w:type="gramStart"/>
+      <w:r>
+        <w:t>DOM Konzepts</w:t>
+      </w:r>
+      <w:proofErr w:type="gramEnd"/>
+      <w:r>
+        <w:t xml:space="preserve"> profitiert </w:t>
+      </w:r>
+      <w:proofErr w:type="spellStart"/>
+      <w:r>
+        <w:t>React</w:t>
+      </w:r>
+      <w:proofErr w:type="spellEnd"/>
+      <w:r>
+        <w:t xml:space="preserve"> von einer verbesserten Lei</w:t>
       </w:r>
       <w:r>
         <w:t>s</w:t>
@@ -880,35 +941,64 @@
         <w:t xml:space="preserve">Update-Geschwindigkeit. </w:t>
       </w:r>
       <w:r>
-        <w:t>Des Weiteren</w:t>
-      </w:r>
-      <w:r>
-        <w:t xml:space="preserve"> vereinfacht der unidirektionale Datenfluss die Fehlerbehebung und die wiederverwendbaren Komponenten erhöhen die Effizienz. Wenn man sich mit HTML und JavaScript bereits auskennt, ist der Einstieg in React ausserdem relativ einfach.</w:t>
+        <w:t xml:space="preserve">Des </w:t>
+      </w:r>
+      <w:proofErr w:type="spellStart"/>
+      <w:r>
+        <w:t>Weiteren</w:t>
+      </w:r>
+      <w:proofErr w:type="spellEnd"/>
+      <w:r>
+        <w:t xml:space="preserve"> vereinfacht der unidirektionale Datenfluss die Fehlerbehebung und die wiederverwendbaren Komponenten erhöhen die Effizienz. </w:t>
+      </w:r>
+      <w:r>
+        <w:lastRenderedPageBreak/>
+        <w:t xml:space="preserve">Wenn man sich mit HTML und JavaScript bereits auskennt, ist der Einstieg in </w:t>
+      </w:r>
+      <w:proofErr w:type="spellStart"/>
+      <w:r>
+        <w:t>React</w:t>
+      </w:r>
+      <w:proofErr w:type="spellEnd"/>
+      <w:r>
+        <w:t xml:space="preserve"> ausserdem relativ einfach.</w:t>
       </w:r>
       <w:r>
         <w:rPr>
           <w:rStyle w:val="Funotenzeichen"/>
         </w:rPr>
-        <w:footnoteReference w:id="7"/>
+        <w:footnoteReference w:id="14"/>
       </w:r>
       <w:r>
         <w:t xml:space="preserve"> </w:t>
       </w:r>
       <w:r>
-        <w:t xml:space="preserve">Wo es Vorteile gibt, gibt es aber auch immer gewisse Nachteile: Da sich React nur um die UI-Ebene kümmert, werden für eine vollständige Anwendung in den meisten Fällen noch weitere Tools benötigt. Auch die starke </w:t>
-      </w:r>
-      <w:r>
-        <w:lastRenderedPageBreak/>
-        <w:t>Abstraktion durch das Aufteilen der Anwendung in viele kleine Komponenten</w:t>
-      </w:r>
-      <w:r>
-        <w:t xml:space="preserve"> kann die Programmierung verkomplizieren. Ein weiterer oft genannter Nachteil von React ist zudem die schnelle Weiterentwicklung der Library, welche es Programmierenden erschwert Fuss zu fassen.</w:t>
+        <w:t xml:space="preserve">Wo es Vorteile gibt, gibt es aber auch immer gewisse Nachteile: Da sich </w:t>
+      </w:r>
+      <w:proofErr w:type="spellStart"/>
+      <w:r>
+        <w:t>React</w:t>
+      </w:r>
+      <w:proofErr w:type="spellEnd"/>
+      <w:r>
+        <w:t xml:space="preserve"> nur um die UI-Ebene kümmert, werden für eine vollständige Anwendung in den meisten Fällen noch weitere Tools benötigt. Auch die starke Abstraktion durch das Aufteilen der Anwendung in viele kleine Komponenten</w:t>
+      </w:r>
+      <w:r>
+        <w:t xml:space="preserve"> kann die Programmierung verkomplizieren. Ein weiterer oft genannter Nachteil von </w:t>
+      </w:r>
+      <w:proofErr w:type="spellStart"/>
+      <w:r>
+        <w:t>React</w:t>
+      </w:r>
+      <w:proofErr w:type="spellEnd"/>
+      <w:r>
+        <w:t xml:space="preserve"> ist zudem die schnelle Weiterentwicklung der Library, welche es Programmierenden erschwert Fuss zu fassen.</w:t>
       </w:r>
       <w:r>
         <w:rPr>
           <w:rStyle w:val="Funotenzeichen"/>
         </w:rPr>
-        <w:footnoteReference w:id="8"/>
+        <w:footnoteReference w:id="15"/>
       </w:r>
       <w:r>
         <w:t xml:space="preserve"> </w:t>
@@ -919,8 +1009,13 @@
       <w:r>
         <w:t xml:space="preserve">: </w:t>
       </w:r>
-      <w:r>
-        <w:t xml:space="preserve">React eignet sich besonders für </w:t>
+      <w:proofErr w:type="spellStart"/>
+      <w:r>
+        <w:t>React</w:t>
+      </w:r>
+      <w:proofErr w:type="spellEnd"/>
+      <w:r>
+        <w:t xml:space="preserve"> eignet sich besonders für </w:t>
       </w:r>
       <w:r>
         <w:t>interaktive Frontend-Applikationen</w:t>
@@ -931,12 +1026,36 @@
     </w:p>
     <w:p>
       <w:r>
-        <w:t>Nun zu meinem Eindruck: Ich finde React eine spannende Library und es hat mir Spass gemacht mich damit auseinanderzusetzen. Besonders hilfreich für das konkrete Lernen fand ich den Abschnitt ‘Learn’ auf der Website von React selbst</w:t>
+        <w:t xml:space="preserve">Nun zu meinem Eindruck: Ich finde </w:t>
+      </w:r>
+      <w:proofErr w:type="spellStart"/>
+      <w:r>
+        <w:t>React</w:t>
+      </w:r>
+      <w:proofErr w:type="spellEnd"/>
+      <w:r>
+        <w:t xml:space="preserve"> eine spannende Library und es hat mir Spass gemacht mich damit auseinanderzusetzen. Besonders hilfreich für das konkrete Lernen fand ich den Abschnitt ‘</w:t>
+      </w:r>
+      <w:proofErr w:type="spellStart"/>
+      <w:r>
+        <w:t>Learn</w:t>
+      </w:r>
+      <w:proofErr w:type="spellEnd"/>
+      <w:r>
+        <w:t xml:space="preserve">’ auf der Website von </w:t>
+      </w:r>
+      <w:proofErr w:type="spellStart"/>
+      <w:r>
+        <w:t>React</w:t>
+      </w:r>
+      <w:proofErr w:type="spellEnd"/>
+      <w:r>
+        <w:t xml:space="preserve"> selbst</w:t>
       </w:r>
       <w:r>
         <w:t xml:space="preserve"> (</w:t>
       </w:r>
-      <w:hyperlink r:id="rId18" w:history="1">
+      <w:hyperlink r:id="rId12" w:history="1">
         <w:r>
           <w:rPr>
             <w:rStyle w:val="Hyperlink"/>
@@ -945,7 +1064,55 @@
         </w:r>
       </w:hyperlink>
       <w:r>
-        <w:t xml:space="preserve">). Einerseits gibt es dort für einen schnellen Einstieg den Abschnitt ‘Qick Start’, welcher unter anderem ein Tutorial für Tic-Tac-Toe enthält. Andererseits gibt es den Abschnitt ‘Learn React’, in welchem man detailliert an React herangeführt wird. Bei jedem Unterthema gibt es ausserdem eine bis mehrere Challenges wo man das im Kapitel gelernte anwenden kann. Durch die bereits vorhandenen HTML-, CSS- und JavaScript-Kenntnisse fiel es mir auch nicht sonderlich schwer, die Syntax von JSX grundsätzlich zu verstehen. Je mehr ich jedoch ins Detail ging, </w:t>
+        <w:t>). Einerseits gibt es dort für einen schnellen Einstieg den Abschnitt ‘</w:t>
+      </w:r>
+      <w:proofErr w:type="spellStart"/>
+      <w:r>
+        <w:t>Qick</w:t>
+      </w:r>
+      <w:proofErr w:type="spellEnd"/>
+      <w:r>
+        <w:t xml:space="preserve"> Start’, welcher unter anderem ein Tutorial für Tic-</w:t>
+      </w:r>
+      <w:proofErr w:type="spellStart"/>
+      <w:r>
+        <w:t>Tac</w:t>
+      </w:r>
+      <w:proofErr w:type="spellEnd"/>
+      <w:r>
+        <w:t>-Toe enthält. Andererseits gibt es den Abschnitt ‘</w:t>
+      </w:r>
+      <w:proofErr w:type="spellStart"/>
+      <w:r>
+        <w:t>Learn</w:t>
+      </w:r>
+      <w:proofErr w:type="spellEnd"/>
+      <w:r>
+        <w:t xml:space="preserve"> </w:t>
+      </w:r>
+      <w:proofErr w:type="spellStart"/>
+      <w:r>
+        <w:t>React</w:t>
+      </w:r>
+      <w:proofErr w:type="spellEnd"/>
+      <w:r>
+        <w:t xml:space="preserve">’, in welchem man detailliert an </w:t>
+      </w:r>
+      <w:proofErr w:type="spellStart"/>
+      <w:r>
+        <w:t>React</w:t>
+      </w:r>
+      <w:proofErr w:type="spellEnd"/>
+      <w:r>
+        <w:t xml:space="preserve"> herangeführt wird. Bei jedem Unterthema gibt es ausserdem </w:t>
+      </w:r>
+      <w:proofErr w:type="gramStart"/>
+      <w:r>
+        <w:t>eine</w:t>
+      </w:r>
+      <w:proofErr w:type="gramEnd"/>
+      <w:r>
+        <w:t xml:space="preserve"> bis mehrere Challenges wo man das im Kapitel gelernte anwenden kann. Durch die bereits vorhandenen HTML-, CSS- und JavaScript-Kenntnisse fiel es mir auch nicht sonderlich schwer, die Syntax von JSX grundsätzlich zu verstehen. Je mehr ich jedoch ins Detail ging, </w:t>
       </w:r>
       <w:r>
         <w:t xml:space="preserve">desto komplexer </w:t>
@@ -957,7 +1124,39 @@
         <w:t xml:space="preserve"> es.</w:t>
       </w:r>
       <w:r>
-        <w:t xml:space="preserve"> Einen groben Überblick kann man sich folglich schnell verschaffen, wenn man jedoch in die Tiefe gehen möchte, benötigt man definitiv mehr Zeit. Das Erstellen einer eigenen Mini-Applikation von Null auf erwies sich auch etwas komplizierter, da das auf der React-Seite eher spärlich beschrieben ist. Mit Hilfe von YouTube-Videos gelang es den Grundbaustein zu legen, bei diesem war mir jedoch nicht klar, wofür all die Dateien sind, die mit dem Befehl ‘npx create-react-app’ automatisch erstellt wurden.</w:t>
+        <w:t xml:space="preserve"> Einen groben Überblick kann man sich folglich schnell verschaffen, wenn man jedoch in die Tiefe gehen möchte, benötigt man definitiv mehr Zeit. Das Erstellen einer eigenen Mini-Applikation von Null auf erwies sich auch etwas komplizierter, da das auf der </w:t>
+      </w:r>
+      <w:proofErr w:type="spellStart"/>
+      <w:r>
+        <w:t>React</w:t>
+      </w:r>
+      <w:proofErr w:type="spellEnd"/>
+      <w:r>
+        <w:t>-Seite eher spärlich beschrieben ist. Mit Hilfe von YouTube-Videos gelang es den Grundbaustein zu legen, bei diesem war mir jedoch nicht klar, wofür all die Dateien sind, die mit dem Befehl ‘</w:t>
+      </w:r>
+      <w:proofErr w:type="spellStart"/>
+      <w:r>
+        <w:t>npx</w:t>
+      </w:r>
+      <w:proofErr w:type="spellEnd"/>
+      <w:r>
+        <w:t xml:space="preserve"> </w:t>
+      </w:r>
+      <w:proofErr w:type="spellStart"/>
+      <w:r>
+        <w:t>create</w:t>
+      </w:r>
+      <w:proofErr w:type="spellEnd"/>
+      <w:r>
+        <w:t>-</w:t>
+      </w:r>
+      <w:proofErr w:type="spellStart"/>
+      <w:r>
+        <w:t>react</w:t>
+      </w:r>
+      <w:proofErr w:type="spellEnd"/>
+      <w:r>
+        <w:t>-app’ automatisch erstellt wurden.</w:t>
       </w:r>
       <w:r>
         <w:t xml:space="preserve"> Beim Testen meiner Mini-Applikation musste ich </w:t>
@@ -969,7 +1168,23 @@
         <w:t xml:space="preserve"> noch lernen, dass </w:t>
       </w:r>
       <w:r>
-        <w:t>man nicht einfach die index.html-Seite im Browser öffnen kann, sondern dass man die Applikation mit dem Befehl ‘npm start’ starten muss. Nach diesen Anfangsschwierigkeiten ging es dann aber gut, die Mini-Applikation umzusetzen.</w:t>
+        <w:t>man nicht einfach die index.html-Seite im Browser öffnen kann, sondern dass man die Applikation mit dem Befehl ‘</w:t>
+      </w:r>
+      <w:proofErr w:type="spellStart"/>
+      <w:r>
+        <w:t>npm</w:t>
+      </w:r>
+      <w:proofErr w:type="spellEnd"/>
+      <w:r>
+        <w:t xml:space="preserve"> </w:t>
+      </w:r>
+      <w:proofErr w:type="spellStart"/>
+      <w:r>
+        <w:t>start</w:t>
+      </w:r>
+      <w:proofErr w:type="spellEnd"/>
+      <w:r>
+        <w:t>’ starten muss. Nach diesen Anfangsschwierigkeiten ging es dann aber gut, die Mini-Applikation umzusetzen.</w:t>
       </w:r>
     </w:p>
     <w:bookmarkEnd w:id="3"/>
@@ -983,11 +1198,16 @@
         <w:pStyle w:val="berschrift2"/>
       </w:pPr>
       <w:r>
-        <w:t>Vergleich D3.js und R</w:t>
+        <w:t xml:space="preserve">Vergleich D3.js und </w:t>
+      </w:r>
+      <w:proofErr w:type="spellStart"/>
+      <w:r>
+        <w:t>R</w:t>
       </w:r>
       <w:r>
         <w:t>eact</w:t>
       </w:r>
+      <w:proofErr w:type="spellEnd"/>
     </w:p>
     <w:p>
       <w:r>
@@ -1008,8 +1228,13 @@
       </w:r>
     </w:p>
     <w:p>
-      <w:r>
-        <w:t>React = Erstellung von webbasierten GU</w:t>
+      <w:proofErr w:type="spellStart"/>
+      <w:r>
+        <w:t>React</w:t>
+      </w:r>
+      <w:proofErr w:type="spellEnd"/>
+      <w:r>
+        <w:t xml:space="preserve"> = Erstellung von webbasierten GU</w:t>
       </w:r>
       <w:r>
         <w:t xml:space="preserve"> mit Fokus auf modularen, wiederverwendbaren Komponenten</w:t>
@@ -1017,23 +1242,40 @@
     </w:p>
     <w:p/>
     <w:p>
+      <w:proofErr w:type="spellStart"/>
       <w:r>
         <w:rPr>
           <w:lang w:val="en-US"/>
         </w:rPr>
-        <w:t>Datenverarbeitung:</w:t>
-      </w:r>
+        <w:lastRenderedPageBreak/>
+        <w:t>Datenverarbeitung</w:t>
+      </w:r>
+      <w:proofErr w:type="spellEnd"/>
       <w:r>
         <w:rPr>
           <w:lang w:val="en-US"/>
         </w:rPr>
+        <w:t>:</w:t>
+      </w:r>
+      <w:r>
+        <w:rPr>
+          <w:lang w:val="en-US"/>
+        </w:rPr>
         <w:br/>
-        <w:t>React: one-way-data-flow</w:t>
-      </w:r>
+        <w:t>React: one-way-</w:t>
+      </w:r>
+      <w:proofErr w:type="gramStart"/>
       <w:r>
         <w:rPr>
           <w:lang w:val="en-US"/>
         </w:rPr>
+        <w:t>data-flow</w:t>
+      </w:r>
+      <w:proofErr w:type="gramEnd"/>
+      <w:r>
+        <w:rPr>
+          <w:lang w:val="en-US"/>
+        </w:rPr>
         <w:t>, top-down.</w:t>
       </w:r>
       <w:r>
@@ -1043,10 +1285,18 @@
         <w:t xml:space="preserve"> </w:t>
       </w:r>
       <w:r>
-        <w:t>Wenn Properties an einen Kom</w:t>
-      </w:r>
-      <w:r>
-        <w:t>ponenten gegeben werden, können diese</w:t>
+        <w:t xml:space="preserve">Wenn Properties </w:t>
+      </w:r>
+      <w:proofErr w:type="gramStart"/>
+      <w:r>
+        <w:t>an einen Kom</w:t>
+      </w:r>
+      <w:r>
+        <w:t>ponenten</w:t>
+      </w:r>
+      <w:proofErr w:type="gramEnd"/>
+      <w:r>
+        <w:t xml:space="preserve"> gegeben werden, können diese</w:t>
       </w:r>
       <w:r>
         <w:t xml:space="preserve"> nicht mehr verändert werden.</w:t>
@@ -1065,9 +1315,21 @@
     </w:p>
     <w:p/>
     <w:p>
-      <w:r>
-        <w:lastRenderedPageBreak/>
-        <w:t>React hat states, d3 nicht</w:t>
+      <w:proofErr w:type="spellStart"/>
+      <w:r>
+        <w:t>React</w:t>
+      </w:r>
+      <w:proofErr w:type="spellEnd"/>
+      <w:r>
+        <w:t xml:space="preserve"> hat </w:t>
+      </w:r>
+      <w:proofErr w:type="spellStart"/>
+      <w:r>
+        <w:t>states</w:t>
+      </w:r>
+      <w:proofErr w:type="spellEnd"/>
+      <w:r>
+        <w:t>, d3 nicht</w:t>
       </w:r>
       <w:r>
         <w:t>.</w:t>
@@ -1107,7 +1369,7 @@
       </w:r>
     </w:p>
     <w:p>
-      <w:hyperlink r:id="rId19" w:history="1">
+      <w:hyperlink r:id="rId13" w:history="1">
         <w:r>
           <w:rPr>
             <w:rStyle w:val="Hyperlink"/>
@@ -1133,7 +1395,7 @@
 </file>
 
 <file path=word/endnotes.xml><?xml version="1.0" encoding="utf-8"?>
-<w:endnotes xmlns:wpc="http://schemas.microsoft.com/office/word/2010/wordprocessingCanvas" xmlns:cx="http://schemas.microsoft.com/office/drawing/2014/chartex" xmlns:cx1="http://schemas.microsoft.com/office/drawing/2015/9/8/chartex" xmlns:cx2="http://schemas.microsoft.com/office/drawing/2015/10/21/chartex" xmlns:cx3="http://schemas.microsoft.com/office/drawing/2016/5/9/chartex" xmlns:cx4="http://schemas.microsoft.com/office/drawing/2016/5/10/chartex" xmlns:cx5="http://schemas.microsoft.com/office/drawing/2016/5/11/chartex" xmlns:cx6="http://schemas.microsoft.com/office/drawing/2016/5/12/chartex" xmlns:cx7="http://schemas.microsoft.com/office/drawing/2016/5/13/chartex" xmlns:cx8="http://schemas.microsoft.com/office/drawing/2016/5/14/chartex" xmlns:mc="http://schemas.openxmlformats.org/markup-compatibility/2006" xmlns:aink="http://schemas.microsoft.com/office/drawing/2016/ink" xmlns:am3d="http://schemas.microsoft.com/office/drawing/2017/model3d" xmlns:o="urn:schemas-microsoft-com:office:office" xmlns:oel="http://schemas.microsoft.com/office/2019/extlst" xmlns:r="http://schemas.openxmlformats.org/officeDocument/2006/relationships" xmlns:m="http://schemas.openxmlformats.org/officeDocument/2006/math" xmlns:v="urn:schemas-microsoft-com:vml" xmlns:wp14="http://schemas.microsoft.com/office/word/2010/wordprocessingDrawing" xmlns:wp="http://schemas.openxmlformats.org/drawingml/2006/wordprocessingDrawing" xmlns:w10="urn:schemas-microsoft-com:office:word" xmlns:w="http://schemas.openxmlformats.org/wordprocessingml/2006/main" xmlns:w14="http://schemas.microsoft.com/office/word/2010/wordml" xmlns:w15="http://schemas.microsoft.com/office/word/2012/wordml" xmlns:w16cex="http://schemas.microsoft.com/office/word/2018/wordml/cex" xmlns:w16cid="http://schemas.microsoft.com/office/word/2016/wordml/cid" xmlns:w16="http://schemas.microsoft.com/office/word/2018/wordml" xmlns:w16sdtdh="http://schemas.microsoft.com/office/word/2020/wordml/sdtdatahash" xmlns:w16se="http://schemas.microsoft.com/office/word/2015/wordml/symex" xmlns:wpg="http://schemas.microsoft.com/office/word/2010/wordprocessingGroup" xmlns:wpi="http://schemas.microsoft.com/office/word/2010/wordprocessingInk" xmlns:wne="http://schemas.microsoft.com/office/word/2006/wordml" xmlns:wps="http://schemas.microsoft.com/office/word/2010/wordprocessingShape" mc:Ignorable="w14 w15 w16se w16cid w16 w16cex w16sdtdh wp14">
+<w:endnotes xmlns:wpc="http://schemas.microsoft.com/office/word/2010/wordprocessingCanvas" xmlns:cx="http://schemas.microsoft.com/office/drawing/2014/chartex" xmlns:cx1="http://schemas.microsoft.com/office/drawing/2015/9/8/chartex" xmlns:cx2="http://schemas.microsoft.com/office/drawing/2015/10/21/chartex" xmlns:cx3="http://schemas.microsoft.com/office/drawing/2016/5/9/chartex" xmlns:cx4="http://schemas.microsoft.com/office/drawing/2016/5/10/chartex" xmlns:cx5="http://schemas.microsoft.com/office/drawing/2016/5/11/chartex" xmlns:cx6="http://schemas.microsoft.com/office/drawing/2016/5/12/chartex" xmlns:cx7="http://schemas.microsoft.com/office/drawing/2016/5/13/chartex" xmlns:cx8="http://schemas.microsoft.com/office/drawing/2016/5/14/chartex" xmlns:mc="http://schemas.openxmlformats.org/markup-compatibility/2006" xmlns:aink="http://schemas.microsoft.com/office/drawing/2016/ink" xmlns:am3d="http://schemas.microsoft.com/office/drawing/2017/model3d" xmlns:o="urn:schemas-microsoft-com:office:office" xmlns:oel="http://schemas.microsoft.com/office/2019/extlst" xmlns:r="http://schemas.openxmlformats.org/officeDocument/2006/relationships" xmlns:m="http://schemas.openxmlformats.org/officeDocument/2006/math" xmlns:v="urn:schemas-microsoft-com:vml" xmlns:wp14="http://schemas.microsoft.com/office/word/2010/wordprocessingDrawing" xmlns:wp="http://schemas.openxmlformats.org/drawingml/2006/wordprocessingDrawing" xmlns:w10="urn:schemas-microsoft-com:office:word" xmlns:w="http://schemas.openxmlformats.org/wordprocessingml/2006/main" xmlns:w14="http://schemas.microsoft.com/office/word/2010/wordml" xmlns:w15="http://schemas.microsoft.com/office/word/2012/wordml" xmlns:w16cex="http://schemas.microsoft.com/office/word/2018/wordml/cex" xmlns:w16cid="http://schemas.microsoft.com/office/word/2016/wordml/cid" xmlns:w16="http://schemas.microsoft.com/office/word/2018/wordml" xmlns:w16du="http://schemas.microsoft.com/office/word/2023/wordml/word16du" xmlns:w16sdtdh="http://schemas.microsoft.com/office/word/2020/wordml/sdtdatahash" xmlns:w16se="http://schemas.microsoft.com/office/word/2015/wordml/symex" xmlns:wpg="http://schemas.microsoft.com/office/word/2010/wordprocessingGroup" xmlns:wpi="http://schemas.microsoft.com/office/word/2010/wordprocessingInk" xmlns:wne="http://schemas.microsoft.com/office/word/2006/wordml" xmlns:wps="http://schemas.microsoft.com/office/word/2010/wordprocessingShape" mc:Ignorable="w14 w15 w16se w16cid w16 w16cex w16sdtdh wp14">
   <w:endnote w:type="separator" w:id="-1">
     <w:p>
       <w:pPr>
@@ -1158,7 +1420,7 @@
 </file>
 
 <file path=word/footnotes.xml><?xml version="1.0" encoding="utf-8"?>
-<w:footnotes xmlns:wpc="http://schemas.microsoft.com/office/word/2010/wordprocessingCanvas" xmlns:cx="http://schemas.microsoft.com/office/drawing/2014/chartex" xmlns:cx1="http://schemas.microsoft.com/office/drawing/2015/9/8/chartex" xmlns:cx2="http://schemas.microsoft.com/office/drawing/2015/10/21/chartex" xmlns:cx3="http://schemas.microsoft.com/office/drawing/2016/5/9/chartex" xmlns:cx4="http://schemas.microsoft.com/office/drawing/2016/5/10/chartex" xmlns:cx5="http://schemas.microsoft.com/office/drawing/2016/5/11/chartex" xmlns:cx6="http://schemas.microsoft.com/office/drawing/2016/5/12/chartex" xmlns:cx7="http://schemas.microsoft.com/office/drawing/2016/5/13/chartex" xmlns:cx8="http://schemas.microsoft.com/office/drawing/2016/5/14/chartex" xmlns:mc="http://schemas.openxmlformats.org/markup-compatibility/2006" xmlns:aink="http://schemas.microsoft.com/office/drawing/2016/ink" xmlns:am3d="http://schemas.microsoft.com/office/drawing/2017/model3d" xmlns:o="urn:schemas-microsoft-com:office:office" xmlns:oel="http://schemas.microsoft.com/office/2019/extlst" xmlns:r="http://schemas.openxmlformats.org/officeDocument/2006/relationships" xmlns:m="http://schemas.openxmlformats.org/officeDocument/2006/math" xmlns:v="urn:schemas-microsoft-com:vml" xmlns:wp14="http://schemas.microsoft.com/office/word/2010/wordprocessingDrawing" xmlns:wp="http://schemas.openxmlformats.org/drawingml/2006/wordprocessingDrawing" xmlns:w10="urn:schemas-microsoft-com:office:word" xmlns:w="http://schemas.openxmlformats.org/wordprocessingml/2006/main" xmlns:w14="http://schemas.microsoft.com/office/word/2010/wordml" xmlns:w15="http://schemas.microsoft.com/office/word/2012/wordml" xmlns:w16cex="http://schemas.microsoft.com/office/word/2018/wordml/cex" xmlns:w16cid="http://schemas.microsoft.com/office/word/2016/wordml/cid" xmlns:w16="http://schemas.microsoft.com/office/word/2018/wordml" xmlns:w16sdtdh="http://schemas.microsoft.com/office/word/2020/wordml/sdtdatahash" xmlns:w16se="http://schemas.microsoft.com/office/word/2015/wordml/symex" xmlns:wpg="http://schemas.microsoft.com/office/word/2010/wordprocessingGroup" xmlns:wpi="http://schemas.microsoft.com/office/word/2010/wordprocessingInk" xmlns:wne="http://schemas.microsoft.com/office/word/2006/wordml" xmlns:wps="http://schemas.microsoft.com/office/word/2010/wordprocessingShape" mc:Ignorable="w14 w15 w16se w16cid w16 w16cex w16sdtdh wp14">
+<w:footnotes xmlns:wpc="http://schemas.microsoft.com/office/word/2010/wordprocessingCanvas" xmlns:cx="http://schemas.microsoft.com/office/drawing/2014/chartex" xmlns:cx1="http://schemas.microsoft.com/office/drawing/2015/9/8/chartex" xmlns:cx2="http://schemas.microsoft.com/office/drawing/2015/10/21/chartex" xmlns:cx3="http://schemas.microsoft.com/office/drawing/2016/5/9/chartex" xmlns:cx4="http://schemas.microsoft.com/office/drawing/2016/5/10/chartex" xmlns:cx5="http://schemas.microsoft.com/office/drawing/2016/5/11/chartex" xmlns:cx6="http://schemas.microsoft.com/office/drawing/2016/5/12/chartex" xmlns:cx7="http://schemas.microsoft.com/office/drawing/2016/5/13/chartex" xmlns:cx8="http://schemas.microsoft.com/office/drawing/2016/5/14/chartex" xmlns:mc="http://schemas.openxmlformats.org/markup-compatibility/2006" xmlns:aink="http://schemas.microsoft.com/office/drawing/2016/ink" xmlns:am3d="http://schemas.microsoft.com/office/drawing/2017/model3d" xmlns:o="urn:schemas-microsoft-com:office:office" xmlns:oel="http://schemas.microsoft.com/office/2019/extlst" xmlns:r="http://schemas.openxmlformats.org/officeDocument/2006/relationships" xmlns:m="http://schemas.openxmlformats.org/officeDocument/2006/math" xmlns:v="urn:schemas-microsoft-com:vml" xmlns:wp14="http://schemas.microsoft.com/office/word/2010/wordprocessingDrawing" xmlns:wp="http://schemas.openxmlformats.org/drawingml/2006/wordprocessingDrawing" xmlns:w10="urn:schemas-microsoft-com:office:word" xmlns:w="http://schemas.openxmlformats.org/wordprocessingml/2006/main" xmlns:w14="http://schemas.microsoft.com/office/word/2010/wordml" xmlns:w15="http://schemas.microsoft.com/office/word/2012/wordml" xmlns:w16cex="http://schemas.microsoft.com/office/word/2018/wordml/cex" xmlns:w16cid="http://schemas.microsoft.com/office/word/2016/wordml/cid" xmlns:w16="http://schemas.microsoft.com/office/word/2018/wordml" xmlns:w16du="http://schemas.microsoft.com/office/word/2023/wordml/word16du" xmlns:w16sdtdh="http://schemas.microsoft.com/office/word/2020/wordml/sdtdatahash" xmlns:w16se="http://schemas.microsoft.com/office/word/2015/wordml/symex" xmlns:wpg="http://schemas.microsoft.com/office/word/2010/wordprocessingGroup" xmlns:wpi="http://schemas.microsoft.com/office/word/2010/wordprocessingInk" xmlns:wne="http://schemas.microsoft.com/office/word/2006/wordml" xmlns:wps="http://schemas.microsoft.com/office/word/2010/wordprocessingShape" mc:Ignorable="w14 w15 w16se w16cid w16 w16cex w16sdtdh wp14">
   <w:footnote w:type="separator" w:id="-1">
     <w:p>
       <w:pPr>
@@ -1289,6 +1551,214 @@
         <w:t xml:space="preserve"> </w:t>
       </w:r>
       <w:hyperlink r:id="rId1" w:history="1">
+        <w:r>
+          <w:rPr>
+            <w:rStyle w:val="Hyperlink"/>
+          </w:rPr>
+          <w:t>https://d3-graph-gallery.com/graph/ridgeline_animation.html</w:t>
+        </w:r>
+      </w:hyperlink>
+      <w:r>
+        <w:t xml:space="preserve"> (letzter Zugriff 05.05.2023)</w:t>
+      </w:r>
+    </w:p>
+    <w:p>
+      <w:pPr>
+        <w:pStyle w:val="Funotentext"/>
+      </w:pPr>
+      <w:r>
+        <w:t xml:space="preserve">  </w:t>
+      </w:r>
+      <w:hyperlink r:id="rId2" w:history="1">
+        <w:r>
+          <w:rPr>
+            <w:rStyle w:val="Hyperlink"/>
+          </w:rPr>
+          <w:t>https://observablehq.com/@d3/gallery</w:t>
+        </w:r>
+      </w:hyperlink>
+      <w:r>
+        <w:t xml:space="preserve"> (letzter Zugriff 05.05.2023)</w:t>
+      </w:r>
+    </w:p>
+  </w:footnote>
+  <w:footnote w:id="7">
+    <w:p>
+      <w:pPr>
+        <w:pStyle w:val="Funotentext"/>
+      </w:pPr>
+      <w:r>
+        <w:rPr>
+          <w:rStyle w:val="Funotenzeichen"/>
+        </w:rPr>
+        <w:footnoteRef/>
+      </w:r>
+      <w:r>
+        <w:t xml:space="preserve"> </w:t>
+      </w:r>
+      <w:hyperlink r:id="rId3" w:history="1">
+        <w:r>
+          <w:rPr>
+            <w:rStyle w:val="Hyperlink"/>
+          </w:rPr>
+          <w:t>https://observablehq.com/@d3/learn-d3-data?collection=@d3/learn-d3</w:t>
+        </w:r>
+      </w:hyperlink>
+      <w:r>
+        <w:t xml:space="preserve"> (letzter Zugriff 05.05.2023)</w:t>
+      </w:r>
+    </w:p>
+  </w:footnote>
+  <w:footnote w:id="8">
+    <w:p>
+      <w:pPr>
+        <w:pStyle w:val="Funotentext"/>
+      </w:pPr>
+      <w:r>
+        <w:rPr>
+          <w:rStyle w:val="Funotenzeichen"/>
+        </w:rPr>
+        <w:footnoteRef/>
+      </w:r>
+      <w:r>
+        <w:t xml:space="preserve"> </w:t>
+      </w:r>
+      <w:hyperlink r:id="rId4" w:history="1">
+        <w:r>
+          <w:rPr>
+            <w:rStyle w:val="Hyperlink"/>
+          </w:rPr>
+          <w:t>https://www.freecodecamp.org/news/d3js-tutorial-data-visualization-for-beginners/</w:t>
+        </w:r>
+      </w:hyperlink>
+      <w:r>
+        <w:t xml:space="preserve"> (letzter Zugriff 05.05.2023)</w:t>
+      </w:r>
+    </w:p>
+  </w:footnote>
+  <w:footnote w:id="9">
+    <w:p>
+      <w:pPr>
+        <w:pStyle w:val="Funotentext"/>
+      </w:pPr>
+      <w:r>
+        <w:rPr>
+          <w:rStyle w:val="Funotenzeichen"/>
+        </w:rPr>
+        <w:footnoteRef/>
+      </w:r>
+      <w:r>
+        <w:t xml:space="preserve"> </w:t>
+      </w:r>
+      <w:hyperlink r:id="rId5" w:history="1">
+        <w:r>
+          <w:rPr>
+            <w:rStyle w:val="Hyperlink"/>
+          </w:rPr>
+          <w:t>https://www.kofi-group.com/5-reasons-why-d3-js-is-the-best-framework-for-data-visualization/</w:t>
+        </w:r>
+      </w:hyperlink>
+      <w:r>
+        <w:t xml:space="preserve"> (letzter Zugriff 05.05.2023)</w:t>
+      </w:r>
+    </w:p>
+  </w:footnote>
+  <w:footnote w:id="10">
+    <w:p>
+      <w:pPr>
+        <w:pStyle w:val="Funotentext"/>
+      </w:pPr>
+      <w:r>
+        <w:rPr>
+          <w:rStyle w:val="Funotenzeichen"/>
+        </w:rPr>
+        <w:footnoteRef/>
+      </w:r>
+      <w:r>
+        <w:t xml:space="preserve"> </w:t>
+      </w:r>
+      <w:hyperlink r:id="rId6" w:history="1">
+        <w:r>
+          <w:rPr>
+            <w:rStyle w:val="Hyperlink"/>
+          </w:rPr>
+          <w:t>https://observablehq.com/@d3/learn-d3?collection=@d3/learn-d3</w:t>
+        </w:r>
+      </w:hyperlink>
+      <w:r>
+        <w:t xml:space="preserve"> (letzter Zugriff 05.05.2023)</w:t>
+      </w:r>
+    </w:p>
+  </w:footnote>
+  <w:footnote w:id="11">
+    <w:p>
+      <w:pPr>
+        <w:pStyle w:val="Funotentext"/>
+      </w:pPr>
+      <w:r>
+        <w:rPr>
+          <w:rStyle w:val="Funotenzeichen"/>
+        </w:rPr>
+        <w:footnoteRef/>
+      </w:r>
+      <w:r>
+        <w:t xml:space="preserve"> </w:t>
+      </w:r>
+      <w:hyperlink r:id="rId7" w:history="1">
+        <w:r>
+          <w:rPr>
+            <w:rStyle w:val="Hyperlink"/>
+          </w:rPr>
+          <w:t>https://www.freecodecamp.org/news/d3js-tutorial-data-visualization-for-beginners/</w:t>
+        </w:r>
+      </w:hyperlink>
+      <w:r>
+        <w:t xml:space="preserve"> (letzter Zugriff 05.05.2023) </w:t>
+      </w:r>
+    </w:p>
+  </w:footnote>
+  <w:footnote w:id="12">
+    <w:p>
+      <w:pPr>
+        <w:pStyle w:val="Funotentext"/>
+      </w:pPr>
+      <w:r>
+        <w:rPr>
+          <w:rStyle w:val="Funotenzeichen"/>
+        </w:rPr>
+        <w:footnoteRef/>
+      </w:r>
+      <w:r>
+        <w:t xml:space="preserve"> </w:t>
+      </w:r>
+      <w:hyperlink r:id="rId8" w:history="1">
+        <w:r>
+          <w:rPr>
+            <w:rStyle w:val="Hyperlink"/>
+          </w:rPr>
+          <w:t>https://www.d3indepth.com/</w:t>
+        </w:r>
+      </w:hyperlink>
+      <w:r>
+        <w:t xml:space="preserve"> (letzter Zugriff 05.05.2023)</w:t>
+      </w:r>
+    </w:p>
+  </w:footnote>
+  <w:footnote w:id="13">
+    <w:p>
+      <w:pPr>
+        <w:pStyle w:val="Funotentext"/>
+      </w:pPr>
+      <w:r>
+        <w:rPr>
+          <w:rStyle w:val="Funotenzeichen"/>
+        </w:rPr>
+        <w:footnoteRef/>
+      </w:r>
+      <w:r>
+        <w:t xml:space="preserve"> </w:t>
+      </w:r>
+      <w:hyperlink r:id="rId9" w:history="1">
         <w:r>
           <w:rPr>
             <w:rStyle w:val="Hyperlink"/>
@@ -1307,7 +1777,7 @@
       </w:r>
     </w:p>
   </w:footnote>
-  <w:footnote w:id="7">
+  <w:footnote w:id="14">
     <w:p>
       <w:pPr>
         <w:pStyle w:val="Funotentext"/>
@@ -1324,7 +1794,7 @@
       <w:r>
         <w:t xml:space="preserve"> </w:t>
       </w:r>
-      <w:hyperlink r:id="rId2" w:history="1">
+      <w:hyperlink r:id="rId10" w:history="1">
         <w:r>
           <w:rPr>
             <w:rStyle w:val="Hyperlink"/>
@@ -1336,20 +1806,14 @@
         <w:t xml:space="preserve"> (letzt</w:t>
       </w:r>
       <w:r>
-        <w:t>er Zugriff: 2</w:t>
-      </w:r>
-      <w:r>
-        <w:t>3</w:t>
-      </w:r>
-      <w:r>
-        <w:t>.04.2023</w:t>
+        <w:t>er Zugriff: 23.04.2023</w:t>
       </w:r>
       <w:r>
         <w:t>)</w:t>
       </w:r>
     </w:p>
   </w:footnote>
-  <w:footnote w:id="8">
+  <w:footnote w:id="15">
     <w:p>
       <w:pPr>
         <w:pStyle w:val="Funotentext"/>
@@ -1363,7 +1827,7 @@
       <w:r>
         <w:t xml:space="preserve"> </w:t>
       </w:r>
-      <w:hyperlink r:id="rId3" w:anchor="nachteile-von-vue-vs-react" w:history="1">
+      <w:hyperlink r:id="rId11" w:anchor="nachteile-von-vue-vs-react" w:history="1">
         <w:r>
           <w:rPr>
             <w:rStyle w:val="Hyperlink"/>
@@ -1420,7 +1884,7 @@
 </file>
 
 <file path=word/numbering.xml><?xml version="1.0" encoding="utf-8"?>
-<w:numbering xmlns:wpc="http://schemas.microsoft.com/office/word/2010/wordprocessingCanvas" xmlns:cx="http://schemas.microsoft.com/office/drawing/2014/chartex" xmlns:cx1="http://schemas.microsoft.com/office/drawing/2015/9/8/chartex" xmlns:cx2="http://schemas.microsoft.com/office/drawing/2015/10/21/chartex" xmlns:cx3="http://schemas.microsoft.com/office/drawing/2016/5/9/chartex" xmlns:cx4="http://schemas.microsoft.com/office/drawing/2016/5/10/chartex" xmlns:cx5="http://schemas.microsoft.com/office/drawing/2016/5/11/chartex" xmlns:cx6="http://schemas.microsoft.com/office/drawing/2016/5/12/chartex" xmlns:cx7="http://schemas.microsoft.com/office/drawing/2016/5/13/chartex" xmlns:cx8="http://schemas.microsoft.com/office/drawing/2016/5/14/chartex" xmlns:mc="http://schemas.openxmlformats.org/markup-compatibility/2006" xmlns:aink="http://schemas.microsoft.com/office/drawing/2016/ink" xmlns:am3d="http://schemas.microsoft.com/office/drawing/2017/model3d" xmlns:o="urn:schemas-microsoft-com:office:office" xmlns:oel="http://schemas.microsoft.com/office/2019/extlst" xmlns:r="http://schemas.openxmlformats.org/officeDocument/2006/relationships" xmlns:m="http://schemas.openxmlformats.org/officeDocument/2006/math" xmlns:v="urn:schemas-microsoft-com:vml" xmlns:wp14="http://schemas.microsoft.com/office/word/2010/wordprocessingDrawing" xmlns:wp="http://schemas.openxmlformats.org/drawingml/2006/wordprocessingDrawing" xmlns:w10="urn:schemas-microsoft-com:office:word" xmlns:w="http://schemas.openxmlformats.org/wordprocessingml/2006/main" xmlns:w14="http://schemas.microsoft.com/office/word/2010/wordml" xmlns:w15="http://schemas.microsoft.com/office/word/2012/wordml" xmlns:w16cex="http://schemas.microsoft.com/office/word/2018/wordml/cex" xmlns:w16cid="http://schemas.microsoft.com/office/word/2016/wordml/cid" xmlns:w16="http://schemas.microsoft.com/office/word/2018/wordml" xmlns:w16sdtdh="http://schemas.microsoft.com/office/word/2020/wordml/sdtdatahash" xmlns:w16se="http://schemas.microsoft.com/office/word/2015/wordml/symex" xmlns:wpg="http://schemas.microsoft.com/office/word/2010/wordprocessingGroup" xmlns:wpi="http://schemas.microsoft.com/office/word/2010/wordprocessingInk" xmlns:wne="http://schemas.microsoft.com/office/word/2006/wordml" xmlns:wps="http://schemas.microsoft.com/office/word/2010/wordprocessingShape" mc:Ignorable="w14 w15 w16se w16cid w16 w16cex w16sdtdh wp14">
+<w:numbering xmlns:wpc="http://schemas.microsoft.com/office/word/2010/wordprocessingCanvas" xmlns:cx="http://schemas.microsoft.com/office/drawing/2014/chartex" xmlns:cx1="http://schemas.microsoft.com/office/drawing/2015/9/8/chartex" xmlns:cx2="http://schemas.microsoft.com/office/drawing/2015/10/21/chartex" xmlns:cx3="http://schemas.microsoft.com/office/drawing/2016/5/9/chartex" xmlns:cx4="http://schemas.microsoft.com/office/drawing/2016/5/10/chartex" xmlns:cx5="http://schemas.microsoft.com/office/drawing/2016/5/11/chartex" xmlns:cx6="http://schemas.microsoft.com/office/drawing/2016/5/12/chartex" xmlns:cx7="http://schemas.microsoft.com/office/drawing/2016/5/13/chartex" xmlns:cx8="http://schemas.microsoft.com/office/drawing/2016/5/14/chartex" xmlns:mc="http://schemas.openxmlformats.org/markup-compatibility/2006" xmlns:aink="http://schemas.microsoft.com/office/drawing/2016/ink" xmlns:am3d="http://schemas.microsoft.com/office/drawing/2017/model3d" xmlns:o="urn:schemas-microsoft-com:office:office" xmlns:oel="http://schemas.microsoft.com/office/2019/extlst" xmlns:r="http://schemas.openxmlformats.org/officeDocument/2006/relationships" xmlns:m="http://schemas.openxmlformats.org/officeDocument/2006/math" xmlns:v="urn:schemas-microsoft-com:vml" xmlns:wp14="http://schemas.microsoft.com/office/word/2010/wordprocessingDrawing" xmlns:wp="http://schemas.openxmlformats.org/drawingml/2006/wordprocessingDrawing" xmlns:w10="urn:schemas-microsoft-com:office:word" xmlns:w="http://schemas.openxmlformats.org/wordprocessingml/2006/main" xmlns:w14="http://schemas.microsoft.com/office/word/2010/wordml" xmlns:w15="http://schemas.microsoft.com/office/word/2012/wordml" xmlns:w16cex="http://schemas.microsoft.com/office/word/2018/wordml/cex" xmlns:w16cid="http://schemas.microsoft.com/office/word/2016/wordml/cid" xmlns:w16="http://schemas.microsoft.com/office/word/2018/wordml" xmlns:w16du="http://schemas.microsoft.com/office/word/2023/wordml/word16du" xmlns:w16sdtdh="http://schemas.microsoft.com/office/word/2020/wordml/sdtdatahash" xmlns:w16se="http://schemas.microsoft.com/office/word/2015/wordml/symex" xmlns:wpg="http://schemas.microsoft.com/office/word/2010/wordprocessingGroup" xmlns:wpi="http://schemas.microsoft.com/office/word/2010/wordprocessingInk" xmlns:wne="http://schemas.microsoft.com/office/word/2006/wordml" xmlns:wps="http://schemas.microsoft.com/office/word/2010/wordprocessingShape" mc:Ignorable="w14 w15 w16se w16cid w16 w16cex w16sdtdh wp14">
   <w:abstractNum w:abstractNumId="0" w15:restartNumberingAfterBreak="0">
     <w:nsid w:val="FFFFFF89"/>
     <w:multiLevelType w:val="singleLevel"/>

</xml_diff>

<commit_message>
Feinschliff Library-Doku und PPP
</commit_message>
<xml_diff>
--- a/documents/JavaScript_Libraries/Gruppe_C_Dokumentation_JSLibraries.docx
+++ b/documents/JavaScript_Libraries/Gruppe_C_Dokumentation_JSLibraries.docx
@@ -1,6 +1,6 @@
 
 <file path=word/document.xml><?xml version="1.0" encoding="utf-8"?>
-<w:document xmlns:wpc="http://schemas.microsoft.com/office/word/2010/wordprocessingCanvas" xmlns:cx="http://schemas.microsoft.com/office/drawing/2014/chartex" xmlns:cx1="http://schemas.microsoft.com/office/drawing/2015/9/8/chartex" xmlns:cx2="http://schemas.microsoft.com/office/drawing/2015/10/21/chartex" xmlns:cx3="http://schemas.microsoft.com/office/drawing/2016/5/9/chartex" xmlns:cx4="http://schemas.microsoft.com/office/drawing/2016/5/10/chartex" xmlns:cx5="http://schemas.microsoft.com/office/drawing/2016/5/11/chartex" xmlns:cx6="http://schemas.microsoft.com/office/drawing/2016/5/12/chartex" xmlns:cx7="http://schemas.microsoft.com/office/drawing/2016/5/13/chartex" xmlns:cx8="http://schemas.microsoft.com/office/drawing/2016/5/14/chartex" xmlns:mc="http://schemas.openxmlformats.org/markup-compatibility/2006" xmlns:aink="http://schemas.microsoft.com/office/drawing/2016/ink" xmlns:am3d="http://schemas.microsoft.com/office/drawing/2017/model3d" xmlns:o="urn:schemas-microsoft-com:office:office" xmlns:oel="http://schemas.microsoft.com/office/2019/extlst" xmlns:r="http://schemas.openxmlformats.org/officeDocument/2006/relationships" xmlns:m="http://schemas.openxmlformats.org/officeDocument/2006/math" xmlns:v="urn:schemas-microsoft-com:vml" xmlns:wp14="http://schemas.microsoft.com/office/word/2010/wordprocessingDrawing" xmlns:wp="http://schemas.openxmlformats.org/drawingml/2006/wordprocessingDrawing" xmlns:w10="urn:schemas-microsoft-com:office:word" xmlns:w="http://schemas.openxmlformats.org/wordprocessingml/2006/main" xmlns:w14="http://schemas.microsoft.com/office/word/2010/wordml" xmlns:w15="http://schemas.microsoft.com/office/word/2012/wordml" xmlns:w16cex="http://schemas.microsoft.com/office/word/2018/wordml/cex" xmlns:w16cid="http://schemas.microsoft.com/office/word/2016/wordml/cid" xmlns:w16="http://schemas.microsoft.com/office/word/2018/wordml" xmlns:w16sdtdh="http://schemas.microsoft.com/office/word/2020/wordml/sdtdatahash" xmlns:w16se="http://schemas.microsoft.com/office/word/2015/wordml/symex" xmlns:wpg="http://schemas.microsoft.com/office/word/2010/wordprocessingGroup" xmlns:wpi="http://schemas.microsoft.com/office/word/2010/wordprocessingInk" xmlns:wne="http://schemas.microsoft.com/office/word/2006/wordml" xmlns:wps="http://schemas.microsoft.com/office/word/2010/wordprocessingShape" mc:Ignorable="w14 w15 w16se w16cid w16 w16cex w16sdtdh wp14">
+<w:document xmlns:wpc="http://schemas.microsoft.com/office/word/2010/wordprocessingCanvas" xmlns:cx="http://schemas.microsoft.com/office/drawing/2014/chartex" xmlns:cx1="http://schemas.microsoft.com/office/drawing/2015/9/8/chartex" xmlns:cx2="http://schemas.microsoft.com/office/drawing/2015/10/21/chartex" xmlns:cx3="http://schemas.microsoft.com/office/drawing/2016/5/9/chartex" xmlns:cx4="http://schemas.microsoft.com/office/drawing/2016/5/10/chartex" xmlns:cx5="http://schemas.microsoft.com/office/drawing/2016/5/11/chartex" xmlns:cx6="http://schemas.microsoft.com/office/drawing/2016/5/12/chartex" xmlns:cx7="http://schemas.microsoft.com/office/drawing/2016/5/13/chartex" xmlns:cx8="http://schemas.microsoft.com/office/drawing/2016/5/14/chartex" xmlns:mc="http://schemas.openxmlformats.org/markup-compatibility/2006" xmlns:aink="http://schemas.microsoft.com/office/drawing/2016/ink" xmlns:am3d="http://schemas.microsoft.com/office/drawing/2017/model3d" xmlns:o="urn:schemas-microsoft-com:office:office" xmlns:oel="http://schemas.microsoft.com/office/2019/extlst" xmlns:r="http://schemas.openxmlformats.org/officeDocument/2006/relationships" xmlns:m="http://schemas.openxmlformats.org/officeDocument/2006/math" xmlns:v="urn:schemas-microsoft-com:vml" xmlns:wp14="http://schemas.microsoft.com/office/word/2010/wordprocessingDrawing" xmlns:wp="http://schemas.openxmlformats.org/drawingml/2006/wordprocessingDrawing" xmlns:w10="urn:schemas-microsoft-com:office:word" xmlns:w="http://schemas.openxmlformats.org/wordprocessingml/2006/main" xmlns:w14="http://schemas.microsoft.com/office/word/2010/wordml" xmlns:w15="http://schemas.microsoft.com/office/word/2012/wordml" xmlns:w16cex="http://schemas.microsoft.com/office/word/2018/wordml/cex" xmlns:w16cid="http://schemas.microsoft.com/office/word/2016/wordml/cid" xmlns:w16="http://schemas.microsoft.com/office/word/2018/wordml" xmlns:w16du="http://schemas.microsoft.com/office/word/2023/wordml/word16du" xmlns:w16sdtdh="http://schemas.microsoft.com/office/word/2020/wordml/sdtdatahash" xmlns:w16se="http://schemas.microsoft.com/office/word/2015/wordml/symex" xmlns:wpg="http://schemas.microsoft.com/office/word/2010/wordprocessingGroup" xmlns:wpi="http://schemas.microsoft.com/office/word/2010/wordprocessingInk" xmlns:wne="http://schemas.microsoft.com/office/word/2006/wordml" xmlns:wps="http://schemas.microsoft.com/office/word/2010/wordprocessingShape" mc:Ignorable="w14 w15 w16se w16cid w16 w16cex w16sdtdh wp14">
   <w:body>
     <w:p>
       <w:pPr>
@@ -55,7 +55,13 @@
         <w:t>e</w:t>
       </w:r>
       <w:r>
-        <w:t xml:space="preserve"> soll dazu dienen, die Programmierung mit JavaScript zu vereinfachen, denn durch die Verwendung einer Library müssen </w:t>
+        <w:t xml:space="preserve"> soll dazu dienen, die Programmierung mit JavaScript zu vereinfachen</w:t>
+      </w:r>
+      <w:r>
+        <w:t>. D</w:t>
+      </w:r>
+      <w:r>
+        <w:t xml:space="preserve">urch die Verwendung einer Library müssen </w:t>
       </w:r>
       <w:r>
         <w:t>gewisse</w:t>
@@ -126,7 +132,25 @@
         <w:footnoteReference w:id="3"/>
       </w:r>
       <w:r>
-        <w:t xml:space="preserve">). Dementsprechend sollte man zur Programmierung die jeweils entsprechende Library wählen, je nach dem welches Ziel man gerade verfolgt. </w:t>
+        <w:t xml:space="preserve">). </w:t>
+      </w:r>
+      <w:r>
+        <w:t>Je nach dem welches Ziel man gerade verfolgt, sollte man auch die d</w:t>
+      </w:r>
+      <w:r>
+        <w:t>em</w:t>
+      </w:r>
+      <w:r>
+        <w:t xml:space="preserve"> </w:t>
+      </w:r>
+      <w:r>
+        <w:t>entsprechend</w:t>
+      </w:r>
+      <w:r>
+        <w:t>e</w:t>
+      </w:r>
+      <w:r>
+        <w:t xml:space="preserve"> Library wählen.</w:t>
       </w:r>
     </w:p>
     <w:p>
@@ -240,10 +264,9 @@
         <w:rPr>
           <w:noProof/>
         </w:rPr>
-        <w:lastRenderedPageBreak/>
         <w:drawing>
-          <wp:inline distT="0" distB="0" distL="0" distR="0" wp14:anchorId="2AB16748" wp14:editId="2F00FD61">
-            <wp:extent cx="5760720" cy="2269490"/>
+          <wp:inline distT="0" distB="0" distL="0" distR="0" wp14:anchorId="2AB16748" wp14:editId="358547FB">
+            <wp:extent cx="5198187" cy="2047875"/>
             <wp:effectExtent l="0" t="0" r="0" b="0"/>
             <wp:docPr id="1" name="Grafik 1" descr="Framework architecture: Application lives inside framework, atop a platform. Libraries architecture: Application built against libraries, atop a platform."/>
             <wp:cNvGraphicFramePr>
@@ -274,7 +297,7 @@
                   <pic:spPr bwMode="auto">
                     <a:xfrm>
                       <a:off x="0" y="0"/>
-                      <a:ext cx="5760720" cy="2269490"/>
+                      <a:ext cx="5214515" cy="2054308"/>
                     </a:xfrm>
                     <a:prstGeom prst="rect">
                       <a:avLst/>
@@ -350,7 +373,7 @@
         <w:t xml:space="preserve"> hingegen</w:t>
       </w:r>
       <w:r>
-        <w:t xml:space="preserve"> wird bereits im Vornherein definiert, an welchen Stellen der eigene Code eingebettet werden und ausgeführt werden kann. </w:t>
+        <w:t xml:space="preserve"> wird bereits im Vornherein definiert, an welchen Stellen der eigene Code eingebettet und ausgeführt werden kann. </w:t>
       </w:r>
       <w:r>
         <w:t xml:space="preserve">Die </w:t>
@@ -362,7 +385,25 @@
         <w:t xml:space="preserve"> </w:t>
       </w:r>
       <w:r>
-        <w:t>haben somit den Kontrollfluss auch bereits vordefiniert, dadurch wird der eigene Code durch das Framework aufgerufen.</w:t>
+        <w:t xml:space="preserve">haben somit </w:t>
+      </w:r>
+      <w:r>
+        <w:t xml:space="preserve">auch </w:t>
+      </w:r>
+      <w:r>
+        <w:t>den Kontrollfluss bereits vordefiniert</w:t>
+      </w:r>
+      <w:r>
+        <w:t xml:space="preserve">. Der </w:t>
+      </w:r>
+      <w:r>
+        <w:t xml:space="preserve">eigene Code </w:t>
+      </w:r>
+      <w:r>
+        <w:t>wird dabei durch</w:t>
+      </w:r>
+      <w:r>
+        <w:t xml:space="preserve"> das Framework aufgerufen.</w:t>
       </w:r>
       <w:r>
         <w:t xml:space="preserve"> </w:t>
@@ -406,7 +447,7 @@
         <w:fldChar w:fldCharType="end"/>
       </w:r>
       <w:r>
-        <w:t xml:space="preserve"> visualisiert. </w:t>
+        <w:t xml:space="preserve"> visualisiert.</w:t>
       </w:r>
     </w:p>
     <w:p>
@@ -515,53 +556,50 @@
     </w:p>
     <w:p>
       <w:r>
-        <w:t xml:space="preserve">Aufgrund der Unterschiede macht es mehr Sinn, ein Framework bereits zu Projektbeginn als Startpunkt zu verwenden. Anders als bei einer Library ist es eher schwierig ein Framework in einen bereits existierenden Code einzubauen. Dafür soll das Framework die Komplexität beim Programmieren verringern und enthält zu diesem Zweck oft </w:t>
-      </w:r>
+        <w:t>Aufgrund der Unterschiede macht es mehr Sinn, ein Framework bereits zu Projektbeginn als Startpunkt zu verwenden. Anders als bei einer Library ist es eher schwierig ein Framework in einen bereits existierenden Code einzubauen. Dafür soll das Framework die Komplexität beim Programmieren verringern und enthält zu diesem Zweck oft zusätzliche Tools und Dokumentationen, um das Framework möglichst effektiv nutzen zu können.</w:t>
+      </w:r>
+      <w:r>
+        <w:rPr>
+          <w:rStyle w:val="Funotenzeichen"/>
+        </w:rPr>
+        <w:footnoteReference w:id="7"/>
+      </w:r>
+      <w:r>
+        <w:t xml:space="preserve"> </w:t>
+      </w:r>
+    </w:p>
+    <w:p>
+      <w:r>
+        <w:t>Libraries können zu verschiedenen Zwecken eingesetzt werden, oftmals macht es Sinn auf eine Library zuzugreifen, wenn die eigene Expertise fehlt. Man kann auf bestehende Funktionen zugreifen, anstatt diese selbst schreiben zu müssen und kann somit Zeit sparen. Das Verwenden der Library wiederum bietet eine Möglichkeit die benötigte Expertise aufzubauen</w:t>
+      </w:r>
+      <w:r>
+        <w:t xml:space="preserve"> und das Verwenden von Funktionen hilft den Code frei von Redundanzen zu halten</w:t>
+      </w:r>
+      <w:r>
+        <w:t>.</w:t>
+      </w:r>
+      <w:r>
+        <w:rPr>
+          <w:rStyle w:val="Funotenzeichen"/>
+        </w:rPr>
+        <w:footnoteReference w:id="8"/>
+      </w:r>
+      <w:r>
+        <w:t xml:space="preserve"> Die Einsatzgebiete sind von der jeweiligen Library selbst abhängig. </w:t>
+      </w:r>
+      <w:r>
+        <w:rPr>
+          <w:rStyle w:val="Funotenzeichen"/>
+        </w:rPr>
+        <w:footnoteReference w:id="9"/>
+      </w:r>
+    </w:p>
+    <w:p>
+      <w:pPr>
+        <w:pStyle w:val="berschrift1"/>
+      </w:pPr>
       <w:r>
         <w:lastRenderedPageBreak/>
-        <w:t xml:space="preserve">zusätzliche Tools und Dokumentationen, um das Framework möglichst effektiv nutzen zu können. </w:t>
-      </w:r>
-      <w:r>
-        <w:rPr>
-          <w:rStyle w:val="Funotenzeichen"/>
-        </w:rPr>
-        <w:footnoteReference w:id="7"/>
-      </w:r>
-      <w:r>
-        <w:t xml:space="preserve"> </w:t>
-      </w:r>
-    </w:p>
-    <w:p>
-      <w:r>
-        <w:t>Libraries können zu verschiedenen Zwecken eingesetzt werden, oftmals macht es Sinn auf eine Library zuzugreifen, wenn die eigene Expertise fehlt. Man kann auf bestehende Funktionen zugreifen, anstatt diese selbst schreiben zu müssen und kann somit Zeit sparen. Das Verwenden der Library wiederum bietet eine Möglichkeit die benötigte Expertise aufzubauen</w:t>
-      </w:r>
-      <w:r>
-        <w:t xml:space="preserve"> und das Verwenden von Funktionen hilft den Code frei von Redundanzen zu halten</w:t>
-      </w:r>
-      <w:r>
-        <w:t>.</w:t>
-      </w:r>
-      <w:r>
-        <w:rPr>
-          <w:rStyle w:val="Funotenzeichen"/>
-        </w:rPr>
-        <w:footnoteReference w:id="8"/>
-      </w:r>
-      <w:r>
-        <w:t xml:space="preserve"> Die Einsatzgebiete sind von der jeweiligen Library selbst abhängig. </w:t>
-      </w:r>
-      <w:r>
-        <w:rPr>
-          <w:rStyle w:val="Funotenzeichen"/>
-        </w:rPr>
-        <w:footnoteReference w:id="9"/>
-      </w:r>
-    </w:p>
-    <w:p>
-      <w:pPr>
-        <w:pStyle w:val="berschrift1"/>
-      </w:pPr>
-      <w:r>
         <w:t>Libraries</w:t>
       </w:r>
     </w:p>
@@ -615,7 +653,13 @@
     </w:p>
     <w:p>
       <w:r>
-        <w:t xml:space="preserve">Das Hauptprinzip der Library besteht darin, dass Dokumente, genauer gesagt deren DOM- Elemente, datenbasiert manipuliert werden. Mit den Library-eigenen Funktionen können bestehende Elemente eines Dokumentes angesprochen, unnötige Elemente gelöscht oder neue Elemente erstellt werden. Sobald ein Element angesprochen ist, kann es manipuliert werden - und zwar datenbasiert, also indem man Daten oder ganze Datensätze an das Element bzw. die Elemente bindet. Die Properties, welche man den Elementen gibt, können dabei auch in Form von Funktionen geschrieben werden, und zwar so, dass sie sich auf den jeweils zugehörigen Datenwert beziehen. Verändert sich der Datensatz, so passen sich die Elemente automatisch entsprechend an. Ein simples Beispiel: hat man einen Array mit Zahlen, so kann man mit D3 für jede Zahl ein Kreis-Element erstellen lassen. Den Radius jedes Kreises kann man entsprechend des Wertes seines Array-Datenwertes setzen lassen, in dem man die Array-Daten an die Kreis-Elemente bindet. Kombiniert mit den bereits erwähnten Interaktionsmöglichkeiten und Transitionen lassen sich so sehr komplexe Datenvisualisierungen umsetzen. </w:t>
+        <w:t xml:space="preserve">Das Hauptprinzip der Library besteht darin, dass Dokumente, genauer gesagt deren DOM- Elemente, datenbasiert manipuliert werden. Mit den Library-eigenen Funktionen können bestehende Elemente eines Dokumentes angesprochen, unnötige Elemente gelöscht oder neue Elemente erstellt werden. Sobald ein Element angesprochen ist, kann es manipuliert werden - und zwar datenbasiert, also indem man Daten oder ganze Datensätze an das Element bzw. die Elemente bindet. Die Properties, welche man den Elementen gibt, können dabei auch in Form von Funktionen geschrieben werden, und zwar so, dass sie sich auf den jeweils zugehörigen Datenwert beziehen. Verändert sich der Datensatz, so passen sich die Elemente automatisch entsprechend an. Ein simples Beispiel: </w:t>
+      </w:r>
+      <w:r>
+        <w:t>H</w:t>
+      </w:r>
+      <w:r>
+        <w:t xml:space="preserve">at man einen Array mit Zahlen, so kann man mit D3 für jede Zahl ein Kreis-Element erstellen lassen. Den Radius jedes Kreises kann man entsprechend des Wertes seines Array-Datenwertes setzen lassen, in dem man die Array-Daten an die Kreis-Elemente bindet. Kombiniert mit den bereits erwähnten Interaktionsmöglichkeiten und Transitionen lassen sich so sehr komplexe Datenvisualisierungen umsetzen. </w:t>
       </w:r>
     </w:p>
     <w:p>
@@ -629,20 +673,26 @@
         <w:footnoteReference w:id="12"/>
       </w:r>
       <w:r>
-        <w:t xml:space="preserve"> Die Library arbeitet mit den gängigen Webstandards HTML, CSS und SVG, und unterscheidet sich von anderen Visualisierungs-Libraries vor allem durch ihre enorme Flexibilität. Sie ist nicht an </w:t>
+        <w:t xml:space="preserve"> Die Library arbeitet mit den gängigen Webstandards HTML, CSS und SVG, und unterscheidet sich von anderen Visualisierungs-Libraries vor allem durch ihre enorme Flexibilität. Sie ist nicht an proprietäre Frameworks gebunden und arbeitet auch nicht mit vorgefertigten Grafiken, die Programmierenden legen alle Elemente und deren grafische Repräsentation selbst an, was eine riesige kreative Freiheit bedeutet. Die Verwendung von D3.js erfordert keine besonderen Tools oder Plugins, jedoch ein solides Grundwissen zu den modernen Webtechnologien. Die Lernkurve ist anfangs steil, ich habe einige Stunden gebraucht, um das Grundprinzip wirklich zu verstehen. Mit diesem Verständnis ist es möglich, ganz simple Visualisierungen zu erstellen, für komplexere Datenvisualisierungen sind aber noch viele weitere Stunden nötig. Und dadurch, dass die Library keinerlei kreativen Vorgaben oder Restriktionen vorgibt, kann man auch als versierte*r D3-Programmierer*in immer wieder Neues lernen. Über die Performance bei grossen Datensätzen scheiden sich die Geister: </w:t>
+      </w:r>
+      <w:r>
+        <w:t>F</w:t>
+      </w:r>
+      <w:r>
+        <w:t>ür die einen ist die Library schnell genug</w:t>
+      </w:r>
+      <w:r>
+        <w:rPr>
+          <w:rStyle w:val="Funotenzeichen"/>
+        </w:rPr>
+        <w:footnoteReference w:id="13"/>
+      </w:r>
+      <w:r>
+        <w:t xml:space="preserve">, </w:t>
       </w:r>
       <w:r>
         <w:lastRenderedPageBreak/>
-        <w:t>proprietäre Frameworks gebunden und arbeitet auch nicht mit vorgefertigten Grafiken, die Programmierenden legen alle Elemente und deren grafische Repräsentation selbst an, was eine riesige kreative Freiheit bedeutet. Die Verwendung von D3.js erfordert keine besonderen Tools oder Plugins, jedoch ein solides Grundwissen zu den modernen Webtechnologien. Die Lernkurve ist anfangs steil, ich habe einige Stunden gebraucht, um das Grundprinzip wirklich zu verstehen. Mit diesem Verständnis ist es möglich, ganz simple Visualisierungen zu erstellen, für komplexere Datenvisualisierungen sind aber noch viele weitere Stunden nötig. Und dadurch, dass die Library keinerlei kreativen Vorgaben oder Restriktionen vorgibt, kann man auch als versierte*r D3-Programmierer*in immer wieder Neues lernen. Über die Performance bei grossen Datensätzen scheiden sich die Geister: für die einen ist die Library schnell genug</w:t>
-      </w:r>
-      <w:r>
-        <w:rPr>
-          <w:rStyle w:val="Funotenzeichen"/>
-        </w:rPr>
-        <w:footnoteReference w:id="13"/>
-      </w:r>
-      <w:r>
-        <w:t>, andere befinden sie als langsam.</w:t>
+        <w:t>andere befinden sie als langsam.</w:t>
       </w:r>
       <w:r>
         <w:rPr>
@@ -657,7 +707,25 @@
         <w:t xml:space="preserve"> </w:t>
       </w:r>
       <w:r>
-        <w:t>finden. Die Library ist sehr mächtig und - zumindest für Menschen mit Kenntnissen in modernen Webtechnologien - für dynamische und interaktive Datenvisualisierung, zu empfehlen. Wer sich einarbeiten möchte, findet auf Observable</w:t>
+        <w:t>finden</w:t>
+      </w:r>
+      <w:r>
+        <w:t xml:space="preserve"> lassen</w:t>
+      </w:r>
+      <w:r>
+        <w:t xml:space="preserve">. Die Library ist sehr mächtig und </w:t>
+      </w:r>
+      <w:r>
+        <w:t>– zumindest</w:t>
+      </w:r>
+      <w:r>
+        <w:t xml:space="preserve"> für Menschen mit Kenntnissen in modernen Webtechnologien </w:t>
+      </w:r>
+      <w:r>
+        <w:t>–</w:t>
+      </w:r>
+      <w:r>
+        <w:t xml:space="preserve"> für dynamische und interaktive Datenvisualisierung, zu empfehlen. Wer sich einarbeiten möchte, findet auf Observable</w:t>
       </w:r>
       <w:r>
         <w:rPr>
@@ -884,98 +952,93 @@
     </w:p>
     <w:p>
       <w:r>
+        <w:t>Die beliebte Library</w:t>
+      </w:r>
+      <w:r>
+        <w:t xml:space="preserve"> hat verschiedene Vorteile</w:t>
+      </w:r>
+      <w:r>
+        <w:t xml:space="preserve">, was dazu führt, dass sie auch von grossen Namen wie Netflix oder </w:t>
+      </w:r>
+      <w:proofErr w:type="spellStart"/>
+      <w:r>
+        <w:t>Airbnb</w:t>
+      </w:r>
+      <w:proofErr w:type="spellEnd"/>
+      <w:r>
+        <w:t xml:space="preserve"> eingesetzt wird</w:t>
+      </w:r>
+      <w:r>
+        <w:t xml:space="preserve">. Durch die Verwendung das Virtual DOM Konzepts profitiert </w:t>
+      </w:r>
+      <w:proofErr w:type="spellStart"/>
+      <w:r>
+        <w:t>React</w:t>
+      </w:r>
+      <w:proofErr w:type="spellEnd"/>
+      <w:r>
+        <w:t xml:space="preserve"> von einer verbesserten Lei</w:t>
+      </w:r>
+      <w:r>
+        <w:t>s</w:t>
+      </w:r>
+      <w:r>
+        <w:t xml:space="preserve">tung sowie </w:t>
+      </w:r>
+      <w:r>
+        <w:t xml:space="preserve">verbesserten </w:t>
+      </w:r>
+      <w:r>
+        <w:t xml:space="preserve">Update-Geschwindigkeit. </w:t>
+      </w:r>
+      <w:r>
+        <w:t>Des Weiteren</w:t>
+      </w:r>
+      <w:r>
+        <w:t xml:space="preserve"> vereinfacht der unidirektionale Datenfluss die Fehlerbehebung und die wiederverwendbaren Komponenten erhöhen die Effizienz. Wenn man sich mit HTML und JavaScript bereits auskennt, ist der Einstieg in </w:t>
+      </w:r>
+      <w:proofErr w:type="spellStart"/>
+      <w:r>
+        <w:t>React</w:t>
+      </w:r>
+      <w:proofErr w:type="spellEnd"/>
+      <w:r>
+        <w:t xml:space="preserve"> ausserdem relativ einfach.</w:t>
+      </w:r>
+      <w:r>
+        <w:rPr>
+          <w:rStyle w:val="Funotenzeichen"/>
+        </w:rPr>
+        <w:footnoteReference w:id="20"/>
+      </w:r>
+      <w:r>
+        <w:t xml:space="preserve"> </w:t>
+      </w:r>
+      <w:r>
+        <w:t xml:space="preserve">Wo es Vorteile gibt, gibt es aber auch immer gewisse Nachteile: Da sich </w:t>
+      </w:r>
+      <w:proofErr w:type="spellStart"/>
+      <w:r>
+        <w:t>React</w:t>
+      </w:r>
+      <w:proofErr w:type="spellEnd"/>
+      <w:r>
+        <w:t xml:space="preserve"> nur um die UI-Ebene kümmert, werden für eine vollständige Anwendung in den meisten Fällen noch weitere Tools benötigt. Auch die starke Abstraktion durch das Aufteilen der Anwendung in viele kleine Komponenten</w:t>
+      </w:r>
+      <w:r>
+        <w:t xml:space="preserve"> kann die Programmierung verkomplizieren. Ein weiterer oft genannter Nachteil von </w:t>
+      </w:r>
+      <w:proofErr w:type="spellStart"/>
+      <w:r>
+        <w:t>React</w:t>
+      </w:r>
+      <w:proofErr w:type="spellEnd"/>
+      <w:r>
+        <w:t xml:space="preserve"> ist zudem die schnelle Weiterentwicklung der Library, welche es Programmierenden erschwert </w:t>
+      </w:r>
+      <w:r>
         <w:lastRenderedPageBreak/>
-        <w:t>Die beliebte Library</w:t>
-      </w:r>
-      <w:r>
-        <w:t xml:space="preserve"> hat verschiedene Vorteile</w:t>
-      </w:r>
-      <w:r>
-        <w:t xml:space="preserve">, was dazu führt, dass sie auch von grossen Namen wie Netflix oder </w:t>
-      </w:r>
-      <w:proofErr w:type="spellStart"/>
-      <w:r>
-        <w:t>Airbnb</w:t>
-      </w:r>
-      <w:proofErr w:type="spellEnd"/>
-      <w:r>
-        <w:t xml:space="preserve"> eingesetzt wird</w:t>
-      </w:r>
-      <w:r>
-        <w:t xml:space="preserve">. Durch die Verwendung das Virtual </w:t>
-      </w:r>
-      <w:proofErr w:type="gramStart"/>
-      <w:r>
-        <w:t>DOM Konzepts</w:t>
-      </w:r>
-      <w:proofErr w:type="gramEnd"/>
-      <w:r>
-        <w:t xml:space="preserve"> profitiert </w:t>
-      </w:r>
-      <w:proofErr w:type="spellStart"/>
-      <w:r>
-        <w:t>React</w:t>
-      </w:r>
-      <w:proofErr w:type="spellEnd"/>
-      <w:r>
-        <w:t xml:space="preserve"> von einer verbesserten Lei</w:t>
-      </w:r>
-      <w:r>
-        <w:t>s</w:t>
-      </w:r>
-      <w:r>
-        <w:t xml:space="preserve">tung sowie </w:t>
-      </w:r>
-      <w:r>
-        <w:t xml:space="preserve">verbesserten </w:t>
-      </w:r>
-      <w:r>
-        <w:t xml:space="preserve">Update-Geschwindigkeit. </w:t>
-      </w:r>
-      <w:r>
-        <w:t>Des Weiteren</w:t>
-      </w:r>
-      <w:r>
-        <w:t xml:space="preserve"> vereinfacht der unidirektionale Datenfluss die Fehlerbehebung und die wiederverwendbaren Komponenten erhöhen die Effizienz. Wenn man sich mit HTML und JavaScript bereits auskennt, ist der Einstieg in </w:t>
-      </w:r>
-      <w:proofErr w:type="spellStart"/>
-      <w:r>
-        <w:t>React</w:t>
-      </w:r>
-      <w:proofErr w:type="spellEnd"/>
-      <w:r>
-        <w:t xml:space="preserve"> ausserdem relativ einfach.</w:t>
-      </w:r>
-      <w:r>
-        <w:rPr>
-          <w:rStyle w:val="Funotenzeichen"/>
-        </w:rPr>
-        <w:footnoteReference w:id="20"/>
-      </w:r>
-      <w:r>
-        <w:t xml:space="preserve"> </w:t>
-      </w:r>
-      <w:r>
-        <w:t xml:space="preserve">Wo es Vorteile gibt, gibt es aber auch immer gewisse Nachteile: Da sich </w:t>
-      </w:r>
-      <w:proofErr w:type="spellStart"/>
-      <w:r>
-        <w:t>React</w:t>
-      </w:r>
-      <w:proofErr w:type="spellEnd"/>
-      <w:r>
-        <w:t xml:space="preserve"> nur um die UI-Ebene kümmert, werden für eine vollständige Anwendung in den meisten Fällen noch weitere Tools benötigt. Auch die starke Abstraktion durch das Aufteilen der Anwendung in viele kleine Komponenten</w:t>
-      </w:r>
-      <w:r>
-        <w:t xml:space="preserve"> kann die Programmierung verkomplizieren. Ein weiterer oft genannter Nachteil von </w:t>
-      </w:r>
-      <w:proofErr w:type="spellStart"/>
-      <w:r>
-        <w:t>React</w:t>
-      </w:r>
-      <w:proofErr w:type="spellEnd"/>
-      <w:r>
-        <w:t xml:space="preserve"> ist zudem die schnelle Weiterentwicklung der Library, welche es Programmierenden erschwert Fuss zu fassen.</w:t>
+        <w:t>Fuss zu fassen.</w:t>
       </w:r>
       <w:r>
         <w:rPr>
@@ -1047,31 +1110,37 @@
         </w:r>
       </w:hyperlink>
       <w:r>
-        <w:t>). Einerseits gibt es dort für einen schnellen Einstieg den Abschnitt ‘</w:t>
+        <w:t>). Einerseits gibt es dort für einen schnellen Einstieg den Abschnitt ‘Q</w:t>
+      </w:r>
+      <w:r>
+        <w:t>u</w:t>
+      </w:r>
+      <w:r>
+        <w:t>ick Start’, welcher unter anderem ein Tutorial für Tic-</w:t>
       </w:r>
       <w:proofErr w:type="spellStart"/>
       <w:r>
-        <w:t>Qick</w:t>
+        <w:t>Tac</w:t>
       </w:r>
       <w:proofErr w:type="spellEnd"/>
       <w:r>
-        <w:t xml:space="preserve"> Start’, welcher unter anderem ein Tutorial für Tic-</w:t>
+        <w:t>-Toe enthält. Andererseits gibt es den Abschnitt ‘</w:t>
       </w:r>
       <w:proofErr w:type="spellStart"/>
       <w:r>
-        <w:t>Tac</w:t>
+        <w:t>Learn</w:t>
       </w:r>
       <w:proofErr w:type="spellEnd"/>
       <w:r>
-        <w:t>-Toe enthält. Andererseits gibt es den Abschnitt ‘</w:t>
+        <w:t xml:space="preserve"> </w:t>
       </w:r>
       <w:proofErr w:type="spellStart"/>
       <w:r>
-        <w:t>Learn</w:t>
+        <w:t>React</w:t>
       </w:r>
       <w:proofErr w:type="spellEnd"/>
       <w:r>
-        <w:t xml:space="preserve"> </w:t>
+        <w:t xml:space="preserve">’, in welchem man detailliert an </w:t>
       </w:r>
       <w:proofErr w:type="spellStart"/>
       <w:r>
@@ -1079,7 +1148,37 @@
       </w:r>
       <w:proofErr w:type="spellEnd"/>
       <w:r>
-        <w:t xml:space="preserve">’, in welchem man detailliert an </w:t>
+        <w:t xml:space="preserve"> herangeführt wird. Bei jedem Unterthema gibt es ausserdem eine bis mehrere Challenges wo man das im Kapitel </w:t>
+      </w:r>
+      <w:r>
+        <w:t>G</w:t>
+      </w:r>
+      <w:r>
+        <w:t xml:space="preserve">elernte anwenden kann. Durch die bereits vorhandenen HTML-, CSS- und JavaScript-Kenntnisse fiel es mir auch nicht sonderlich schwer, die Syntax von JSX grundsätzlich zu verstehen. Je mehr ich jedoch ins Detail ging, </w:t>
+      </w:r>
+      <w:r>
+        <w:t xml:space="preserve">desto komplexer </w:t>
+      </w:r>
+      <w:r>
+        <w:t>empfand ich</w:t>
+      </w:r>
+      <w:r>
+        <w:t xml:space="preserve"> es.</w:t>
+      </w:r>
+      <w:r>
+        <w:t xml:space="preserve"> Einen groben Überblick kann man sich folglich schnell verschaffen, wenn man jedoch in die Tiefe gehen möchte, benötigt man definitiv mehr Zeit. Das Erstellen einer eigenen Mini-Applikation von Null auf erwies sich </w:t>
+      </w:r>
+      <w:r>
+        <w:t xml:space="preserve">als </w:t>
+      </w:r>
+      <w:r>
+        <w:t>etwas komplizierter</w:t>
+      </w:r>
+      <w:r>
+        <w:t xml:space="preserve"> als erwartet</w:t>
+      </w:r>
+      <w:r>
+        <w:t xml:space="preserve">, da das auf der </w:t>
       </w:r>
       <w:proofErr w:type="spellStart"/>
       <w:r>
@@ -1087,446 +1186,210 @@
       </w:r>
       <w:proofErr w:type="spellEnd"/>
       <w:r>
-        <w:t xml:space="preserve"> herangeführt wird. Bei jedem Unterthema gibt es ausserdem </w:t>
-      </w:r>
-      <w:proofErr w:type="gramStart"/>
-      <w:r>
-        <w:t>eine</w:t>
-      </w:r>
-      <w:proofErr w:type="gramEnd"/>
-      <w:r>
-        <w:t xml:space="preserve"> bis mehrere Challenges wo man das im Kapitel gelernte anwenden kann. Durch die bereits vorhandenen HTML-, CSS- und JavaScript-Kenntnisse fiel es mir auch nicht sonderlich schwer, die Syntax von JSX grundsätzlich zu verstehen. Je mehr ich jedoch ins Detail ging, </w:t>
-      </w:r>
-      <w:r>
-        <w:t xml:space="preserve">desto komplexer </w:t>
-      </w:r>
-      <w:r>
-        <w:t>empfand ich</w:t>
-      </w:r>
-      <w:r>
-        <w:t xml:space="preserve"> es.</w:t>
-      </w:r>
-      <w:r>
-        <w:t xml:space="preserve"> Einen groben Überblick kann man sich folglich schnell verschaffen, wenn man jedoch in die Tiefe gehen möchte, benötigt man definitiv mehr Zeit. Das Erstellen einer eigenen Mini-Applikation von Null auf erwies sich auch etwas komplizierter, da das auf der </w:t>
+        <w:t xml:space="preserve">-Seite </w:t>
+      </w:r>
+      <w:r>
+        <w:t xml:space="preserve">auch </w:t>
+      </w:r>
+      <w:r>
+        <w:t xml:space="preserve">eher spärlich beschrieben ist. </w:t>
+      </w:r>
+      <w:r>
+        <w:t>Erstellen des Grundbausteins war zwar schnell möglich, ich empfand es aber als störend, dass</w:t>
+      </w:r>
+      <w:r>
+        <w:t xml:space="preserve"> mir nicht </w:t>
+      </w:r>
+      <w:r>
+        <w:t xml:space="preserve">ganz </w:t>
+      </w:r>
+      <w:r>
+        <w:t>klar</w:t>
+      </w:r>
+      <w:r>
+        <w:t xml:space="preserve"> war</w:t>
+      </w:r>
+      <w:r>
+        <w:t>, wofür all die Dateien sind, die mit dem Befehl ‘</w:t>
       </w:r>
       <w:proofErr w:type="spellStart"/>
       <w:r>
+        <w:t>npx</w:t>
+      </w:r>
+      <w:proofErr w:type="spellEnd"/>
+      <w:r>
+        <w:t xml:space="preserve"> </w:t>
+      </w:r>
+      <w:proofErr w:type="spellStart"/>
+      <w:r>
+        <w:t>create</w:t>
+      </w:r>
+      <w:proofErr w:type="spellEnd"/>
+      <w:r>
+        <w:t>-</w:t>
+      </w:r>
+      <w:proofErr w:type="spellStart"/>
+      <w:r>
+        <w:t>react</w:t>
+      </w:r>
+      <w:proofErr w:type="spellEnd"/>
+      <w:r>
+        <w:t>-app’ automatisch erstellt wurden</w:t>
+      </w:r>
+      <w:r>
+        <w:t xml:space="preserve"> bzw. was diese genau machen</w:t>
+      </w:r>
+      <w:r>
+        <w:t>.</w:t>
+      </w:r>
+      <w:r>
+        <w:t xml:space="preserve"> Beim Testen meiner Mini-Applikation musste ich </w:t>
+      </w:r>
+      <w:r>
+        <w:t>zudem</w:t>
+      </w:r>
+      <w:r>
+        <w:t xml:space="preserve"> noch lernen, dass </w:t>
+      </w:r>
+      <w:r>
+        <w:t>man nicht einfach die index.html-Seite im Browser öffnen kann, sondern dass man die Applikation mit dem Befehl ‘</w:t>
+      </w:r>
+      <w:proofErr w:type="spellStart"/>
+      <w:r>
+        <w:t>npm</w:t>
+      </w:r>
+      <w:proofErr w:type="spellEnd"/>
+      <w:r>
+        <w:t xml:space="preserve"> </w:t>
+      </w:r>
+      <w:proofErr w:type="spellStart"/>
+      <w:r>
+        <w:t>start</w:t>
+      </w:r>
+      <w:proofErr w:type="spellEnd"/>
+      <w:r>
+        <w:t>’ starten muss. Nach diesen Anfangsschwierigkeiten ging es dann aber gut, die Mini-Applikation umzusetzen.</w:t>
+      </w:r>
+    </w:p>
+    <w:bookmarkEnd w:id="4"/>
+    <w:p>
+      <w:pPr>
+        <w:jc w:val="left"/>
+      </w:pPr>
+    </w:p>
+    <w:p>
+      <w:pPr>
+        <w:pStyle w:val="berschrift2"/>
+      </w:pPr>
+      <w:r>
+        <w:t xml:space="preserve">Vergleich D3.js und </w:t>
+      </w:r>
+      <w:proofErr w:type="spellStart"/>
+      <w:r>
+        <w:t>R</w:t>
+      </w:r>
+      <w:r>
+        <w:t>eact</w:t>
+      </w:r>
+      <w:proofErr w:type="spellEnd"/>
+    </w:p>
+    <w:p>
+      <w:r>
+        <w:t xml:space="preserve">Im Grunde genommen geht es bei beiden Libraries um die Visualisierung des </w:t>
+      </w:r>
+      <w:proofErr w:type="spellStart"/>
+      <w:r>
+        <w:t>Frontends</w:t>
+      </w:r>
+      <w:proofErr w:type="spellEnd"/>
+      <w:r>
+        <w:t xml:space="preserve">. </w:t>
+      </w:r>
+      <w:r>
+        <w:t xml:space="preserve">Dadurch werden für das Erstellen einer vollständigen Webapplikation in den meisten Fällen noch weitere Tools benötigt, die sich um Routing, Serverkommunikation, etc. kümmern können. </w:t>
+      </w:r>
+      <w:r>
+        <w:t>Ebenso reagieren beide auf Änderungen der ihnen zu Grunde liegenden Daten mit sofortigen Anpassungen in der Visualisierung. Jedoch haben</w:t>
+      </w:r>
+      <w:r>
+        <w:t xml:space="preserve"> die beiden unterschiedliche </w:t>
+      </w:r>
+      <w:proofErr w:type="spellStart"/>
+      <w:r>
+        <w:t>Anwendungsfoki</w:t>
+      </w:r>
+      <w:proofErr w:type="spellEnd"/>
+      <w:r>
+        <w:t xml:space="preserve"> und wenden zur Visualisierung andere Methoden an. Bei D3</w:t>
+      </w:r>
+      <w:r>
+        <w:t>.js</w:t>
+      </w:r>
+      <w:r>
+        <w:t xml:space="preserve"> geht es vorwiegend um die grafische Darstellung eines zugrunde liegenden Datensatzes. Dazu werden direkt die DOM-Elemente</w:t>
+      </w:r>
+      <w:r>
+        <w:t xml:space="preserve"> mit ihrer Hierarchie</w:t>
+      </w:r>
+      <w:r>
+        <w:t xml:space="preserve"> angesprochen. </w:t>
+      </w:r>
+      <w:r>
+        <w:t xml:space="preserve">Bei </w:t>
+      </w:r>
+      <w:proofErr w:type="spellStart"/>
+      <w:r>
         <w:t>React</w:t>
       </w:r>
       <w:proofErr w:type="spellEnd"/>
       <w:r>
-        <w:t>-Seite eher spärlich beschrieben ist. Mit Hilfe von YouTube-Videos gelang es den Grundbaustein zu legen, bei diesem war mir jedoch nicht klar, wofür all die Dateien sind, die mit dem Befehl ‘</w:t>
+        <w:t xml:space="preserve"> geht es grundsätzlich um die Erstellung eines </w:t>
+      </w:r>
+      <w:r>
+        <w:t>w</w:t>
+      </w:r>
+      <w:r>
+        <w:t>ebbasierten User Interfaces.</w:t>
+      </w:r>
+      <w:r>
+        <w:t xml:space="preserve"> </w:t>
+      </w:r>
+      <w:r>
+        <w:t>Dazu wird die Applikation zuerst in unterschiedliche Komponenten gegliedert. Die Visualisierung erfolgt durch das Ansprechen dieser Komponenten.</w:t>
+      </w:r>
+      <w:r>
+        <w:rPr>
+          <w:rStyle w:val="Funotenzeichen"/>
+        </w:rPr>
+        <w:footnoteReference w:id="22"/>
+      </w:r>
+      <w:r>
+        <w:t xml:space="preserve"> Ein weiterer Unterschied ist die Bearbeitung des DOMs. D3.js ändert </w:t>
+      </w:r>
+      <w:r>
+        <w:t xml:space="preserve">jedes Mal </w:t>
+      </w:r>
+      <w:r>
+        <w:t xml:space="preserve">direkt das gesamte DOM, während </w:t>
       </w:r>
       <w:proofErr w:type="spellStart"/>
       <w:r>
-        <w:t>npx</w:t>
+        <w:t>React</w:t>
       </w:r>
       <w:proofErr w:type="spellEnd"/>
       <w:r>
-        <w:t xml:space="preserve"> </w:t>
-      </w:r>
-      <w:proofErr w:type="spellStart"/>
-      <w:r>
-        <w:t>create</w:t>
-      </w:r>
-      <w:proofErr w:type="spellEnd"/>
-      <w:r>
-        <w:t>-</w:t>
-      </w:r>
-      <w:proofErr w:type="spellStart"/>
-      <w:r>
-        <w:t>react</w:t>
-      </w:r>
-      <w:proofErr w:type="spellEnd"/>
-      <w:r>
-        <w:t>-app’ automatisch erstellt wurden.</w:t>
-      </w:r>
-      <w:r>
-        <w:t xml:space="preserve"> Beim Testen meiner Mini-Applikation musste ich </w:t>
-      </w:r>
-      <w:r>
-        <w:t>zudem</w:t>
-      </w:r>
-      <w:r>
-        <w:t xml:space="preserve"> noch lernen, dass </w:t>
-      </w:r>
-      <w:r>
-        <w:t>man nicht einfach die index.html-Seite im Browser öffnen kann, sondern dass man die Applikation mit dem Befehl ‘</w:t>
-      </w:r>
-      <w:proofErr w:type="spellStart"/>
-      <w:r>
-        <w:t>npm</w:t>
-      </w:r>
-      <w:proofErr w:type="spellEnd"/>
-      <w:r>
-        <w:t xml:space="preserve"> </w:t>
-      </w:r>
-      <w:proofErr w:type="spellStart"/>
-      <w:r>
-        <w:t>start</w:t>
-      </w:r>
-      <w:proofErr w:type="spellEnd"/>
-      <w:r>
-        <w:t>’ starten muss. Nach diesen Anfangsschwierigkeiten ging es dann aber gut, die Mini-Applikation umzusetzen.</w:t>
-      </w:r>
-    </w:p>
-    <w:bookmarkEnd w:id="4"/>
-    <w:p>
-      <w:pPr>
-        <w:jc w:val="left"/>
-      </w:pPr>
-    </w:p>
-    <w:p>
-      <w:pPr>
-        <w:pStyle w:val="berschrift2"/>
-      </w:pPr>
-      <w:r>
-        <w:t xml:space="preserve">Vergleich D3.js und </w:t>
-      </w:r>
-      <w:proofErr w:type="spellStart"/>
-      <w:r>
-        <w:t>R</w:t>
-      </w:r>
-      <w:r>
-        <w:t>eact</w:t>
-      </w:r>
-      <w:proofErr w:type="spellEnd"/>
-    </w:p>
-    <w:p>
-      <w:r>
-        <w:t xml:space="preserve">Im Grunde genommen geht es bei beiden Libraries um die Visualisierung des </w:t>
-      </w:r>
-      <w:proofErr w:type="spellStart"/>
-      <w:r>
-        <w:t>Frontends</w:t>
-      </w:r>
-      <w:proofErr w:type="spellEnd"/>
-      <w:r>
-        <w:t>. Ebenso reagieren beide auf Änderungen der ihnen zu Grunde liegenden Daten mit sofortigen Anpassungen in der Visualisierung. Jedoch haben</w:t>
-      </w:r>
-      <w:r>
-        <w:t xml:space="preserve"> die beiden unterschiedliche </w:t>
-      </w:r>
-      <w:proofErr w:type="spellStart"/>
-      <w:r>
-        <w:t>Anwendungsfoki</w:t>
-      </w:r>
-      <w:proofErr w:type="spellEnd"/>
-      <w:r>
-        <w:t xml:space="preserve"> und wenden zur Visualisierung andere Methoden an. Bei D3 geht es vorwiegend um die grafische Darstellung eines zugrunde liegenden Datensatzes. Dazu werden direkt die DOM-Elemente</w:t>
-      </w:r>
-      <w:r>
-        <w:t xml:space="preserve"> mit ihrer Hierarchie</w:t>
-      </w:r>
-      <w:r>
-        <w:t xml:space="preserve"> angesprochen. </w:t>
-      </w:r>
-      <w:r>
-        <w:t xml:space="preserve">Bei </w:t>
-      </w:r>
-      <w:proofErr w:type="spellStart"/>
-      <w:r>
-        <w:lastRenderedPageBreak/>
-        <w:t>React</w:t>
-      </w:r>
-      <w:proofErr w:type="spellEnd"/>
-      <w:r>
-        <w:t xml:space="preserve"> geht es grundsätzlich um die Erstellung eines Webbasierten User Interfaces.</w:t>
-      </w:r>
-      <w:r>
-        <w:rPr>
-          <w:rStyle w:val="Funotenzeichen"/>
-        </w:rPr>
-        <w:footnoteReference w:id="22"/>
-      </w:r>
-      <w:r>
-        <w:t xml:space="preserve"> Dazu wird di</w:t>
-      </w:r>
-      <w:r>
-        <w:t>e</w:t>
-      </w:r>
-      <w:r>
-        <w:t xml:space="preserve"> Applikation </w:t>
-      </w:r>
-      <w:r>
-        <w:t xml:space="preserve">zuerst </w:t>
-      </w:r>
-      <w:r>
-        <w:t>in unterschiedliche Komponenten gegliedert. Die Visualisierung erfolgt durch das Ansprechen dieser Komponenten.</w:t>
-      </w:r>
-    </w:p>
-    <w:p/>
-    <w:p>
-      <w:pPr>
-        <w:rPr>
-          <w:strike/>
-        </w:rPr>
-      </w:pPr>
-      <w:r>
-        <w:rPr>
-          <w:strike/>
-        </w:rPr>
-        <w:t>Beide Frontend, beide reagieren sofort auf Änderungen der zu Grunde liegenden Daten.</w:t>
-      </w:r>
-    </w:p>
-    <w:p>
-      <w:pPr>
-        <w:rPr>
-          <w:strike/>
-        </w:rPr>
-      </w:pPr>
-      <w:r>
-        <w:rPr>
-          <w:strike/>
-        </w:rPr>
-        <w:t>Anwendungsfokus verschieden:</w:t>
-      </w:r>
-    </w:p>
-    <w:p>
-      <w:pPr>
-        <w:rPr>
-          <w:strike/>
-        </w:rPr>
-      </w:pPr>
-      <w:r>
-        <w:rPr>
-          <w:strike/>
-        </w:rPr>
-        <w:t>D3 = Datenvisualisierung mit Fokus auf DOM,</w:t>
-      </w:r>
-      <w:r>
-        <w:rPr>
-          <w:strike/>
-        </w:rPr>
-        <w:t xml:space="preserve"> hierarchisch</w:t>
-      </w:r>
-    </w:p>
-    <w:p>
-      <w:pPr>
-        <w:rPr>
-          <w:strike/>
-        </w:rPr>
-      </w:pPr>
-      <w:proofErr w:type="spellStart"/>
-      <w:r>
-        <w:rPr>
-          <w:strike/>
-        </w:rPr>
-        <w:t>React</w:t>
-      </w:r>
-      <w:proofErr w:type="spellEnd"/>
-      <w:r>
-        <w:rPr>
-          <w:strike/>
-        </w:rPr>
-        <w:t xml:space="preserve"> = Erstellung von webbasierten GU</w:t>
-      </w:r>
-      <w:r>
-        <w:rPr>
-          <w:strike/>
-        </w:rPr>
-        <w:t xml:space="preserve"> mit Fokus auf modularen, wiederverwendbaren Komponenten</w:t>
-      </w:r>
-    </w:p>
-    <w:p>
-      <w:pPr>
-        <w:rPr>
-          <w:strike/>
-        </w:rPr>
-      </w:pPr>
-    </w:p>
-    <w:p>
-      <w:pPr>
-        <w:rPr>
-          <w:strike/>
-        </w:rPr>
-      </w:pPr>
-      <w:proofErr w:type="spellStart"/>
-      <w:r>
-        <w:rPr>
-          <w:strike/>
-          <w:lang w:val="en-US"/>
-        </w:rPr>
-        <w:t>Datenverarbeitung</w:t>
-      </w:r>
-      <w:proofErr w:type="spellEnd"/>
-      <w:r>
-        <w:rPr>
-          <w:strike/>
-          <w:lang w:val="en-US"/>
-        </w:rPr>
-        <w:t>:</w:t>
-      </w:r>
-      <w:r>
-        <w:rPr>
-          <w:strike/>
-          <w:lang w:val="en-US"/>
-        </w:rPr>
-        <w:br/>
-        <w:t>React: one-way-</w:t>
-      </w:r>
-      <w:proofErr w:type="gramStart"/>
-      <w:r>
-        <w:rPr>
-          <w:strike/>
-          <w:lang w:val="en-US"/>
-        </w:rPr>
-        <w:t>data-flow</w:t>
-      </w:r>
-      <w:proofErr w:type="gramEnd"/>
-      <w:r>
-        <w:rPr>
-          <w:strike/>
-          <w:lang w:val="en-US"/>
-        </w:rPr>
-        <w:t>, top-down.</w:t>
-      </w:r>
-      <w:r>
-        <w:rPr>
-          <w:strike/>
-          <w:lang w:val="en-US"/>
-        </w:rPr>
-        <w:t xml:space="preserve"> </w:t>
-      </w:r>
-      <w:r>
-        <w:rPr>
-          <w:strike/>
-        </w:rPr>
-        <w:t xml:space="preserve">Wenn Properties </w:t>
-      </w:r>
-      <w:proofErr w:type="gramStart"/>
-      <w:r>
-        <w:rPr>
-          <w:strike/>
-        </w:rPr>
-        <w:t>an einen Komponenten</w:t>
-      </w:r>
-      <w:proofErr w:type="gramEnd"/>
-      <w:r>
-        <w:rPr>
-          <w:strike/>
-        </w:rPr>
-        <w:t xml:space="preserve"> gegeben werden, können diese</w:t>
-      </w:r>
-      <w:r>
-        <w:rPr>
-          <w:strike/>
-        </w:rPr>
-        <w:t xml:space="preserve"> nicht mehr verändert werden.</w:t>
-      </w:r>
-    </w:p>
-    <w:p>
-      <w:pPr>
-        <w:rPr>
-          <w:strike/>
-        </w:rPr>
-      </w:pPr>
-      <w:r>
-        <w:rPr>
-          <w:strike/>
-        </w:rPr>
-        <w:t>D3: Binding geht in beide Richtungen</w:t>
-      </w:r>
-      <w:r>
-        <w:rPr>
-          <w:strike/>
-        </w:rPr>
-        <w:t>: DOM-Elemente können auf zugehörige Daten zugreifen und sie verändern.</w:t>
-      </w:r>
-    </w:p>
-    <w:p/>
-    <w:p>
-      <w:proofErr w:type="spellStart"/>
-      <w:r>
-        <w:t>React</w:t>
-      </w:r>
-      <w:proofErr w:type="spellEnd"/>
-      <w:r>
-        <w:t xml:space="preserve"> hat </w:t>
-      </w:r>
-      <w:proofErr w:type="spellStart"/>
-      <w:r>
-        <w:t>states</w:t>
-      </w:r>
-      <w:proofErr w:type="spellEnd"/>
-      <w:r>
-        <w:t>, d3 nicht</w:t>
-      </w:r>
-      <w:r>
-        <w:t>.</w:t>
-      </w:r>
-    </w:p>
-    <w:p/>
-    <w:p>
-      <w:r>
-        <w:rPr>
-          <w:lang w:val="de-DE"/>
-        </w:rPr>
-        <w:t xml:space="preserve">Da sich </w:t>
-      </w:r>
-      <w:r>
-        <w:rPr>
-          <w:lang w:val="de-DE"/>
-        </w:rPr>
-        <w:t xml:space="preserve">die beiden Libraries </w:t>
-      </w:r>
-      <w:r>
-        <w:rPr>
-          <w:lang w:val="de-DE"/>
-        </w:rPr>
-        <w:t>jedoch nur um die Sachen im Vordergrund kümmer</w:t>
-      </w:r>
-      <w:r>
-        <w:rPr>
-          <w:lang w:val="de-DE"/>
-        </w:rPr>
-        <w:t xml:space="preserve">n </w:t>
-      </w:r>
-      <w:r>
-        <w:rPr>
-          <w:lang w:val="de-DE"/>
-        </w:rPr>
-        <w:t>und nicht um Routing, Serverkommunikation, ... braucht man noch andere Frameworks wie z. B. Next.js, damit man eine ganze Applikation bauen kann.</w:t>
-      </w:r>
-    </w:p>
-    <w:bookmarkStart w:id="6" w:name="_Hlk134217619"/>
-    <w:p>
-      <w:r>
-        <w:fldChar w:fldCharType="begin"/>
-      </w:r>
-      <w:r>
-        <w:instrText xml:space="preserve"> HYPERLINK "https://medium.com/@jcukier/d3-and-react-similarities-and-differences-6aeb49fdaf5b" </w:instrText>
-      </w:r>
-      <w:r>
-        <w:fldChar w:fldCharType="separate"/>
-      </w:r>
-      <w:r>
-        <w:rPr>
-          <w:rStyle w:val="Hyperlink"/>
-        </w:rPr>
-        <w:t>https://medium.com/@jcukier/</w:t>
-      </w:r>
-      <w:r>
-        <w:rPr>
-          <w:rStyle w:val="Hyperlink"/>
-        </w:rPr>
-        <w:t>d</w:t>
-      </w:r>
-      <w:r>
-        <w:rPr>
-          <w:rStyle w:val="Hyperlink"/>
-        </w:rPr>
-        <w:t>3-and-react-similarities-and-differences-6aeb49fdaf5b</w:t>
-      </w:r>
-      <w:r>
-        <w:rPr>
-          <w:rStyle w:val="Hyperlink"/>
-        </w:rPr>
-        <w:fldChar w:fldCharType="end"/>
-      </w:r>
-    </w:p>
-    <w:bookmarkEnd w:id="6"/>
-    <w:p/>
+        <w:t xml:space="preserve"> mit Hilfe eines virtuellen DOMs </w:t>
+      </w:r>
+      <w:r>
+        <w:t>eine Liste mit den minimalen Änderungen sammelt und erst dann am richtigen DOM ausführt.</w:t>
+      </w:r>
+      <w:r>
+        <w:rPr>
+          <w:rStyle w:val="Funotenzeichen"/>
+        </w:rPr>
+        <w:footnoteReference w:id="23"/>
+      </w:r>
+    </w:p>
     <w:p>
       <w:pPr>
         <w:jc w:val="left"/>
@@ -1543,7 +1406,7 @@
 </file>
 
 <file path=word/endnotes.xml><?xml version="1.0" encoding="utf-8"?>
-<w:endnotes xmlns:wpc="http://schemas.microsoft.com/office/word/2010/wordprocessingCanvas" xmlns:cx="http://schemas.microsoft.com/office/drawing/2014/chartex" xmlns:cx1="http://schemas.microsoft.com/office/drawing/2015/9/8/chartex" xmlns:cx2="http://schemas.microsoft.com/office/drawing/2015/10/21/chartex" xmlns:cx3="http://schemas.microsoft.com/office/drawing/2016/5/9/chartex" xmlns:cx4="http://schemas.microsoft.com/office/drawing/2016/5/10/chartex" xmlns:cx5="http://schemas.microsoft.com/office/drawing/2016/5/11/chartex" xmlns:cx6="http://schemas.microsoft.com/office/drawing/2016/5/12/chartex" xmlns:cx7="http://schemas.microsoft.com/office/drawing/2016/5/13/chartex" xmlns:cx8="http://schemas.microsoft.com/office/drawing/2016/5/14/chartex" xmlns:mc="http://schemas.openxmlformats.org/markup-compatibility/2006" xmlns:aink="http://schemas.microsoft.com/office/drawing/2016/ink" xmlns:am3d="http://schemas.microsoft.com/office/drawing/2017/model3d" xmlns:o="urn:schemas-microsoft-com:office:office" xmlns:oel="http://schemas.microsoft.com/office/2019/extlst" xmlns:r="http://schemas.openxmlformats.org/officeDocument/2006/relationships" xmlns:m="http://schemas.openxmlformats.org/officeDocument/2006/math" xmlns:v="urn:schemas-microsoft-com:vml" xmlns:wp14="http://schemas.microsoft.com/office/word/2010/wordprocessingDrawing" xmlns:wp="http://schemas.openxmlformats.org/drawingml/2006/wordprocessingDrawing" xmlns:w10="urn:schemas-microsoft-com:office:word" xmlns:w="http://schemas.openxmlformats.org/wordprocessingml/2006/main" xmlns:w14="http://schemas.microsoft.com/office/word/2010/wordml" xmlns:w15="http://schemas.microsoft.com/office/word/2012/wordml" xmlns:w16cex="http://schemas.microsoft.com/office/word/2018/wordml/cex" xmlns:w16cid="http://schemas.microsoft.com/office/word/2016/wordml/cid" xmlns:w16="http://schemas.microsoft.com/office/word/2018/wordml" xmlns:w16sdtdh="http://schemas.microsoft.com/office/word/2020/wordml/sdtdatahash" xmlns:w16se="http://schemas.microsoft.com/office/word/2015/wordml/symex" xmlns:wpg="http://schemas.microsoft.com/office/word/2010/wordprocessingGroup" xmlns:wpi="http://schemas.microsoft.com/office/word/2010/wordprocessingInk" xmlns:wne="http://schemas.microsoft.com/office/word/2006/wordml" xmlns:wps="http://schemas.microsoft.com/office/word/2010/wordprocessingShape" mc:Ignorable="w14 w15 w16se w16cid w16 w16cex w16sdtdh wp14">
+<w:endnotes xmlns:wpc="http://schemas.microsoft.com/office/word/2010/wordprocessingCanvas" xmlns:cx="http://schemas.microsoft.com/office/drawing/2014/chartex" xmlns:cx1="http://schemas.microsoft.com/office/drawing/2015/9/8/chartex" xmlns:cx2="http://schemas.microsoft.com/office/drawing/2015/10/21/chartex" xmlns:cx3="http://schemas.microsoft.com/office/drawing/2016/5/9/chartex" xmlns:cx4="http://schemas.microsoft.com/office/drawing/2016/5/10/chartex" xmlns:cx5="http://schemas.microsoft.com/office/drawing/2016/5/11/chartex" xmlns:cx6="http://schemas.microsoft.com/office/drawing/2016/5/12/chartex" xmlns:cx7="http://schemas.microsoft.com/office/drawing/2016/5/13/chartex" xmlns:cx8="http://schemas.microsoft.com/office/drawing/2016/5/14/chartex" xmlns:mc="http://schemas.openxmlformats.org/markup-compatibility/2006" xmlns:aink="http://schemas.microsoft.com/office/drawing/2016/ink" xmlns:am3d="http://schemas.microsoft.com/office/drawing/2017/model3d" xmlns:o="urn:schemas-microsoft-com:office:office" xmlns:oel="http://schemas.microsoft.com/office/2019/extlst" xmlns:r="http://schemas.openxmlformats.org/officeDocument/2006/relationships" xmlns:m="http://schemas.openxmlformats.org/officeDocument/2006/math" xmlns:v="urn:schemas-microsoft-com:vml" xmlns:wp14="http://schemas.microsoft.com/office/word/2010/wordprocessingDrawing" xmlns:wp="http://schemas.openxmlformats.org/drawingml/2006/wordprocessingDrawing" xmlns:w10="urn:schemas-microsoft-com:office:word" xmlns:w="http://schemas.openxmlformats.org/wordprocessingml/2006/main" xmlns:w14="http://schemas.microsoft.com/office/word/2010/wordml" xmlns:w15="http://schemas.microsoft.com/office/word/2012/wordml" xmlns:w16cex="http://schemas.microsoft.com/office/word/2018/wordml/cex" xmlns:w16cid="http://schemas.microsoft.com/office/word/2016/wordml/cid" xmlns:w16="http://schemas.microsoft.com/office/word/2018/wordml" xmlns:w16du="http://schemas.microsoft.com/office/word/2023/wordml/word16du" xmlns:w16sdtdh="http://schemas.microsoft.com/office/word/2020/wordml/sdtdatahash" xmlns:w16se="http://schemas.microsoft.com/office/word/2015/wordml/symex" xmlns:wpg="http://schemas.microsoft.com/office/word/2010/wordprocessingGroup" xmlns:wpi="http://schemas.microsoft.com/office/word/2010/wordprocessingInk" xmlns:wne="http://schemas.microsoft.com/office/word/2006/wordml" xmlns:wps="http://schemas.microsoft.com/office/word/2010/wordprocessingShape" mc:Ignorable="w14 w15 w16se w16cid w16 w16cex w16sdtdh wp14">
   <w:endnote w:type="separator" w:id="-1">
     <w:p>
       <w:pPr>
@@ -1568,7 +1431,7 @@
 </file>
 
 <file path=word/footnotes.xml><?xml version="1.0" encoding="utf-8"?>
-<w:footnotes xmlns:wpc="http://schemas.microsoft.com/office/word/2010/wordprocessingCanvas" xmlns:cx="http://schemas.microsoft.com/office/drawing/2014/chartex" xmlns:cx1="http://schemas.microsoft.com/office/drawing/2015/9/8/chartex" xmlns:cx2="http://schemas.microsoft.com/office/drawing/2015/10/21/chartex" xmlns:cx3="http://schemas.microsoft.com/office/drawing/2016/5/9/chartex" xmlns:cx4="http://schemas.microsoft.com/office/drawing/2016/5/10/chartex" xmlns:cx5="http://schemas.microsoft.com/office/drawing/2016/5/11/chartex" xmlns:cx6="http://schemas.microsoft.com/office/drawing/2016/5/12/chartex" xmlns:cx7="http://schemas.microsoft.com/office/drawing/2016/5/13/chartex" xmlns:cx8="http://schemas.microsoft.com/office/drawing/2016/5/14/chartex" xmlns:mc="http://schemas.openxmlformats.org/markup-compatibility/2006" xmlns:aink="http://schemas.microsoft.com/office/drawing/2016/ink" xmlns:am3d="http://schemas.microsoft.com/office/drawing/2017/model3d" xmlns:o="urn:schemas-microsoft-com:office:office" xmlns:oel="http://schemas.microsoft.com/office/2019/extlst" xmlns:r="http://schemas.openxmlformats.org/officeDocument/2006/relationships" xmlns:m="http://schemas.openxmlformats.org/officeDocument/2006/math" xmlns:v="urn:schemas-microsoft-com:vml" xmlns:wp14="http://schemas.microsoft.com/office/word/2010/wordprocessingDrawing" xmlns:wp="http://schemas.openxmlformats.org/drawingml/2006/wordprocessingDrawing" xmlns:w10="urn:schemas-microsoft-com:office:word" xmlns:w="http://schemas.openxmlformats.org/wordprocessingml/2006/main" xmlns:w14="http://schemas.microsoft.com/office/word/2010/wordml" xmlns:w15="http://schemas.microsoft.com/office/word/2012/wordml" xmlns:w16cex="http://schemas.microsoft.com/office/word/2018/wordml/cex" xmlns:w16cid="http://schemas.microsoft.com/office/word/2016/wordml/cid" xmlns:w16="http://schemas.microsoft.com/office/word/2018/wordml" xmlns:w16sdtdh="http://schemas.microsoft.com/office/word/2020/wordml/sdtdatahash" xmlns:w16se="http://schemas.microsoft.com/office/word/2015/wordml/symex" xmlns:wpg="http://schemas.microsoft.com/office/word/2010/wordprocessingGroup" xmlns:wpi="http://schemas.microsoft.com/office/word/2010/wordprocessingInk" xmlns:wne="http://schemas.microsoft.com/office/word/2006/wordml" xmlns:wps="http://schemas.microsoft.com/office/word/2010/wordprocessingShape" mc:Ignorable="w14 w15 w16se w16cid w16 w16cex w16sdtdh wp14">
+<w:footnotes xmlns:wpc="http://schemas.microsoft.com/office/word/2010/wordprocessingCanvas" xmlns:cx="http://schemas.microsoft.com/office/drawing/2014/chartex" xmlns:cx1="http://schemas.microsoft.com/office/drawing/2015/9/8/chartex" xmlns:cx2="http://schemas.microsoft.com/office/drawing/2015/10/21/chartex" xmlns:cx3="http://schemas.microsoft.com/office/drawing/2016/5/9/chartex" xmlns:cx4="http://schemas.microsoft.com/office/drawing/2016/5/10/chartex" xmlns:cx5="http://schemas.microsoft.com/office/drawing/2016/5/11/chartex" xmlns:cx6="http://schemas.microsoft.com/office/drawing/2016/5/12/chartex" xmlns:cx7="http://schemas.microsoft.com/office/drawing/2016/5/13/chartex" xmlns:cx8="http://schemas.microsoft.com/office/drawing/2016/5/14/chartex" xmlns:mc="http://schemas.openxmlformats.org/markup-compatibility/2006" xmlns:aink="http://schemas.microsoft.com/office/drawing/2016/ink" xmlns:am3d="http://schemas.microsoft.com/office/drawing/2017/model3d" xmlns:o="urn:schemas-microsoft-com:office:office" xmlns:oel="http://schemas.microsoft.com/office/2019/extlst" xmlns:r="http://schemas.openxmlformats.org/officeDocument/2006/relationships" xmlns:m="http://schemas.openxmlformats.org/officeDocument/2006/math" xmlns:v="urn:schemas-microsoft-com:vml" xmlns:wp14="http://schemas.microsoft.com/office/word/2010/wordprocessingDrawing" xmlns:wp="http://schemas.openxmlformats.org/drawingml/2006/wordprocessingDrawing" xmlns:w10="urn:schemas-microsoft-com:office:word" xmlns:w="http://schemas.openxmlformats.org/wordprocessingml/2006/main" xmlns:w14="http://schemas.microsoft.com/office/word/2010/wordml" xmlns:w15="http://schemas.microsoft.com/office/word/2012/wordml" xmlns:w16cex="http://schemas.microsoft.com/office/word/2018/wordml/cex" xmlns:w16cid="http://schemas.microsoft.com/office/word/2016/wordml/cid" xmlns:w16="http://schemas.microsoft.com/office/word/2018/wordml" xmlns:w16du="http://schemas.microsoft.com/office/word/2023/wordml/word16du" xmlns:w16sdtdh="http://schemas.microsoft.com/office/word/2020/wordml/sdtdatahash" xmlns:w16se="http://schemas.microsoft.com/office/word/2015/wordml/symex" xmlns:wpg="http://schemas.microsoft.com/office/word/2010/wordprocessingGroup" xmlns:wpi="http://schemas.microsoft.com/office/word/2010/wordprocessingInk" xmlns:wne="http://schemas.microsoft.com/office/word/2006/wordml" xmlns:wps="http://schemas.microsoft.com/office/word/2010/wordprocessingShape" mc:Ignorable="w14 w15 w16se w16cid w16 w16cex w16sdtdh wp14">
   <w:footnote w:type="separator" w:id="-1">
     <w:p>
       <w:pPr>
@@ -1608,19 +1471,7 @@
           <w:rPr>
             <w:rStyle w:val="Hyperlink"/>
           </w:rPr>
-          <w:t>https://kinsta.com</w:t>
-        </w:r>
-        <w:r>
-          <w:rPr>
-            <w:rStyle w:val="Hyperlink"/>
-          </w:rPr>
-          <w:t>/</w:t>
-        </w:r>
-        <w:r>
-          <w:rPr>
-            <w:rStyle w:val="Hyperlink"/>
-          </w:rPr>
-          <w:t>blog/javascript-libraries</w:t>
+          <w:t>https://kinsta.com/blog/javascript-libraries</w:t>
         </w:r>
       </w:hyperlink>
       <w:r>
@@ -1630,13 +1481,7 @@
         <w:t>(letz</w:t>
       </w:r>
       <w:r>
-        <w:t>ter Zugriff 0</w:t>
-      </w:r>
-      <w:r>
-        <w:t>5</w:t>
-      </w:r>
-      <w:r>
-        <w:t>.05.2023)</w:t>
+        <w:t>ter Zugriff 05.05.2023)</w:t>
       </w:r>
     </w:p>
   </w:footnote>
@@ -1722,19 +1567,7 @@
           <w:rPr>
             <w:rStyle w:val="Hyperlink"/>
           </w:rPr>
-          <w:t>https://www.reddit.c</w:t>
-        </w:r>
-        <w:r>
-          <w:rPr>
-            <w:rStyle w:val="Hyperlink"/>
-          </w:rPr>
-          <w:t>o</w:t>
-        </w:r>
-        <w:r>
-          <w:rPr>
-            <w:rStyle w:val="Hyperlink"/>
-          </w:rPr>
-          <w:t>m/r/explainlikeimfive/comments/tt6h5c/eli5_what_is_a_framework</w:t>
+          <w:t>https://www.reddit.com/r/explainlikeimfive/comments/tt6h5c/eli5_what_is_a_framework</w:t>
         </w:r>
       </w:hyperlink>
       <w:r>
@@ -1762,7 +1595,7 @@
       <w:r>
         <w:t xml:space="preserve"> </w:t>
       </w:r>
-      <w:hyperlink r:id="rId5" w:history="1">
+      <w:hyperlink r:id="rId5" w:anchor="3057818" w:history="1">
         <w:r>
           <w:rPr>
             <w:rStyle w:val="Hyperlink"/>
@@ -1897,13 +1730,7 @@
         </w:r>
       </w:hyperlink>
       <w:r>
-        <w:t xml:space="preserve"> </w:t>
-      </w:r>
-      <w:r>
-        <w:t>(letzter Zugriff 05.05.2023)</w:t>
-      </w:r>
-      <w:r>
-        <w:t xml:space="preserve"> </w:t>
+        <w:t xml:space="preserve"> (letzter Zugriff 05.05.2023) </w:t>
       </w:r>
     </w:p>
   </w:footnote>
@@ -2331,18 +2158,43 @@
         </w:r>
       </w:hyperlink>
       <w:r>
-        <w:t xml:space="preserve"> (</w:t>
-      </w:r>
-      <w:proofErr w:type="spellStart"/>
-      <w:r>
-        <w:t>letz</w:t>
-      </w:r>
-      <w:r>
-        <w:t>er</w:t>
-      </w:r>
-      <w:proofErr w:type="spellEnd"/>
-      <w:r>
-        <w:t xml:space="preserve"> Zugriff 05.05.2023)</w:t>
+        <w:t xml:space="preserve"> (letz</w:t>
+      </w:r>
+      <w:r>
+        <w:t>t</w:t>
+      </w:r>
+      <w:r>
+        <w:t>er Zugriff 05.05.2023)</w:t>
+      </w:r>
+    </w:p>
+  </w:footnote>
+  <w:footnote w:id="23">
+    <w:p>
+      <w:pPr>
+        <w:pStyle w:val="Funotentext"/>
+      </w:pPr>
+      <w:r>
+        <w:rPr>
+          <w:rStyle w:val="Funotenzeichen"/>
+        </w:rPr>
+        <w:footnoteRef/>
+      </w:r>
+      <w:r>
+        <w:t xml:space="preserve"> </w:t>
+      </w:r>
+      <w:hyperlink r:id="rId24" w:history="1">
+        <w:r>
+          <w:rPr>
+            <w:rStyle w:val="Hyperlink"/>
+          </w:rPr>
+          <w:t>https://megagon.ai/react-d3-a-starters-guide</w:t>
+        </w:r>
+      </w:hyperlink>
+      <w:r>
+        <w:t xml:space="preserve"> (letz</w:t>
+      </w:r>
+      <w:r>
+        <w:t>ter Zugriff: 05.05.2023)</w:t>
       </w:r>
     </w:p>
   </w:footnote>
@@ -2350,7 +2202,7 @@
 </file>
 
 <file path=word/numbering.xml><?xml version="1.0" encoding="utf-8"?>
-<w:numbering xmlns:wpc="http://schemas.microsoft.com/office/word/2010/wordprocessingCanvas" xmlns:cx="http://schemas.microsoft.com/office/drawing/2014/chartex" xmlns:cx1="http://schemas.microsoft.com/office/drawing/2015/9/8/chartex" xmlns:cx2="http://schemas.microsoft.com/office/drawing/2015/10/21/chartex" xmlns:cx3="http://schemas.microsoft.com/office/drawing/2016/5/9/chartex" xmlns:cx4="http://schemas.microsoft.com/office/drawing/2016/5/10/chartex" xmlns:cx5="http://schemas.microsoft.com/office/drawing/2016/5/11/chartex" xmlns:cx6="http://schemas.microsoft.com/office/drawing/2016/5/12/chartex" xmlns:cx7="http://schemas.microsoft.com/office/drawing/2016/5/13/chartex" xmlns:cx8="http://schemas.microsoft.com/office/drawing/2016/5/14/chartex" xmlns:mc="http://schemas.openxmlformats.org/markup-compatibility/2006" xmlns:aink="http://schemas.microsoft.com/office/drawing/2016/ink" xmlns:am3d="http://schemas.microsoft.com/office/drawing/2017/model3d" xmlns:o="urn:schemas-microsoft-com:office:office" xmlns:oel="http://schemas.microsoft.com/office/2019/extlst" xmlns:r="http://schemas.openxmlformats.org/officeDocument/2006/relationships" xmlns:m="http://schemas.openxmlformats.org/officeDocument/2006/math" xmlns:v="urn:schemas-microsoft-com:vml" xmlns:wp14="http://schemas.microsoft.com/office/word/2010/wordprocessingDrawing" xmlns:wp="http://schemas.openxmlformats.org/drawingml/2006/wordprocessingDrawing" xmlns:w10="urn:schemas-microsoft-com:office:word" xmlns:w="http://schemas.openxmlformats.org/wordprocessingml/2006/main" xmlns:w14="http://schemas.microsoft.com/office/word/2010/wordml" xmlns:w15="http://schemas.microsoft.com/office/word/2012/wordml" xmlns:w16cex="http://schemas.microsoft.com/office/word/2018/wordml/cex" xmlns:w16cid="http://schemas.microsoft.com/office/word/2016/wordml/cid" xmlns:w16="http://schemas.microsoft.com/office/word/2018/wordml" xmlns:w16sdtdh="http://schemas.microsoft.com/office/word/2020/wordml/sdtdatahash" xmlns:w16se="http://schemas.microsoft.com/office/word/2015/wordml/symex" xmlns:wpg="http://schemas.microsoft.com/office/word/2010/wordprocessingGroup" xmlns:wpi="http://schemas.microsoft.com/office/word/2010/wordprocessingInk" xmlns:wne="http://schemas.microsoft.com/office/word/2006/wordml" xmlns:wps="http://schemas.microsoft.com/office/word/2010/wordprocessingShape" mc:Ignorable="w14 w15 w16se w16cid w16 w16cex w16sdtdh wp14">
+<w:numbering xmlns:wpc="http://schemas.microsoft.com/office/word/2010/wordprocessingCanvas" xmlns:cx="http://schemas.microsoft.com/office/drawing/2014/chartex" xmlns:cx1="http://schemas.microsoft.com/office/drawing/2015/9/8/chartex" xmlns:cx2="http://schemas.microsoft.com/office/drawing/2015/10/21/chartex" xmlns:cx3="http://schemas.microsoft.com/office/drawing/2016/5/9/chartex" xmlns:cx4="http://schemas.microsoft.com/office/drawing/2016/5/10/chartex" xmlns:cx5="http://schemas.microsoft.com/office/drawing/2016/5/11/chartex" xmlns:cx6="http://schemas.microsoft.com/office/drawing/2016/5/12/chartex" xmlns:cx7="http://schemas.microsoft.com/office/drawing/2016/5/13/chartex" xmlns:cx8="http://schemas.microsoft.com/office/drawing/2016/5/14/chartex" xmlns:mc="http://schemas.openxmlformats.org/markup-compatibility/2006" xmlns:aink="http://schemas.microsoft.com/office/drawing/2016/ink" xmlns:am3d="http://schemas.microsoft.com/office/drawing/2017/model3d" xmlns:o="urn:schemas-microsoft-com:office:office" xmlns:oel="http://schemas.microsoft.com/office/2019/extlst" xmlns:r="http://schemas.openxmlformats.org/officeDocument/2006/relationships" xmlns:m="http://schemas.openxmlformats.org/officeDocument/2006/math" xmlns:v="urn:schemas-microsoft-com:vml" xmlns:wp14="http://schemas.microsoft.com/office/word/2010/wordprocessingDrawing" xmlns:wp="http://schemas.openxmlformats.org/drawingml/2006/wordprocessingDrawing" xmlns:w10="urn:schemas-microsoft-com:office:word" xmlns:w="http://schemas.openxmlformats.org/wordprocessingml/2006/main" xmlns:w14="http://schemas.microsoft.com/office/word/2010/wordml" xmlns:w15="http://schemas.microsoft.com/office/word/2012/wordml" xmlns:w16cex="http://schemas.microsoft.com/office/word/2018/wordml/cex" xmlns:w16cid="http://schemas.microsoft.com/office/word/2016/wordml/cid" xmlns:w16="http://schemas.microsoft.com/office/word/2018/wordml" xmlns:w16du="http://schemas.microsoft.com/office/word/2023/wordml/word16du" xmlns:w16sdtdh="http://schemas.microsoft.com/office/word/2020/wordml/sdtdatahash" xmlns:w16se="http://schemas.microsoft.com/office/word/2015/wordml/symex" xmlns:wpg="http://schemas.microsoft.com/office/word/2010/wordprocessingGroup" xmlns:wpi="http://schemas.microsoft.com/office/word/2010/wordprocessingInk" xmlns:wne="http://schemas.microsoft.com/office/word/2006/wordml" xmlns:wps="http://schemas.microsoft.com/office/word/2010/wordprocessingShape" mc:Ignorable="w14 w15 w16se w16cid w16 w16cex w16sdtdh wp14">
   <w:abstractNum w:abstractNumId="0" w15:restartNumberingAfterBreak="0">
     <w:nsid w:val="FFFFFF89"/>
     <w:multiLevelType w:val="singleLevel"/>

</xml_diff>

<commit_message>
Feinschliff JavaScript Library Doku und Präsentation
</commit_message>
<xml_diff>
--- a/documents/JavaScript_Libraries/Gruppe_C_Dokumentation_JSLibraries.docx
+++ b/documents/JavaScript_Libraries/Gruppe_C_Dokumentation_JSLibraries.docx
@@ -1,6 +1,6 @@
 
 <file path=word/document.xml><?xml version="1.0" encoding="utf-8"?>
-<w:document xmlns:wpc="http://schemas.microsoft.com/office/word/2010/wordprocessingCanvas" xmlns:cx="http://schemas.microsoft.com/office/drawing/2014/chartex" xmlns:cx1="http://schemas.microsoft.com/office/drawing/2015/9/8/chartex" xmlns:cx2="http://schemas.microsoft.com/office/drawing/2015/10/21/chartex" xmlns:cx3="http://schemas.microsoft.com/office/drawing/2016/5/9/chartex" xmlns:cx4="http://schemas.microsoft.com/office/drawing/2016/5/10/chartex" xmlns:cx5="http://schemas.microsoft.com/office/drawing/2016/5/11/chartex" xmlns:cx6="http://schemas.microsoft.com/office/drawing/2016/5/12/chartex" xmlns:cx7="http://schemas.microsoft.com/office/drawing/2016/5/13/chartex" xmlns:cx8="http://schemas.microsoft.com/office/drawing/2016/5/14/chartex" xmlns:mc="http://schemas.openxmlformats.org/markup-compatibility/2006" xmlns:aink="http://schemas.microsoft.com/office/drawing/2016/ink" xmlns:am3d="http://schemas.microsoft.com/office/drawing/2017/model3d" xmlns:o="urn:schemas-microsoft-com:office:office" xmlns:oel="http://schemas.microsoft.com/office/2019/extlst" xmlns:r="http://schemas.openxmlformats.org/officeDocument/2006/relationships" xmlns:m="http://schemas.openxmlformats.org/officeDocument/2006/math" xmlns:v="urn:schemas-microsoft-com:vml" xmlns:wp14="http://schemas.microsoft.com/office/word/2010/wordprocessingDrawing" xmlns:wp="http://schemas.openxmlformats.org/drawingml/2006/wordprocessingDrawing" xmlns:w10="urn:schemas-microsoft-com:office:word" xmlns:w="http://schemas.openxmlformats.org/wordprocessingml/2006/main" xmlns:w14="http://schemas.microsoft.com/office/word/2010/wordml" xmlns:w15="http://schemas.microsoft.com/office/word/2012/wordml" xmlns:w16cex="http://schemas.microsoft.com/office/word/2018/wordml/cex" xmlns:w16cid="http://schemas.microsoft.com/office/word/2016/wordml/cid" xmlns:w16="http://schemas.microsoft.com/office/word/2018/wordml" xmlns:w16sdtdh="http://schemas.microsoft.com/office/word/2020/wordml/sdtdatahash" xmlns:w16se="http://schemas.microsoft.com/office/word/2015/wordml/symex" xmlns:wpg="http://schemas.microsoft.com/office/word/2010/wordprocessingGroup" xmlns:wpi="http://schemas.microsoft.com/office/word/2010/wordprocessingInk" xmlns:wne="http://schemas.microsoft.com/office/word/2006/wordml" xmlns:wps="http://schemas.microsoft.com/office/word/2010/wordprocessingShape" mc:Ignorable="w14 w15 w16se w16cid w16 w16cex w16sdtdh wp14">
+<w:document xmlns:wpc="http://schemas.microsoft.com/office/word/2010/wordprocessingCanvas" xmlns:cx="http://schemas.microsoft.com/office/drawing/2014/chartex" xmlns:cx1="http://schemas.microsoft.com/office/drawing/2015/9/8/chartex" xmlns:cx2="http://schemas.microsoft.com/office/drawing/2015/10/21/chartex" xmlns:cx3="http://schemas.microsoft.com/office/drawing/2016/5/9/chartex" xmlns:cx4="http://schemas.microsoft.com/office/drawing/2016/5/10/chartex" xmlns:cx5="http://schemas.microsoft.com/office/drawing/2016/5/11/chartex" xmlns:cx6="http://schemas.microsoft.com/office/drawing/2016/5/12/chartex" xmlns:cx7="http://schemas.microsoft.com/office/drawing/2016/5/13/chartex" xmlns:cx8="http://schemas.microsoft.com/office/drawing/2016/5/14/chartex" xmlns:mc="http://schemas.openxmlformats.org/markup-compatibility/2006" xmlns:aink="http://schemas.microsoft.com/office/drawing/2016/ink" xmlns:am3d="http://schemas.microsoft.com/office/drawing/2017/model3d" xmlns:o="urn:schemas-microsoft-com:office:office" xmlns:oel="http://schemas.microsoft.com/office/2019/extlst" xmlns:r="http://schemas.openxmlformats.org/officeDocument/2006/relationships" xmlns:m="http://schemas.openxmlformats.org/officeDocument/2006/math" xmlns:v="urn:schemas-microsoft-com:vml" xmlns:wp14="http://schemas.microsoft.com/office/word/2010/wordprocessingDrawing" xmlns:wp="http://schemas.openxmlformats.org/drawingml/2006/wordprocessingDrawing" xmlns:w10="urn:schemas-microsoft-com:office:word" xmlns:w="http://schemas.openxmlformats.org/wordprocessingml/2006/main" xmlns:w14="http://schemas.microsoft.com/office/word/2010/wordml" xmlns:w15="http://schemas.microsoft.com/office/word/2012/wordml" xmlns:w16cex="http://schemas.microsoft.com/office/word/2018/wordml/cex" xmlns:w16cid="http://schemas.microsoft.com/office/word/2016/wordml/cid" xmlns:w16="http://schemas.microsoft.com/office/word/2018/wordml" xmlns:w16du="http://schemas.microsoft.com/office/word/2023/wordml/word16du" xmlns:w16sdtdh="http://schemas.microsoft.com/office/word/2020/wordml/sdtdatahash" xmlns:w16se="http://schemas.microsoft.com/office/word/2015/wordml/symex" xmlns:wpg="http://schemas.microsoft.com/office/word/2010/wordprocessingGroup" xmlns:wpi="http://schemas.microsoft.com/office/word/2010/wordprocessingInk" xmlns:wne="http://schemas.microsoft.com/office/word/2006/wordml" xmlns:wps="http://schemas.microsoft.com/office/word/2010/wordprocessingShape" mc:Ignorable="w14 w15 w16se w16cid w16 w16cex w16sdtdh wp14">
   <w:body>
     <w:p>
       <w:pPr>
@@ -155,6 +155,11 @@
     </w:p>
     <w:p>
       <w:pPr>
+        <w:spacing w:after="0"/>
+      </w:pPr>
+    </w:p>
+    <w:p>
+      <w:pPr>
         <w:pStyle w:val="berschrift2"/>
       </w:pPr>
       <w:r>
@@ -265,8 +270,8 @@
           <w:noProof/>
         </w:rPr>
         <w:drawing>
-          <wp:inline distT="0" distB="0" distL="0" distR="0" wp14:anchorId="2AB16748" wp14:editId="358547FB">
-            <wp:extent cx="5198187" cy="2047875"/>
+          <wp:inline distT="0" distB="0" distL="0" distR="0" wp14:anchorId="2AB16748" wp14:editId="3658BDB4">
+            <wp:extent cx="5403695" cy="2128837"/>
             <wp:effectExtent l="0" t="0" r="0" b="0"/>
             <wp:docPr id="1" name="Grafik 1" descr="Framework architecture: Application lives inside framework, atop a platform. Libraries architecture: Application built against libraries, atop a platform."/>
             <wp:cNvGraphicFramePr>
@@ -297,7 +302,7 @@
                   <pic:spPr bwMode="auto">
                     <a:xfrm>
                       <a:off x="0" y="0"/>
-                      <a:ext cx="5214515" cy="2054308"/>
+                      <a:ext cx="5405305" cy="2129471"/>
                     </a:xfrm>
                     <a:prstGeom prst="rect">
                       <a:avLst/>
@@ -352,7 +357,15 @@
     <w:p>
       <w:r>
         <w:lastRenderedPageBreak/>
-        <w:t xml:space="preserve">Der grösste Unterschied zwischen Libraries und Frameworks liegt in der «Inversion of Control». </w:t>
+        <w:t xml:space="preserve">Der grösste Unterschied zwischen Libraries und Frameworks liegt in der «Inversion </w:t>
+      </w:r>
+      <w:proofErr w:type="spellStart"/>
+      <w:r>
+        <w:t>of</w:t>
+      </w:r>
+      <w:proofErr w:type="spellEnd"/>
+      <w:r>
+        <w:t xml:space="preserve"> Control». </w:t>
       </w:r>
       <w:r>
         <w:t xml:space="preserve">Dies bezeichnet die Art und Weise wie </w:t>
@@ -459,9 +472,9 @@
           <w:noProof/>
         </w:rPr>
         <w:drawing>
-          <wp:inline distT="0" distB="0" distL="0" distR="0" wp14:anchorId="18522DDD" wp14:editId="02BD2E34">
-            <wp:extent cx="4457700" cy="1894522"/>
-            <wp:effectExtent l="0" t="0" r="0" b="0"/>
+          <wp:inline distT="0" distB="0" distL="0" distR="0" wp14:anchorId="18522DDD" wp14:editId="29807236">
+            <wp:extent cx="5401235" cy="2295525"/>
+            <wp:effectExtent l="0" t="0" r="9525" b="0"/>
             <wp:docPr id="3" name="Bild 3" descr="Library,Framework and your Code image relation"/>
             <wp:cNvGraphicFramePr>
               <a:graphicFrameLocks xmlns:a="http://schemas.openxmlformats.org/drawingml/2006/main" noChangeAspect="1"/>
@@ -491,7 +504,7 @@
                   <pic:spPr bwMode="auto">
                     <a:xfrm>
                       <a:off x="0" y="0"/>
-                      <a:ext cx="4466626" cy="1898316"/>
+                      <a:ext cx="5440962" cy="2312409"/>
                     </a:xfrm>
                     <a:prstGeom prst="rect">
                       <a:avLst/>
@@ -529,7 +542,15 @@
         <w:t xml:space="preserve">: </w:t>
       </w:r>
       <w:r>
-        <w:t>Visualisierung der Inversion of Control (</w:t>
+        <w:t xml:space="preserve">Visualisierung der Inversion </w:t>
+      </w:r>
+      <w:proofErr w:type="spellStart"/>
+      <w:r>
+        <w:t>of</w:t>
+      </w:r>
+      <w:proofErr w:type="spellEnd"/>
+      <w:r>
+        <w:t xml:space="preserve"> Control (</w:t>
       </w:r>
       <w:hyperlink r:id="rId11" w:history="1">
         <w:r>
@@ -540,13 +561,17 @@
         </w:r>
       </w:hyperlink>
       <w:r>
-        <w:t>?</w:t>
+        <w:t>)</w:t>
       </w:r>
       <w:r>
         <w:t>, letzter Zugriff 02.05.2023)</w:t>
       </w:r>
     </w:p>
-    <w:p/>
+    <w:p>
+      <w:pPr>
+        <w:spacing w:after="0"/>
+      </w:pPr>
+    </w:p>
     <w:p>
       <w:pPr>
         <w:pStyle w:val="berschrift2"/>
@@ -617,8 +642,13 @@
         <w:t xml:space="preserve">D3.js </w:t>
       </w:r>
       <w:r>
-        <w:t>(D3 für Data-Driven Documents</w:t>
-      </w:r>
+        <w:t xml:space="preserve">(D3 für Data-Driven </w:t>
+      </w:r>
+      <w:proofErr w:type="spellStart"/>
+      <w:r>
+        <w:t>Documents</w:t>
+      </w:r>
+      <w:proofErr w:type="spellEnd"/>
       <w:r>
         <w:rPr>
           <w:rStyle w:val="Funotenzeichen"/>
@@ -699,20 +729,20 @@
         <w:footnoteReference w:id="13"/>
       </w:r>
       <w:r>
-        <w:t xml:space="preserve">, andere </w:t>
+        <w:t>, andere befinden sie als langsam.</w:t>
+      </w:r>
+      <w:r>
+        <w:rPr>
+          <w:rStyle w:val="Funotenzeichen"/>
+        </w:rPr>
+        <w:footnoteReference w:id="14"/>
+      </w:r>
+      <w:r>
+        <w:t xml:space="preserve"> Auf jeden Fall ist D3.js sehr weit verbreitet, sodass sich </w:t>
       </w:r>
       <w:r>
         <w:lastRenderedPageBreak/>
-        <w:t>befinden sie als langsam.</w:t>
-      </w:r>
-      <w:r>
-        <w:rPr>
-          <w:rStyle w:val="Funotenzeichen"/>
-        </w:rPr>
-        <w:footnoteReference w:id="14"/>
-      </w:r>
-      <w:r>
-        <w:t xml:space="preserve"> Auf jeden Fall ist D3.js sehr weit verbreitet, sodass sich viele gute und verständliche Tutorials dazu</w:t>
+        <w:t>viele gute und verständliche Tutorials dazu</w:t>
       </w:r>
       <w:r>
         <w:t xml:space="preserve"> </w:t>
@@ -745,8 +775,13 @@
         <w:footnoteReference w:id="15"/>
       </w:r>
       <w:r>
-        <w:t>, Freecodecamp</w:t>
-      </w:r>
+        <w:t xml:space="preserve">, </w:t>
+      </w:r>
+      <w:proofErr w:type="spellStart"/>
+      <w:r>
+        <w:t>Freecodecamp</w:t>
+      </w:r>
+      <w:proofErr w:type="spellEnd"/>
       <w:r>
         <w:rPr>
           <w:rStyle w:val="Funotenzeichen"/>
@@ -766,26 +801,45 @@
         <w:t xml:space="preserve"> ausführliche, verständliche Tutorials für Einsteiger*innen.</w:t>
       </w:r>
     </w:p>
-    <w:p/>
+    <w:p>
+      <w:pPr>
+        <w:spacing w:after="0"/>
+      </w:pPr>
+    </w:p>
     <w:p>
       <w:pPr>
         <w:pStyle w:val="berschrift2"/>
       </w:pPr>
+      <w:proofErr w:type="spellStart"/>
       <w:r>
         <w:t>React</w:t>
       </w:r>
+      <w:proofErr w:type="spellEnd"/>
     </w:p>
     <w:p>
       <w:bookmarkStart w:id="4" w:name="_Hlk133920044"/>
       <w:r>
-        <w:t xml:space="preserve">Bei React handelt es sich um eine JavaScript-Library, die für die Erstellung von webbasierten Benutzeroberflächen verwendet wird. </w:t>
+        <w:t xml:space="preserve">Bei </w:t>
+      </w:r>
+      <w:proofErr w:type="spellStart"/>
+      <w:r>
+        <w:t>React</w:t>
+      </w:r>
+      <w:proofErr w:type="spellEnd"/>
+      <w:r>
+        <w:t xml:space="preserve"> handelt es sich um eine JavaScript-Library, die für die Erstellung von webbasierten Benutzeroberflächen verwendet wird. </w:t>
       </w:r>
       <w:r>
         <w:t xml:space="preserve">Der Fokus </w:t>
       </w:r>
       <w:r>
-        <w:t>von React</w:t>
-      </w:r>
+        <w:t xml:space="preserve">von </w:t>
+      </w:r>
+      <w:proofErr w:type="spellStart"/>
+      <w:r>
+        <w:t>React</w:t>
+      </w:r>
+      <w:proofErr w:type="spellEnd"/>
       <w:r>
         <w:t xml:space="preserve"> liegt stark </w:t>
       </w:r>
@@ -796,10 +850,26 @@
         <w:t xml:space="preserve"> der Verwendung von</w:t>
       </w:r>
       <w:r>
-        <w:t xml:space="preserve"> Komponenten. Jede React-Applikation ist aus einzelnen Komponenten zusammengebaut, die ineinander verschachtelt werden können. </w:t>
-      </w:r>
-      <w:r>
-        <w:t xml:space="preserve">Im Grunde genommen sind React-Komponenten JavaScript-Funktionen, die Markup zurückgeben. </w:t>
+        <w:t xml:space="preserve"> Komponenten. Jede </w:t>
+      </w:r>
+      <w:proofErr w:type="spellStart"/>
+      <w:r>
+        <w:t>React</w:t>
+      </w:r>
+      <w:proofErr w:type="spellEnd"/>
+      <w:r>
+        <w:t xml:space="preserve">-Applikation ist aus einzelnen Komponenten zusammengebaut, die ineinander verschachtelt werden können. </w:t>
+      </w:r>
+      <w:r>
+        <w:t xml:space="preserve">Im Grunde genommen sind </w:t>
+      </w:r>
+      <w:proofErr w:type="spellStart"/>
+      <w:r>
+        <w:t>React</w:t>
+      </w:r>
+      <w:proofErr w:type="spellEnd"/>
+      <w:r>
+        <w:t xml:space="preserve">-Komponenten JavaScript-Funktionen, die Markup zurückgeben. </w:t>
       </w:r>
       <w:r>
         <w:t xml:space="preserve">Komponenten sollten so aufgebaut sein, dass sie </w:t>
@@ -825,8 +895,13 @@
       <w:r>
         <w:t xml:space="preserve">Geschrieben werden die </w:t>
       </w:r>
-      <w:r>
-        <w:t>React-Komponenten</w:t>
+      <w:proofErr w:type="spellStart"/>
+      <w:r>
+        <w:t>React</w:t>
+      </w:r>
+      <w:proofErr w:type="spellEnd"/>
+      <w:r>
+        <w:t>-Komponenten</w:t>
       </w:r>
       <w:r>
         <w:t xml:space="preserve"> im Normalfall</w:t>
@@ -855,7 +930,15 @@
       </w:r>
       <w:bookmarkEnd w:id="5"/>
       <w:r>
-        <w:t xml:space="preserve"> Wie einige andere Libraries auch, verwendet React </w:t>
+        <w:t xml:space="preserve"> Wie einige andere Libraries auch, verwendet </w:t>
+      </w:r>
+      <w:proofErr w:type="spellStart"/>
+      <w:r>
+        <w:t>React</w:t>
+      </w:r>
+      <w:proofErr w:type="spellEnd"/>
+      <w:r>
+        <w:t xml:space="preserve"> </w:t>
       </w:r>
       <w:r>
         <w:t xml:space="preserve">ausserdem </w:t>
@@ -870,7 +953,31 @@
         <w:t xml:space="preserve"> kann der Entwicklungsprozess beschleunigt und flexibler gestaltet werden.</w:t>
       </w:r>
       <w:r>
-        <w:t xml:space="preserve"> Ein weiteres Merkmal von React ist der unidirektionale Datenfluss (One-Way Data Binding). Das heisst, dass Daten nur in eine Richtung direkt fliessen können. Konkret bedeutet das, dass nur die übergeordnete Komponente Daten bei der untergeordneten Komponente direkt ändern kann (top-down) und nicht umgekehrt. Der umgekehrte Datenfluss (bottom-up) kann nur indirekt </w:t>
+        <w:t xml:space="preserve"> Ein weiteres Merkmal von </w:t>
+      </w:r>
+      <w:proofErr w:type="spellStart"/>
+      <w:r>
+        <w:t>React</w:t>
+      </w:r>
+      <w:proofErr w:type="spellEnd"/>
+      <w:r>
+        <w:t xml:space="preserve"> ist der unidirektionale Datenfluss (</w:t>
+      </w:r>
+      <w:proofErr w:type="spellStart"/>
+      <w:r>
+        <w:t>One</w:t>
+      </w:r>
+      <w:proofErr w:type="spellEnd"/>
+      <w:r>
+        <w:t>-Way Data Binding). Das heisst, dass Daten nur in eine Richtung direkt fliessen können. Konkret bedeutet das, dass nur die übergeordnete Komponente Daten bei der untergeordneten Komponente direkt ändern kann (top-down) und nicht umgekehrt. Der umgekehrte Datenfluss (</w:t>
+      </w:r>
+      <w:proofErr w:type="spellStart"/>
+      <w:r>
+        <w:t>bottom-up</w:t>
+      </w:r>
+      <w:proofErr w:type="spellEnd"/>
+      <w:r>
+        <w:t xml:space="preserve">) kann nur indirekt </w:t>
       </w:r>
       <w:r>
         <w:t xml:space="preserve">mit Hilfe von Callback-Funktionen </w:t>
@@ -896,7 +1003,15 @@
         <w:t xml:space="preserve"> hat verschiedene Vorteile</w:t>
       </w:r>
       <w:r>
-        <w:t>, was dazu führt, dass sie auch von grossen Namen wie Netflix oder Airbnb eingesetzt wird</w:t>
+        <w:t xml:space="preserve">, was dazu führt, dass sie auch von grossen Namen wie Netflix oder </w:t>
+      </w:r>
+      <w:proofErr w:type="spellStart"/>
+      <w:r>
+        <w:t>Airbnb</w:t>
+      </w:r>
+      <w:proofErr w:type="spellEnd"/>
+      <w:r>
+        <w:t xml:space="preserve"> eingesetzt wird</w:t>
       </w:r>
       <w:r>
         <w:t>. Durch die Verwendung d</w:t>
@@ -911,7 +1026,15 @@
         <w:t>DOM-Konzepts</w:t>
       </w:r>
       <w:r>
-        <w:t xml:space="preserve"> profitiert React von einer verbesserten Lei</w:t>
+        <w:t xml:space="preserve"> profitiert </w:t>
+      </w:r>
+      <w:proofErr w:type="spellStart"/>
+      <w:r>
+        <w:t>React</w:t>
+      </w:r>
+      <w:proofErr w:type="spellEnd"/>
+      <w:r>
+        <w:t xml:space="preserve"> von einer verbesserten Lei</w:t>
       </w:r>
       <w:r>
         <w:t>s</w:t>
@@ -929,7 +1052,15 @@
         <w:t>Des Weiteren</w:t>
       </w:r>
       <w:r>
-        <w:t xml:space="preserve"> vereinfacht der unidirektionale Datenfluss die Fehlerbehebung und die wiederverwendbaren Komponenten erhöhen die Effizienz. Wenn man sich mit HTML und JavaScript bereits auskennt, ist der Einstieg in React ausserdem relativ einfach.</w:t>
+        <w:t xml:space="preserve"> vereinfacht der unidirektionale Datenfluss die Fehlerbehebung und die wiederverwendbaren Komponenten erhöhen die Effizienz. Wenn man sich mit HTML und JavaScript bereits auskennt, ist der Einstieg in </w:t>
+      </w:r>
+      <w:proofErr w:type="spellStart"/>
+      <w:r>
+        <w:t>React</w:t>
+      </w:r>
+      <w:proofErr w:type="spellEnd"/>
+      <w:r>
+        <w:t xml:space="preserve"> ausserdem relativ einfach.</w:t>
       </w:r>
       <w:r>
         <w:rPr>
@@ -941,43 +1072,88 @@
         <w:t xml:space="preserve"> </w:t>
       </w:r>
       <w:r>
-        <w:t>Wo es Vorteile gibt, gibt es aber auch immer gewisse Nachteile: Da sich React nur um die UI-Ebene kümmert, werden für eine vollständige Anwendung in den meisten Fällen noch weitere Tools benötigt. Auch die starke Abstraktion durch das Aufteilen der Anwendung in viele kleine Komponenten</w:t>
-      </w:r>
-      <w:r>
-        <w:t xml:space="preserve"> kann die Programmierung verkomplizieren. Ein weiterer oft genannter Nachteil von React ist zudem die schnelle Weiterentwicklung der Library, welche es Programmierenden erschwert </w:t>
+        <w:t xml:space="preserve">Wo es Vorteile gibt, gibt es aber auch immer gewisse Nachteile: Da sich </w:t>
+      </w:r>
+      <w:proofErr w:type="spellStart"/>
+      <w:r>
+        <w:t>React</w:t>
+      </w:r>
+      <w:proofErr w:type="spellEnd"/>
+      <w:r>
+        <w:t xml:space="preserve"> nur um die UI-Ebene kümmert, werden für eine vollständige Anwendung in den meisten Fällen noch weitere Tools benötigt. Auch die starke Abstraktion durch das Aufteilen der Anwendung in viele kleine Komponenten</w:t>
+      </w:r>
+      <w:r>
+        <w:t xml:space="preserve"> kann die Programmierung verkomplizieren. Ein weiterer oft genannter Nachteil von </w:t>
+      </w:r>
+      <w:proofErr w:type="spellStart"/>
+      <w:r>
+        <w:t>React</w:t>
+      </w:r>
+      <w:proofErr w:type="spellEnd"/>
+      <w:r>
+        <w:t xml:space="preserve"> ist zudem die schnelle Weiterentwicklung der Library, welche es Programmierenden erschwert Fuss zu fassen.</w:t>
+      </w:r>
+      <w:r>
+        <w:rPr>
+          <w:rStyle w:val="Funotenzeichen"/>
+        </w:rPr>
+        <w:footnoteReference w:id="21"/>
+      </w:r>
+      <w:r>
+        <w:t xml:space="preserve"> </w:t>
+      </w:r>
+      <w:r>
+        <w:t>Kurz gesagt</w:t>
+      </w:r>
+      <w:r>
+        <w:t xml:space="preserve">: </w:t>
+      </w:r>
+      <w:proofErr w:type="spellStart"/>
+      <w:r>
+        <w:t>React</w:t>
+      </w:r>
+      <w:proofErr w:type="spellEnd"/>
+      <w:r>
+        <w:t xml:space="preserve"> eignet sich besonders für </w:t>
+      </w:r>
+      <w:r>
+        <w:t>interaktive Frontend-Applikationen</w:t>
+      </w:r>
+      <w:r>
+        <w:t>.</w:t>
+      </w:r>
+    </w:p>
+    <w:p>
+      <w:r>
+        <w:t xml:space="preserve">Nun zu meinem Eindruck: Ich finde </w:t>
+      </w:r>
+      <w:proofErr w:type="spellStart"/>
+      <w:r>
+        <w:t>React</w:t>
+      </w:r>
+      <w:proofErr w:type="spellEnd"/>
+      <w:r>
+        <w:t xml:space="preserve"> eine spannende Library und es hat mir Spass gemacht mich damit auseinanderzusetzen. Besonders hilfreich für das konkrete </w:t>
       </w:r>
       <w:r>
         <w:lastRenderedPageBreak/>
-        <w:t>Fuss zu fassen.</w:t>
-      </w:r>
-      <w:r>
-        <w:rPr>
-          <w:rStyle w:val="Funotenzeichen"/>
-        </w:rPr>
-        <w:footnoteReference w:id="21"/>
-      </w:r>
-      <w:r>
-        <w:t xml:space="preserve"> </w:t>
-      </w:r>
-      <w:r>
-        <w:t>Kurz gesagt</w:t>
-      </w:r>
-      <w:r>
-        <w:t xml:space="preserve">: </w:t>
-      </w:r>
-      <w:r>
-        <w:t xml:space="preserve">React eignet sich besonders für </w:t>
-      </w:r>
-      <w:r>
-        <w:t>interaktive Frontend-Applikationen</w:t>
-      </w:r>
-      <w:r>
-        <w:t>.</w:t>
-      </w:r>
-    </w:p>
-    <w:p>
-      <w:r>
-        <w:t>Nun zu meinem Eindruck: Ich finde React eine spannende Library und es hat mir Spass gemacht mich damit auseinanderzusetzen. Besonders hilfreich für das konkrete Lernen fand ich den Abschnitt ‘Learn’ auf der Website von React selbst</w:t>
+        <w:t>Lernen fand ich den Abschnitt ‘</w:t>
+      </w:r>
+      <w:proofErr w:type="spellStart"/>
+      <w:r>
+        <w:t>Learn</w:t>
+      </w:r>
+      <w:proofErr w:type="spellEnd"/>
+      <w:r>
+        <w:t xml:space="preserve">’ auf der Website von </w:t>
+      </w:r>
+      <w:proofErr w:type="spellStart"/>
+      <w:r>
+        <w:t>React</w:t>
+      </w:r>
+      <w:proofErr w:type="spellEnd"/>
+      <w:r>
+        <w:t xml:space="preserve"> selbst</w:t>
       </w:r>
       <w:r>
         <w:t xml:space="preserve"> (</w:t>
@@ -997,7 +1173,47 @@
         <w:t>u</w:t>
       </w:r>
       <w:r>
-        <w:t xml:space="preserve">ick Start’, welcher unter anderem ein Tutorial für Tic-Tac-Toe enthält. Andererseits gibt es den Abschnitt ‘Learn React’, in welchem man detailliert an React herangeführt wird. Bei jedem Unterthema gibt es ausserdem eine bis mehrere Challenges wo man das im Kapitel </w:t>
+        <w:t>ick Start’, welcher unter anderem ein Tutorial für Tic-</w:t>
+      </w:r>
+      <w:proofErr w:type="spellStart"/>
+      <w:r>
+        <w:t>Tac</w:t>
+      </w:r>
+      <w:proofErr w:type="spellEnd"/>
+      <w:r>
+        <w:t>-Toe enthält. Andererseits gibt es den Abschnitt ‘</w:t>
+      </w:r>
+      <w:proofErr w:type="spellStart"/>
+      <w:r>
+        <w:t>Learn</w:t>
+      </w:r>
+      <w:proofErr w:type="spellEnd"/>
+      <w:r>
+        <w:t xml:space="preserve"> </w:t>
+      </w:r>
+      <w:proofErr w:type="spellStart"/>
+      <w:r>
+        <w:t>React</w:t>
+      </w:r>
+      <w:proofErr w:type="spellEnd"/>
+      <w:r>
+        <w:t xml:space="preserve">’, in welchem man detailliert an </w:t>
+      </w:r>
+      <w:proofErr w:type="spellStart"/>
+      <w:r>
+        <w:t>React</w:t>
+      </w:r>
+      <w:proofErr w:type="spellEnd"/>
+      <w:r>
+        <w:t xml:space="preserve"> herangeführt wird. Bei jedem Unterthema gibt es ausserdem </w:t>
+      </w:r>
+      <w:proofErr w:type="gramStart"/>
+      <w:r>
+        <w:t>eine</w:t>
+      </w:r>
+      <w:proofErr w:type="gramEnd"/>
+      <w:r>
+        <w:t xml:space="preserve"> bis mehrere Challenges wo man das im Kapitel </w:t>
       </w:r>
       <w:r>
         <w:t>G</w:t>
@@ -1033,7 +1249,15 @@
         <w:t xml:space="preserve"> als erwartet</w:t>
       </w:r>
       <w:r>
-        <w:t xml:space="preserve">, da das auf der React-Seite </w:t>
+        <w:t xml:space="preserve">, da das auf der </w:t>
+      </w:r>
+      <w:proofErr w:type="spellStart"/>
+      <w:r>
+        <w:t>React</w:t>
+      </w:r>
+      <w:proofErr w:type="spellEnd"/>
+      <w:r>
+        <w:t xml:space="preserve">-Seite </w:t>
       </w:r>
       <w:r>
         <w:t xml:space="preserve">auch </w:t>
@@ -1060,7 +1284,31 @@
         <w:t xml:space="preserve"> war</w:t>
       </w:r>
       <w:r>
-        <w:t>, wofür all die Dateien sind, die mit dem Befehl ‘npx create-react-app’ automatisch erstellt wurden</w:t>
+        <w:t>, wofür all die Dateien sind, die mit dem Befehl ‘</w:t>
+      </w:r>
+      <w:proofErr w:type="spellStart"/>
+      <w:r>
+        <w:t>npx</w:t>
+      </w:r>
+      <w:proofErr w:type="spellEnd"/>
+      <w:r>
+        <w:t xml:space="preserve"> </w:t>
+      </w:r>
+      <w:proofErr w:type="spellStart"/>
+      <w:r>
+        <w:t>create</w:t>
+      </w:r>
+      <w:proofErr w:type="spellEnd"/>
+      <w:r>
+        <w:t>-</w:t>
+      </w:r>
+      <w:proofErr w:type="spellStart"/>
+      <w:r>
+        <w:t>react</w:t>
+      </w:r>
+      <w:proofErr w:type="spellEnd"/>
+      <w:r>
+        <w:t>-app’ automatisch erstellt wurden</w:t>
       </w:r>
       <w:r>
         <w:t xml:space="preserve"> bzw. was diese genau machen</w:t>
@@ -1078,12 +1326,29 @@
         <w:t xml:space="preserve"> noch lernen, dass </w:t>
       </w:r>
       <w:r>
-        <w:t>man nicht einfach die index.html-Seite im Browser öffnen kann, sondern dass man die Applikation mit dem Befehl ‘npm start’ starten muss. Nach diesen Anfangsschwierigkeiten ging es dann aber gut, die Mini-Applikation umzusetzen.</w:t>
+        <w:t>man nicht einfach die index.html-Seite im Browser öffnen kann, sondern dass man die Applikation mit dem Befehl ‘</w:t>
+      </w:r>
+      <w:proofErr w:type="spellStart"/>
+      <w:r>
+        <w:t>npm</w:t>
+      </w:r>
+      <w:proofErr w:type="spellEnd"/>
+      <w:r>
+        <w:t xml:space="preserve"> </w:t>
+      </w:r>
+      <w:proofErr w:type="spellStart"/>
+      <w:r>
+        <w:t>start</w:t>
+      </w:r>
+      <w:proofErr w:type="spellEnd"/>
+      <w:r>
+        <w:t>’ starten muss. Nach diesen Anfangsschwierigkeiten ging es dann aber gut, die Mini-Applikation umzusetzen.</w:t>
       </w:r>
     </w:p>
     <w:bookmarkEnd w:id="4"/>
     <w:p>
       <w:pPr>
+        <w:spacing w:after="0"/>
         <w:jc w:val="left"/>
       </w:pPr>
     </w:p>
@@ -1092,15 +1357,28 @@
         <w:pStyle w:val="berschrift2"/>
       </w:pPr>
       <w:r>
-        <w:t>Vergleich D3.js und R</w:t>
+        <w:t xml:space="preserve">Vergleich D3.js und </w:t>
+      </w:r>
+      <w:proofErr w:type="spellStart"/>
+      <w:r>
+        <w:t>R</w:t>
       </w:r>
       <w:r>
         <w:t>eact</w:t>
       </w:r>
-    </w:p>
-    <w:p>
-      <w:r>
-        <w:t xml:space="preserve">Im Grunde genommen geht es bei beiden Libraries um die Visualisierung des Frontends. </w:t>
+      <w:proofErr w:type="spellEnd"/>
+    </w:p>
+    <w:p>
+      <w:r>
+        <w:t xml:space="preserve">Im Grunde genommen geht es bei beiden Libraries um die Visualisierung des </w:t>
+      </w:r>
+      <w:proofErr w:type="spellStart"/>
+      <w:r>
+        <w:t>Frontends</w:t>
+      </w:r>
+      <w:proofErr w:type="spellEnd"/>
+      <w:r>
+        <w:t xml:space="preserve">. </w:t>
       </w:r>
       <w:r>
         <w:t xml:space="preserve">Dadurch werden für das Erstellen einer vollständigen Webapplikation in den meisten Fällen noch weitere Tools benötigt, die sich um Routing, Serverkommunikation, etc. kümmern können. </w:t>
@@ -1109,7 +1387,15 @@
         <w:t>Ebenso reagieren beide auf Änderungen der ihnen zu Grunde liegenden Daten mit sofortigen Anpassungen in der Visualisierung. Jedoch haben</w:t>
       </w:r>
       <w:r>
-        <w:t xml:space="preserve"> die beiden unterschiedliche Anwendungsfoki und wenden zur Visualisierung andere Methoden an. Bei D3</w:t>
+        <w:t xml:space="preserve"> die beiden unterschiedliche </w:t>
+      </w:r>
+      <w:proofErr w:type="spellStart"/>
+      <w:r>
+        <w:t>Anwendungsfoki</w:t>
+      </w:r>
+      <w:proofErr w:type="spellEnd"/>
+      <w:r>
+        <w:t xml:space="preserve"> und wenden zur Visualisierung andere Methoden an. Bei D3</w:t>
       </w:r>
       <w:r>
         <w:t>.js</w:t>
@@ -1124,7 +1410,15 @@
         <w:t xml:space="preserve"> angesprochen. </w:t>
       </w:r>
       <w:r>
-        <w:t xml:space="preserve">Bei React geht es grundsätzlich um die Erstellung eines </w:t>
+        <w:t xml:space="preserve">Bei </w:t>
+      </w:r>
+      <w:proofErr w:type="spellStart"/>
+      <w:r>
+        <w:t>React</w:t>
+      </w:r>
+      <w:proofErr w:type="spellEnd"/>
+      <w:r>
+        <w:t xml:space="preserve"> geht es grundsätzlich um die Erstellung eines </w:t>
       </w:r>
       <w:r>
         <w:t>w</w:t>
@@ -1148,7 +1442,15 @@
         <w:t xml:space="preserve">jedes Mal </w:t>
       </w:r>
       <w:r>
-        <w:t xml:space="preserve">direkt das gesamte DOM, während React mit Hilfe eines virtuellen DOMs </w:t>
+        <w:t xml:space="preserve">direkt das gesamte DOM, während </w:t>
+      </w:r>
+      <w:proofErr w:type="spellStart"/>
+      <w:r>
+        <w:t>React</w:t>
+      </w:r>
+      <w:proofErr w:type="spellEnd"/>
+      <w:r>
+        <w:t xml:space="preserve"> mit Hilfe eines virtuellen DOMs </w:t>
       </w:r>
       <w:r>
         <w:t xml:space="preserve">eine Liste mit den minimalen Änderungen sammelt und </w:t>
@@ -1171,11 +1473,6 @@
         </w:rPr>
         <w:footnoteReference w:id="23"/>
       </w:r>
-    </w:p>
-    <w:p>
-      <w:pPr>
-        <w:jc w:val="left"/>
-      </w:pPr>
     </w:p>
     <w:sectPr>
       <w:headerReference w:type="default" r:id="rId13"/>
@@ -1190,7 +1487,7 @@
 </file>
 
 <file path=word/endnotes.xml><?xml version="1.0" encoding="utf-8"?>
-<w:endnotes xmlns:wpc="http://schemas.microsoft.com/office/word/2010/wordprocessingCanvas" xmlns:cx="http://schemas.microsoft.com/office/drawing/2014/chartex" xmlns:cx1="http://schemas.microsoft.com/office/drawing/2015/9/8/chartex" xmlns:cx2="http://schemas.microsoft.com/office/drawing/2015/10/21/chartex" xmlns:cx3="http://schemas.microsoft.com/office/drawing/2016/5/9/chartex" xmlns:cx4="http://schemas.microsoft.com/office/drawing/2016/5/10/chartex" xmlns:cx5="http://schemas.microsoft.com/office/drawing/2016/5/11/chartex" xmlns:cx6="http://schemas.microsoft.com/office/drawing/2016/5/12/chartex" xmlns:cx7="http://schemas.microsoft.com/office/drawing/2016/5/13/chartex" xmlns:cx8="http://schemas.microsoft.com/office/drawing/2016/5/14/chartex" xmlns:mc="http://schemas.openxmlformats.org/markup-compatibility/2006" xmlns:aink="http://schemas.microsoft.com/office/drawing/2016/ink" xmlns:am3d="http://schemas.microsoft.com/office/drawing/2017/model3d" xmlns:o="urn:schemas-microsoft-com:office:office" xmlns:oel="http://schemas.microsoft.com/office/2019/extlst" xmlns:r="http://schemas.openxmlformats.org/officeDocument/2006/relationships" xmlns:m="http://schemas.openxmlformats.org/officeDocument/2006/math" xmlns:v="urn:schemas-microsoft-com:vml" xmlns:wp14="http://schemas.microsoft.com/office/word/2010/wordprocessingDrawing" xmlns:wp="http://schemas.openxmlformats.org/drawingml/2006/wordprocessingDrawing" xmlns:w10="urn:schemas-microsoft-com:office:word" xmlns:w="http://schemas.openxmlformats.org/wordprocessingml/2006/main" xmlns:w14="http://schemas.microsoft.com/office/word/2010/wordml" xmlns:w15="http://schemas.microsoft.com/office/word/2012/wordml" xmlns:w16cex="http://schemas.microsoft.com/office/word/2018/wordml/cex" xmlns:w16cid="http://schemas.microsoft.com/office/word/2016/wordml/cid" xmlns:w16="http://schemas.microsoft.com/office/word/2018/wordml" xmlns:w16sdtdh="http://schemas.microsoft.com/office/word/2020/wordml/sdtdatahash" xmlns:w16se="http://schemas.microsoft.com/office/word/2015/wordml/symex" xmlns:wpg="http://schemas.microsoft.com/office/word/2010/wordprocessingGroup" xmlns:wpi="http://schemas.microsoft.com/office/word/2010/wordprocessingInk" xmlns:wne="http://schemas.microsoft.com/office/word/2006/wordml" xmlns:wps="http://schemas.microsoft.com/office/word/2010/wordprocessingShape" mc:Ignorable="w14 w15 w16se w16cid w16 w16cex w16sdtdh wp14">
+<w:endnotes xmlns:wpc="http://schemas.microsoft.com/office/word/2010/wordprocessingCanvas" xmlns:cx="http://schemas.microsoft.com/office/drawing/2014/chartex" xmlns:cx1="http://schemas.microsoft.com/office/drawing/2015/9/8/chartex" xmlns:cx2="http://schemas.microsoft.com/office/drawing/2015/10/21/chartex" xmlns:cx3="http://schemas.microsoft.com/office/drawing/2016/5/9/chartex" xmlns:cx4="http://schemas.microsoft.com/office/drawing/2016/5/10/chartex" xmlns:cx5="http://schemas.microsoft.com/office/drawing/2016/5/11/chartex" xmlns:cx6="http://schemas.microsoft.com/office/drawing/2016/5/12/chartex" xmlns:cx7="http://schemas.microsoft.com/office/drawing/2016/5/13/chartex" xmlns:cx8="http://schemas.microsoft.com/office/drawing/2016/5/14/chartex" xmlns:mc="http://schemas.openxmlformats.org/markup-compatibility/2006" xmlns:aink="http://schemas.microsoft.com/office/drawing/2016/ink" xmlns:am3d="http://schemas.microsoft.com/office/drawing/2017/model3d" xmlns:o="urn:schemas-microsoft-com:office:office" xmlns:oel="http://schemas.microsoft.com/office/2019/extlst" xmlns:r="http://schemas.openxmlformats.org/officeDocument/2006/relationships" xmlns:m="http://schemas.openxmlformats.org/officeDocument/2006/math" xmlns:v="urn:schemas-microsoft-com:vml" xmlns:wp14="http://schemas.microsoft.com/office/word/2010/wordprocessingDrawing" xmlns:wp="http://schemas.openxmlformats.org/drawingml/2006/wordprocessingDrawing" xmlns:w10="urn:schemas-microsoft-com:office:word" xmlns:w="http://schemas.openxmlformats.org/wordprocessingml/2006/main" xmlns:w14="http://schemas.microsoft.com/office/word/2010/wordml" xmlns:w15="http://schemas.microsoft.com/office/word/2012/wordml" xmlns:w16cex="http://schemas.microsoft.com/office/word/2018/wordml/cex" xmlns:w16cid="http://schemas.microsoft.com/office/word/2016/wordml/cid" xmlns:w16="http://schemas.microsoft.com/office/word/2018/wordml" xmlns:w16du="http://schemas.microsoft.com/office/word/2023/wordml/word16du" xmlns:w16sdtdh="http://schemas.microsoft.com/office/word/2020/wordml/sdtdatahash" xmlns:w16se="http://schemas.microsoft.com/office/word/2015/wordml/symex" xmlns:wpg="http://schemas.microsoft.com/office/word/2010/wordprocessingGroup" xmlns:wpi="http://schemas.microsoft.com/office/word/2010/wordprocessingInk" xmlns:wne="http://schemas.microsoft.com/office/word/2006/wordml" xmlns:wps="http://schemas.microsoft.com/office/word/2010/wordprocessingShape" mc:Ignorable="w14 w15 w16se w16cid w16 w16cex w16sdtdh wp14">
   <w:endnote w:type="separator" w:id="-1">
     <w:p>
       <w:pPr>
@@ -1215,7 +1512,7 @@
 </file>
 
 <file path=word/footer1.xml><?xml version="1.0" encoding="utf-8"?>
-<w:ftr xmlns:wpc="http://schemas.microsoft.com/office/word/2010/wordprocessingCanvas" xmlns:cx="http://schemas.microsoft.com/office/drawing/2014/chartex" xmlns:cx1="http://schemas.microsoft.com/office/drawing/2015/9/8/chartex" xmlns:cx2="http://schemas.microsoft.com/office/drawing/2015/10/21/chartex" xmlns:cx3="http://schemas.microsoft.com/office/drawing/2016/5/9/chartex" xmlns:cx4="http://schemas.microsoft.com/office/drawing/2016/5/10/chartex" xmlns:cx5="http://schemas.microsoft.com/office/drawing/2016/5/11/chartex" xmlns:cx6="http://schemas.microsoft.com/office/drawing/2016/5/12/chartex" xmlns:cx7="http://schemas.microsoft.com/office/drawing/2016/5/13/chartex" xmlns:cx8="http://schemas.microsoft.com/office/drawing/2016/5/14/chartex" xmlns:mc="http://schemas.openxmlformats.org/markup-compatibility/2006" xmlns:aink="http://schemas.microsoft.com/office/drawing/2016/ink" xmlns:am3d="http://schemas.microsoft.com/office/drawing/2017/model3d" xmlns:o="urn:schemas-microsoft-com:office:office" xmlns:oel="http://schemas.microsoft.com/office/2019/extlst" xmlns:r="http://schemas.openxmlformats.org/officeDocument/2006/relationships" xmlns:m="http://schemas.openxmlformats.org/officeDocument/2006/math" xmlns:v="urn:schemas-microsoft-com:vml" xmlns:wp14="http://schemas.microsoft.com/office/word/2010/wordprocessingDrawing" xmlns:wp="http://schemas.openxmlformats.org/drawingml/2006/wordprocessingDrawing" xmlns:w10="urn:schemas-microsoft-com:office:word" xmlns:w="http://schemas.openxmlformats.org/wordprocessingml/2006/main" xmlns:w14="http://schemas.microsoft.com/office/word/2010/wordml" xmlns:w15="http://schemas.microsoft.com/office/word/2012/wordml" xmlns:w16cex="http://schemas.microsoft.com/office/word/2018/wordml/cex" xmlns:w16cid="http://schemas.microsoft.com/office/word/2016/wordml/cid" xmlns:w16="http://schemas.microsoft.com/office/word/2018/wordml" xmlns:w16sdtdh="http://schemas.microsoft.com/office/word/2020/wordml/sdtdatahash" xmlns:w16se="http://schemas.microsoft.com/office/word/2015/wordml/symex" xmlns:wpg="http://schemas.microsoft.com/office/word/2010/wordprocessingGroup" xmlns:wpi="http://schemas.microsoft.com/office/word/2010/wordprocessingInk" xmlns:wne="http://schemas.microsoft.com/office/word/2006/wordml" xmlns:wps="http://schemas.microsoft.com/office/word/2010/wordprocessingShape" mc:Ignorable="w14 w15 w16se w16cid w16 w16cex w16sdtdh wp14">
+<w:ftr xmlns:wpc="http://schemas.microsoft.com/office/word/2010/wordprocessingCanvas" xmlns:cx="http://schemas.microsoft.com/office/drawing/2014/chartex" xmlns:cx1="http://schemas.microsoft.com/office/drawing/2015/9/8/chartex" xmlns:cx2="http://schemas.microsoft.com/office/drawing/2015/10/21/chartex" xmlns:cx3="http://schemas.microsoft.com/office/drawing/2016/5/9/chartex" xmlns:cx4="http://schemas.microsoft.com/office/drawing/2016/5/10/chartex" xmlns:cx5="http://schemas.microsoft.com/office/drawing/2016/5/11/chartex" xmlns:cx6="http://schemas.microsoft.com/office/drawing/2016/5/12/chartex" xmlns:cx7="http://schemas.microsoft.com/office/drawing/2016/5/13/chartex" xmlns:cx8="http://schemas.microsoft.com/office/drawing/2016/5/14/chartex" xmlns:mc="http://schemas.openxmlformats.org/markup-compatibility/2006" xmlns:aink="http://schemas.microsoft.com/office/drawing/2016/ink" xmlns:am3d="http://schemas.microsoft.com/office/drawing/2017/model3d" xmlns:o="urn:schemas-microsoft-com:office:office" xmlns:oel="http://schemas.microsoft.com/office/2019/extlst" xmlns:r="http://schemas.openxmlformats.org/officeDocument/2006/relationships" xmlns:m="http://schemas.openxmlformats.org/officeDocument/2006/math" xmlns:v="urn:schemas-microsoft-com:vml" xmlns:wp14="http://schemas.microsoft.com/office/word/2010/wordprocessingDrawing" xmlns:wp="http://schemas.openxmlformats.org/drawingml/2006/wordprocessingDrawing" xmlns:w10="urn:schemas-microsoft-com:office:word" xmlns:w="http://schemas.openxmlformats.org/wordprocessingml/2006/main" xmlns:w14="http://schemas.microsoft.com/office/word/2010/wordml" xmlns:w15="http://schemas.microsoft.com/office/word/2012/wordml" xmlns:w16cex="http://schemas.microsoft.com/office/word/2018/wordml/cex" xmlns:w16cid="http://schemas.microsoft.com/office/word/2016/wordml/cid" xmlns:w16="http://schemas.microsoft.com/office/word/2018/wordml" xmlns:w16du="http://schemas.microsoft.com/office/word/2023/wordml/word16du" xmlns:w16sdtdh="http://schemas.microsoft.com/office/word/2020/wordml/sdtdatahash" xmlns:w16se="http://schemas.microsoft.com/office/word/2015/wordml/symex" xmlns:wpg="http://schemas.microsoft.com/office/word/2010/wordprocessingGroup" xmlns:wpi="http://schemas.microsoft.com/office/word/2010/wordprocessingInk" xmlns:wne="http://schemas.microsoft.com/office/word/2006/wordml" xmlns:wps="http://schemas.microsoft.com/office/word/2010/wordprocessingShape" mc:Ignorable="w14 w15 w16se w16cid w16 w16cex w16sdtdh wp14">
   <w:sdt>
     <w:sdtPr>
       <w:id w:val="-173037615"/>
@@ -1283,7 +1580,7 @@
 </file>
 
 <file path=word/footnotes.xml><?xml version="1.0" encoding="utf-8"?>
-<w:footnotes xmlns:wpc="http://schemas.microsoft.com/office/word/2010/wordprocessingCanvas" xmlns:cx="http://schemas.microsoft.com/office/drawing/2014/chartex" xmlns:cx1="http://schemas.microsoft.com/office/drawing/2015/9/8/chartex" xmlns:cx2="http://schemas.microsoft.com/office/drawing/2015/10/21/chartex" xmlns:cx3="http://schemas.microsoft.com/office/drawing/2016/5/9/chartex" xmlns:cx4="http://schemas.microsoft.com/office/drawing/2016/5/10/chartex" xmlns:cx5="http://schemas.microsoft.com/office/drawing/2016/5/11/chartex" xmlns:cx6="http://schemas.microsoft.com/office/drawing/2016/5/12/chartex" xmlns:cx7="http://schemas.microsoft.com/office/drawing/2016/5/13/chartex" xmlns:cx8="http://schemas.microsoft.com/office/drawing/2016/5/14/chartex" xmlns:mc="http://schemas.openxmlformats.org/markup-compatibility/2006" xmlns:aink="http://schemas.microsoft.com/office/drawing/2016/ink" xmlns:am3d="http://schemas.microsoft.com/office/drawing/2017/model3d" xmlns:o="urn:schemas-microsoft-com:office:office" xmlns:oel="http://schemas.microsoft.com/office/2019/extlst" xmlns:r="http://schemas.openxmlformats.org/officeDocument/2006/relationships" xmlns:m="http://schemas.openxmlformats.org/officeDocument/2006/math" xmlns:v="urn:schemas-microsoft-com:vml" xmlns:wp14="http://schemas.microsoft.com/office/word/2010/wordprocessingDrawing" xmlns:wp="http://schemas.openxmlformats.org/drawingml/2006/wordprocessingDrawing" xmlns:w10="urn:schemas-microsoft-com:office:word" xmlns:w="http://schemas.openxmlformats.org/wordprocessingml/2006/main" xmlns:w14="http://schemas.microsoft.com/office/word/2010/wordml" xmlns:w15="http://schemas.microsoft.com/office/word/2012/wordml" xmlns:w16cex="http://schemas.microsoft.com/office/word/2018/wordml/cex" xmlns:w16cid="http://schemas.microsoft.com/office/word/2016/wordml/cid" xmlns:w16="http://schemas.microsoft.com/office/word/2018/wordml" xmlns:w16sdtdh="http://schemas.microsoft.com/office/word/2020/wordml/sdtdatahash" xmlns:w16se="http://schemas.microsoft.com/office/word/2015/wordml/symex" xmlns:wpg="http://schemas.microsoft.com/office/word/2010/wordprocessingGroup" xmlns:wpi="http://schemas.microsoft.com/office/word/2010/wordprocessingInk" xmlns:wne="http://schemas.microsoft.com/office/word/2006/wordml" xmlns:wps="http://schemas.microsoft.com/office/word/2010/wordprocessingShape" mc:Ignorable="w14 w15 w16se w16cid w16 w16cex w16sdtdh wp14">
+<w:footnotes xmlns:wpc="http://schemas.microsoft.com/office/word/2010/wordprocessingCanvas" xmlns:cx="http://schemas.microsoft.com/office/drawing/2014/chartex" xmlns:cx1="http://schemas.microsoft.com/office/drawing/2015/9/8/chartex" xmlns:cx2="http://schemas.microsoft.com/office/drawing/2015/10/21/chartex" xmlns:cx3="http://schemas.microsoft.com/office/drawing/2016/5/9/chartex" xmlns:cx4="http://schemas.microsoft.com/office/drawing/2016/5/10/chartex" xmlns:cx5="http://schemas.microsoft.com/office/drawing/2016/5/11/chartex" xmlns:cx6="http://schemas.microsoft.com/office/drawing/2016/5/12/chartex" xmlns:cx7="http://schemas.microsoft.com/office/drawing/2016/5/13/chartex" xmlns:cx8="http://schemas.microsoft.com/office/drawing/2016/5/14/chartex" xmlns:mc="http://schemas.openxmlformats.org/markup-compatibility/2006" xmlns:aink="http://schemas.microsoft.com/office/drawing/2016/ink" xmlns:am3d="http://schemas.microsoft.com/office/drawing/2017/model3d" xmlns:o="urn:schemas-microsoft-com:office:office" xmlns:oel="http://schemas.microsoft.com/office/2019/extlst" xmlns:r="http://schemas.openxmlformats.org/officeDocument/2006/relationships" xmlns:m="http://schemas.openxmlformats.org/officeDocument/2006/math" xmlns:v="urn:schemas-microsoft-com:vml" xmlns:wp14="http://schemas.microsoft.com/office/word/2010/wordprocessingDrawing" xmlns:wp="http://schemas.openxmlformats.org/drawingml/2006/wordprocessingDrawing" xmlns:w10="urn:schemas-microsoft-com:office:word" xmlns:w="http://schemas.openxmlformats.org/wordprocessingml/2006/main" xmlns:w14="http://schemas.microsoft.com/office/word/2010/wordml" xmlns:w15="http://schemas.microsoft.com/office/word/2012/wordml" xmlns:w16cex="http://schemas.microsoft.com/office/word/2018/wordml/cex" xmlns:w16cid="http://schemas.microsoft.com/office/word/2016/wordml/cid" xmlns:w16="http://schemas.microsoft.com/office/word/2018/wordml" xmlns:w16du="http://schemas.microsoft.com/office/word/2023/wordml/word16du" xmlns:w16sdtdh="http://schemas.microsoft.com/office/word/2020/wordml/sdtdatahash" xmlns:w16se="http://schemas.microsoft.com/office/word/2015/wordml/symex" xmlns:wpg="http://schemas.microsoft.com/office/word/2010/wordprocessingGroup" xmlns:wpi="http://schemas.microsoft.com/office/word/2010/wordprocessingInk" xmlns:wne="http://schemas.microsoft.com/office/word/2006/wordml" xmlns:wps="http://schemas.microsoft.com/office/word/2010/wordprocessingShape" mc:Ignorable="w14 w15 w16se w16cid w16 w16cex w16sdtdh wp14">
   <w:footnote w:type="separator" w:id="-1">
     <w:p>
       <w:pPr>
@@ -1308,32 +1605,43 @@
     <w:p>
       <w:pPr>
         <w:pStyle w:val="Funotentext"/>
-      </w:pPr>
-      <w:r>
-        <w:rPr>
-          <w:rStyle w:val="Funotenzeichen"/>
+        <w:jc w:val="left"/>
+        <w:rPr>
+          <w:sz w:val="16"/>
+          <w:szCs w:val="16"/>
+        </w:rPr>
+      </w:pPr>
+      <w:r>
+        <w:rPr>
+          <w:rStyle w:val="Funotenzeichen"/>
+          <w:sz w:val="16"/>
+          <w:szCs w:val="16"/>
         </w:rPr>
         <w:footnoteRef/>
       </w:r>
       <w:r>
+        <w:rPr>
+          <w:sz w:val="16"/>
+          <w:szCs w:val="16"/>
+        </w:rPr>
         <w:t xml:space="preserve"> </w:t>
       </w:r>
       <w:hyperlink r:id="rId1" w:history="1">
         <w:r>
           <w:rPr>
             <w:rStyle w:val="Hyperlink"/>
+            <w:sz w:val="16"/>
+            <w:szCs w:val="16"/>
           </w:rPr>
           <w:t>https://kinsta.com/blog/javascript-libraries</w:t>
         </w:r>
       </w:hyperlink>
       <w:r>
-        <w:t xml:space="preserve"> </w:t>
-      </w:r>
-      <w:r>
-        <w:t>(letz</w:t>
-      </w:r>
-      <w:r>
-        <w:t>ter Zugriff 05.05.2023)</w:t>
+        <w:rPr>
+          <w:sz w:val="16"/>
+          <w:szCs w:val="16"/>
+        </w:rPr>
+        <w:t xml:space="preserve"> (letzter Zugriff 05.05.2023)</w:t>
       </w:r>
     </w:p>
   </w:footnote>
@@ -1341,29 +1649,43 @@
     <w:p>
       <w:pPr>
         <w:pStyle w:val="Funotentext"/>
-      </w:pPr>
-      <w:r>
-        <w:rPr>
-          <w:rStyle w:val="Funotenzeichen"/>
+        <w:jc w:val="left"/>
+        <w:rPr>
+          <w:sz w:val="16"/>
+          <w:szCs w:val="16"/>
+        </w:rPr>
+      </w:pPr>
+      <w:r>
+        <w:rPr>
+          <w:rStyle w:val="Funotenzeichen"/>
+          <w:sz w:val="16"/>
+          <w:szCs w:val="16"/>
         </w:rPr>
         <w:footnoteRef/>
       </w:r>
       <w:r>
+        <w:rPr>
+          <w:sz w:val="16"/>
+          <w:szCs w:val="16"/>
+        </w:rPr>
         <w:t xml:space="preserve"> </w:t>
       </w:r>
       <w:hyperlink r:id="rId2" w:history="1">
         <w:r>
           <w:rPr>
             <w:rStyle w:val="Hyperlink"/>
+            <w:sz w:val="16"/>
+            <w:szCs w:val="16"/>
           </w:rPr>
           <w:t>https://www.ionos.de/digitalguide/websites/web-entwicklung/beliebte-javascript-frameworks-und-bibliotheken/</w:t>
         </w:r>
       </w:hyperlink>
       <w:r>
-        <w:t xml:space="preserve"> (letz</w:t>
-      </w:r>
-      <w:r>
-        <w:t>ter Zugriff 05.02.2023)</w:t>
+        <w:rPr>
+          <w:sz w:val="16"/>
+          <w:szCs w:val="16"/>
+        </w:rPr>
+        <w:t xml:space="preserve"> (letzter Zugriff 05.02.2023)</w:t>
       </w:r>
     </w:p>
   </w:footnote>
@@ -1371,32 +1693,43 @@
     <w:p>
       <w:pPr>
         <w:pStyle w:val="Funotentext"/>
-      </w:pPr>
-      <w:r>
-        <w:rPr>
-          <w:rStyle w:val="Funotenzeichen"/>
+        <w:jc w:val="left"/>
+        <w:rPr>
+          <w:sz w:val="16"/>
+          <w:szCs w:val="16"/>
+        </w:rPr>
+      </w:pPr>
+      <w:r>
+        <w:rPr>
+          <w:rStyle w:val="Funotenzeichen"/>
+          <w:sz w:val="16"/>
+          <w:szCs w:val="16"/>
         </w:rPr>
         <w:footnoteRef/>
       </w:r>
       <w:r>
+        <w:rPr>
+          <w:sz w:val="16"/>
+          <w:szCs w:val="16"/>
+        </w:rPr>
         <w:t xml:space="preserve"> </w:t>
       </w:r>
       <w:hyperlink r:id="rId3" w:history="1">
         <w:r>
           <w:rPr>
             <w:rStyle w:val="Hyperlink"/>
+            <w:sz w:val="16"/>
+            <w:szCs w:val="16"/>
           </w:rPr>
           <w:t>https://kinsta.com/blog/javascript-libraries</w:t>
         </w:r>
       </w:hyperlink>
       <w:r>
-        <w:t xml:space="preserve"> </w:t>
-      </w:r>
-      <w:r>
-        <w:t>(letz</w:t>
-      </w:r>
-      <w:r>
-        <w:t>ter Zugriff 05.05.2023)</w:t>
+        <w:rPr>
+          <w:sz w:val="16"/>
+          <w:szCs w:val="16"/>
+        </w:rPr>
+        <w:t xml:space="preserve"> (letzter Zugriff 05.05.2023)</w:t>
       </w:r>
     </w:p>
   </w:footnote>
@@ -1404,32 +1737,43 @@
     <w:p>
       <w:pPr>
         <w:pStyle w:val="Funotentext"/>
-      </w:pPr>
-      <w:r>
-        <w:rPr>
-          <w:rStyle w:val="Funotenzeichen"/>
+        <w:jc w:val="left"/>
+        <w:rPr>
+          <w:sz w:val="16"/>
+          <w:szCs w:val="16"/>
+        </w:rPr>
+      </w:pPr>
+      <w:r>
+        <w:rPr>
+          <w:rStyle w:val="Funotenzeichen"/>
+          <w:sz w:val="16"/>
+          <w:szCs w:val="16"/>
         </w:rPr>
         <w:footnoteRef/>
       </w:r>
       <w:r>
+        <w:rPr>
+          <w:sz w:val="16"/>
+          <w:szCs w:val="16"/>
+        </w:rPr>
         <w:t xml:space="preserve"> </w:t>
       </w:r>
       <w:hyperlink r:id="rId4" w:history="1">
         <w:r>
           <w:rPr>
             <w:rStyle w:val="Hyperlink"/>
+            <w:sz w:val="16"/>
+            <w:szCs w:val="16"/>
           </w:rPr>
           <w:t>https://www.reddit.com/r/explainlikeimfive/comments/tt6h5c/eli5_what_is_a_framework</w:t>
         </w:r>
       </w:hyperlink>
       <w:r>
-        <w:t xml:space="preserve"> </w:t>
-      </w:r>
-      <w:r>
-        <w:t>(letz</w:t>
-      </w:r>
-      <w:r>
-        <w:t>ter Zugriff 02.05.2023)</w:t>
+        <w:rPr>
+          <w:sz w:val="16"/>
+          <w:szCs w:val="16"/>
+        </w:rPr>
+        <w:t xml:space="preserve"> (letzter Zugriff 02.05.2023)</w:t>
       </w:r>
     </w:p>
   </w:footnote>
@@ -1437,10 +1781,16 @@
     <w:p>
       <w:pPr>
         <w:pStyle w:val="Funotentext"/>
-      </w:pPr>
-      <w:r>
-        <w:rPr>
-          <w:rStyle w:val="Funotenzeichen"/>
+        <w:rPr>
+          <w:sz w:val="16"/>
+          <w:szCs w:val="16"/>
+        </w:rPr>
+      </w:pPr>
+      <w:r>
+        <w:rPr>
+          <w:rStyle w:val="Funotenzeichen"/>
+          <w:sz w:val="16"/>
+          <w:szCs w:val="16"/>
         </w:rPr>
         <w:footnoteRef/>
       </w:r>
@@ -1451,15 +1801,18 @@
         <w:r>
           <w:rPr>
             <w:rStyle w:val="Hyperlink"/>
+            <w:sz w:val="16"/>
+            <w:szCs w:val="16"/>
           </w:rPr>
           <w:t>https://stackoverflow.com/questions/3057526/framework-vs-toolkit-vs-library/3057818#3057818</w:t>
         </w:r>
       </w:hyperlink>
       <w:r>
-        <w:t xml:space="preserve"> (letz</w:t>
-      </w:r>
-      <w:r>
-        <w:t>ter Zugriff 02.05.2023)</w:t>
+        <w:rPr>
+          <w:sz w:val="16"/>
+          <w:szCs w:val="16"/>
+        </w:rPr>
+        <w:t xml:space="preserve"> (letzter Zugriff 02.05.2023)</w:t>
       </w:r>
     </w:p>
   </w:footnote>
@@ -1467,32 +1820,42 @@
     <w:p>
       <w:pPr>
         <w:pStyle w:val="Funotentext"/>
-      </w:pPr>
-      <w:r>
-        <w:rPr>
-          <w:rStyle w:val="Funotenzeichen"/>
+        <w:rPr>
+          <w:sz w:val="16"/>
+          <w:szCs w:val="16"/>
+        </w:rPr>
+      </w:pPr>
+      <w:r>
+        <w:rPr>
+          <w:rStyle w:val="Funotenzeichen"/>
+          <w:sz w:val="16"/>
+          <w:szCs w:val="16"/>
         </w:rPr>
         <w:footnoteRef/>
       </w:r>
       <w:r>
+        <w:rPr>
+          <w:sz w:val="16"/>
+          <w:szCs w:val="16"/>
+        </w:rPr>
         <w:t xml:space="preserve"> </w:t>
       </w:r>
       <w:hyperlink r:id="rId6" w:history="1">
         <w:r>
           <w:rPr>
             <w:rStyle w:val="Hyperlink"/>
+            <w:sz w:val="16"/>
+            <w:szCs w:val="16"/>
           </w:rPr>
           <w:t>https://web.dev/choose-js-library-or-framework/</w:t>
         </w:r>
       </w:hyperlink>
       <w:r>
-        <w:t xml:space="preserve"> </w:t>
-      </w:r>
-      <w:r>
-        <w:t>(letz</w:t>
-      </w:r>
-      <w:r>
-        <w:t>ter Zugriff 02.05.2023)</w:t>
+        <w:rPr>
+          <w:sz w:val="16"/>
+          <w:szCs w:val="16"/>
+        </w:rPr>
+        <w:t xml:space="preserve"> (letzter Zugriff 02.05.2023)</w:t>
       </w:r>
     </w:p>
   </w:footnote>
@@ -1500,29 +1863,42 @@
     <w:p>
       <w:pPr>
         <w:pStyle w:val="Funotentext"/>
-      </w:pPr>
-      <w:r>
-        <w:rPr>
-          <w:rStyle w:val="Funotenzeichen"/>
+        <w:rPr>
+          <w:sz w:val="16"/>
+          <w:szCs w:val="16"/>
+        </w:rPr>
+      </w:pPr>
+      <w:r>
+        <w:rPr>
+          <w:rStyle w:val="Funotenzeichen"/>
+          <w:sz w:val="16"/>
+          <w:szCs w:val="16"/>
         </w:rPr>
         <w:footnoteRef/>
       </w:r>
       <w:r>
+        <w:rPr>
+          <w:sz w:val="16"/>
+          <w:szCs w:val="16"/>
+        </w:rPr>
         <w:t xml:space="preserve"> </w:t>
       </w:r>
       <w:hyperlink r:id="rId7" w:history="1">
         <w:r>
           <w:rPr>
             <w:rStyle w:val="Hyperlink"/>
+            <w:sz w:val="16"/>
+            <w:szCs w:val="16"/>
           </w:rPr>
           <w:t>https://web.dev/js-libraries-vs-frameworks/</w:t>
         </w:r>
       </w:hyperlink>
       <w:r>
-        <w:t xml:space="preserve"> (letz</w:t>
-      </w:r>
-      <w:r>
-        <w:t>ter Zugriff 02.05.2023)</w:t>
+        <w:rPr>
+          <w:sz w:val="16"/>
+          <w:szCs w:val="16"/>
+        </w:rPr>
+        <w:t xml:space="preserve"> (letzter Zugriff 02.05.2023)</w:t>
       </w:r>
     </w:p>
   </w:footnote>
@@ -1530,32 +1906,42 @@
     <w:p>
       <w:pPr>
         <w:pStyle w:val="Funotentext"/>
-      </w:pPr>
-      <w:r>
-        <w:rPr>
-          <w:rStyle w:val="Funotenzeichen"/>
+        <w:rPr>
+          <w:sz w:val="16"/>
+          <w:szCs w:val="16"/>
+        </w:rPr>
+      </w:pPr>
+      <w:r>
+        <w:rPr>
+          <w:rStyle w:val="Funotenzeichen"/>
+          <w:sz w:val="16"/>
+          <w:szCs w:val="16"/>
         </w:rPr>
         <w:footnoteRef/>
       </w:r>
       <w:r>
+        <w:rPr>
+          <w:sz w:val="16"/>
+          <w:szCs w:val="16"/>
+        </w:rPr>
         <w:t xml:space="preserve"> </w:t>
       </w:r>
       <w:hyperlink r:id="rId8" w:history="1">
         <w:r>
           <w:rPr>
             <w:rStyle w:val="Hyperlink"/>
+            <w:sz w:val="16"/>
+            <w:szCs w:val="16"/>
           </w:rPr>
           <w:t>https://web.dev/choose-js-library-or-framework/</w:t>
         </w:r>
       </w:hyperlink>
       <w:r>
-        <w:t xml:space="preserve"> </w:t>
-      </w:r>
-      <w:r>
-        <w:t>(letz</w:t>
-      </w:r>
-      <w:r>
-        <w:t>ter Zugriff 02.05.2023)</w:t>
+        <w:rPr>
+          <w:sz w:val="16"/>
+          <w:szCs w:val="16"/>
+        </w:rPr>
+        <w:t xml:space="preserve"> (letzter Zugriff 02.05.2023)</w:t>
       </w:r>
     </w:p>
   </w:footnote>
@@ -1567,22 +1953,37 @@
       <w:r>
         <w:rPr>
           <w:rStyle w:val="Funotenzeichen"/>
+          <w:sz w:val="16"/>
+          <w:szCs w:val="16"/>
         </w:rPr>
         <w:footnoteRef/>
       </w:r>
       <w:r>
+        <w:rPr>
+          <w:sz w:val="16"/>
+          <w:szCs w:val="16"/>
+        </w:rPr>
         <w:t xml:space="preserve"> </w:t>
       </w:r>
       <w:hyperlink r:id="rId9" w:history="1">
         <w:r>
           <w:rPr>
             <w:rStyle w:val="Hyperlink"/>
+            <w:sz w:val="16"/>
+            <w:szCs w:val="16"/>
           </w:rPr>
           <w:t>https://kinsta.com/blog/javascript-libraries/</w:t>
         </w:r>
       </w:hyperlink>
       <w:r>
-        <w:t xml:space="preserve"> (letzter Zugriff 05.05.2023) </w:t>
+        <w:rPr>
+          <w:sz w:val="16"/>
+          <w:szCs w:val="16"/>
+        </w:rPr>
+        <w:t xml:space="preserve"> (letzter Zugriff 05.05.2023)</w:t>
+      </w:r>
+      <w:r>
+        <w:t xml:space="preserve"> </w:t>
       </w:r>
     </w:p>
   </w:footnote>
@@ -1590,25 +1991,41 @@
     <w:p>
       <w:pPr>
         <w:pStyle w:val="Funotentext"/>
-      </w:pPr>
-      <w:r>
-        <w:rPr>
-          <w:rStyle w:val="Funotenzeichen"/>
+        <w:rPr>
+          <w:sz w:val="16"/>
+          <w:szCs w:val="16"/>
+        </w:rPr>
+      </w:pPr>
+      <w:r>
+        <w:rPr>
+          <w:rStyle w:val="Funotenzeichen"/>
+          <w:sz w:val="16"/>
+          <w:szCs w:val="16"/>
         </w:rPr>
         <w:footnoteRef/>
       </w:r>
       <w:r>
+        <w:rPr>
+          <w:sz w:val="16"/>
+          <w:szCs w:val="16"/>
+        </w:rPr>
         <w:t xml:space="preserve"> </w:t>
       </w:r>
       <w:hyperlink r:id="rId10" w:history="1">
         <w:r>
           <w:rPr>
             <w:rStyle w:val="Hyperlink"/>
+            <w:sz w:val="16"/>
+            <w:szCs w:val="16"/>
           </w:rPr>
           <w:t>https://d3js.org/</w:t>
         </w:r>
       </w:hyperlink>
       <w:r>
+        <w:rPr>
+          <w:sz w:val="16"/>
+          <w:szCs w:val="16"/>
+        </w:rPr>
         <w:t xml:space="preserve"> (letzter Zugriff 05.05.2023)</w:t>
       </w:r>
     </w:p>
@@ -1617,44 +2034,74 @@
     <w:p>
       <w:pPr>
         <w:pStyle w:val="Funotentext"/>
-      </w:pPr>
-      <w:r>
-        <w:rPr>
-          <w:rStyle w:val="Funotenzeichen"/>
+        <w:rPr>
+          <w:sz w:val="16"/>
+          <w:szCs w:val="16"/>
+        </w:rPr>
+      </w:pPr>
+      <w:r>
+        <w:rPr>
+          <w:rStyle w:val="Funotenzeichen"/>
+          <w:sz w:val="16"/>
+          <w:szCs w:val="16"/>
         </w:rPr>
         <w:footnoteRef/>
       </w:r>
       <w:r>
+        <w:rPr>
+          <w:sz w:val="16"/>
+          <w:szCs w:val="16"/>
+        </w:rPr>
         <w:t xml:space="preserve"> </w:t>
       </w:r>
       <w:hyperlink r:id="rId11" w:history="1">
         <w:r>
           <w:rPr>
             <w:rStyle w:val="Hyperlink"/>
+            <w:sz w:val="16"/>
+            <w:szCs w:val="16"/>
           </w:rPr>
           <w:t>https://d3-graph-gallery.com/graph/ridgeline_animation.html</w:t>
         </w:r>
       </w:hyperlink>
       <w:r>
+        <w:rPr>
+          <w:sz w:val="16"/>
+          <w:szCs w:val="16"/>
+        </w:rPr>
         <w:t xml:space="preserve"> (letzter Zugriff 05.05.2023)</w:t>
       </w:r>
     </w:p>
     <w:p>
       <w:pPr>
         <w:pStyle w:val="Funotentext"/>
-      </w:pPr>
-      <w:r>
+        <w:rPr>
+          <w:sz w:val="16"/>
+          <w:szCs w:val="16"/>
+        </w:rPr>
+      </w:pPr>
+      <w:r>
+        <w:rPr>
+          <w:sz w:val="16"/>
+          <w:szCs w:val="16"/>
+        </w:rPr>
         <w:t xml:space="preserve">  </w:t>
       </w:r>
       <w:hyperlink r:id="rId12" w:history="1">
         <w:r>
           <w:rPr>
             <w:rStyle w:val="Hyperlink"/>
+            <w:sz w:val="16"/>
+            <w:szCs w:val="16"/>
           </w:rPr>
           <w:t>https://observablehq.com/@d3/gallery</w:t>
         </w:r>
       </w:hyperlink>
       <w:r>
+        <w:rPr>
+          <w:sz w:val="16"/>
+          <w:szCs w:val="16"/>
+        </w:rPr>
         <w:t xml:space="preserve"> (letzter Zugriff 05.05.2023)</w:t>
       </w:r>
     </w:p>
@@ -1663,25 +2110,41 @@
     <w:p>
       <w:pPr>
         <w:pStyle w:val="Funotentext"/>
-      </w:pPr>
-      <w:r>
-        <w:rPr>
-          <w:rStyle w:val="Funotenzeichen"/>
+        <w:rPr>
+          <w:sz w:val="16"/>
+          <w:szCs w:val="16"/>
+        </w:rPr>
+      </w:pPr>
+      <w:r>
+        <w:rPr>
+          <w:rStyle w:val="Funotenzeichen"/>
+          <w:sz w:val="16"/>
+          <w:szCs w:val="16"/>
         </w:rPr>
         <w:footnoteRef/>
       </w:r>
       <w:r>
+        <w:rPr>
+          <w:sz w:val="16"/>
+          <w:szCs w:val="16"/>
+        </w:rPr>
         <w:t xml:space="preserve"> </w:t>
       </w:r>
       <w:hyperlink r:id="rId13" w:history="1">
         <w:r>
           <w:rPr>
             <w:rStyle w:val="Hyperlink"/>
+            <w:sz w:val="16"/>
+            <w:szCs w:val="16"/>
           </w:rPr>
           <w:t>https://observablehq.com/@d3/learn-d3-data?collection=@d3/learn-d3</w:t>
         </w:r>
       </w:hyperlink>
       <w:r>
+        <w:rPr>
+          <w:sz w:val="16"/>
+          <w:szCs w:val="16"/>
+        </w:rPr>
         <w:t xml:space="preserve"> (letzter Zugriff 05.05.2023)</w:t>
       </w:r>
     </w:p>
@@ -1694,21 +2157,33 @@
       <w:r>
         <w:rPr>
           <w:rStyle w:val="Funotenzeichen"/>
+          <w:sz w:val="16"/>
+          <w:szCs w:val="16"/>
         </w:rPr>
         <w:footnoteRef/>
       </w:r>
       <w:r>
+        <w:rPr>
+          <w:sz w:val="16"/>
+          <w:szCs w:val="16"/>
+        </w:rPr>
         <w:t xml:space="preserve"> </w:t>
       </w:r>
       <w:hyperlink r:id="rId14" w:history="1">
         <w:r>
           <w:rPr>
             <w:rStyle w:val="Hyperlink"/>
+            <w:sz w:val="16"/>
+            <w:szCs w:val="16"/>
           </w:rPr>
           <w:t>https://www.freecodecamp.org/news/d3js-tutorial-data-visualization-for-beginners/</w:t>
         </w:r>
       </w:hyperlink>
       <w:r>
+        <w:rPr>
+          <w:sz w:val="16"/>
+          <w:szCs w:val="16"/>
+        </w:rPr>
         <w:t xml:space="preserve"> (letzter Zugriff 05.05.2023)</w:t>
       </w:r>
     </w:p>
@@ -1717,25 +2192,41 @@
     <w:p>
       <w:pPr>
         <w:pStyle w:val="Funotentext"/>
-      </w:pPr>
-      <w:r>
-        <w:rPr>
-          <w:rStyle w:val="Funotenzeichen"/>
+        <w:rPr>
+          <w:sz w:val="16"/>
+          <w:szCs w:val="16"/>
+        </w:rPr>
+      </w:pPr>
+      <w:r>
+        <w:rPr>
+          <w:rStyle w:val="Funotenzeichen"/>
+          <w:sz w:val="16"/>
+          <w:szCs w:val="16"/>
         </w:rPr>
         <w:footnoteRef/>
       </w:r>
       <w:r>
+        <w:rPr>
+          <w:sz w:val="16"/>
+          <w:szCs w:val="16"/>
+        </w:rPr>
         <w:t xml:space="preserve"> </w:t>
       </w:r>
       <w:hyperlink r:id="rId15" w:history="1">
         <w:r>
           <w:rPr>
             <w:rStyle w:val="Hyperlink"/>
+            <w:sz w:val="16"/>
+            <w:szCs w:val="16"/>
           </w:rPr>
           <w:t>https://www.kofi-group.com/5-reasons-why-d3-js-is-the-best-framework-for-data-visualization/</w:t>
         </w:r>
       </w:hyperlink>
       <w:r>
+        <w:rPr>
+          <w:sz w:val="16"/>
+          <w:szCs w:val="16"/>
+        </w:rPr>
         <w:t xml:space="preserve"> (letzter Zugriff 05.05.2023)</w:t>
       </w:r>
     </w:p>
@@ -1744,25 +2235,41 @@
     <w:p>
       <w:pPr>
         <w:pStyle w:val="Funotentext"/>
-      </w:pPr>
-      <w:r>
-        <w:rPr>
-          <w:rStyle w:val="Funotenzeichen"/>
+        <w:rPr>
+          <w:sz w:val="16"/>
+          <w:szCs w:val="16"/>
+        </w:rPr>
+      </w:pPr>
+      <w:r>
+        <w:rPr>
+          <w:rStyle w:val="Funotenzeichen"/>
+          <w:sz w:val="16"/>
+          <w:szCs w:val="16"/>
         </w:rPr>
         <w:footnoteRef/>
       </w:r>
       <w:r>
+        <w:rPr>
+          <w:sz w:val="16"/>
+          <w:szCs w:val="16"/>
+        </w:rPr>
         <w:t xml:space="preserve"> </w:t>
       </w:r>
       <w:hyperlink r:id="rId16" w:history="1">
         <w:r>
           <w:rPr>
             <w:rStyle w:val="Hyperlink"/>
+            <w:sz w:val="16"/>
+            <w:szCs w:val="16"/>
           </w:rPr>
           <w:t>https://observablehq.com/@d3/learn-d3?collection=@d3/learn-d3</w:t>
         </w:r>
       </w:hyperlink>
       <w:r>
+        <w:rPr>
+          <w:sz w:val="16"/>
+          <w:szCs w:val="16"/>
+        </w:rPr>
         <w:t xml:space="preserve"> (letzter Zugriff 05.05.2023)</w:t>
       </w:r>
     </w:p>
@@ -1771,25 +2278,41 @@
     <w:p>
       <w:pPr>
         <w:pStyle w:val="Funotentext"/>
-      </w:pPr>
-      <w:r>
-        <w:rPr>
-          <w:rStyle w:val="Funotenzeichen"/>
+        <w:rPr>
+          <w:sz w:val="16"/>
+          <w:szCs w:val="16"/>
+        </w:rPr>
+      </w:pPr>
+      <w:r>
+        <w:rPr>
+          <w:rStyle w:val="Funotenzeichen"/>
+          <w:sz w:val="16"/>
+          <w:szCs w:val="16"/>
         </w:rPr>
         <w:footnoteRef/>
       </w:r>
       <w:r>
+        <w:rPr>
+          <w:sz w:val="16"/>
+          <w:szCs w:val="16"/>
+        </w:rPr>
         <w:t xml:space="preserve"> </w:t>
       </w:r>
       <w:hyperlink r:id="rId17" w:history="1">
         <w:r>
           <w:rPr>
             <w:rStyle w:val="Hyperlink"/>
+            <w:sz w:val="16"/>
+            <w:szCs w:val="16"/>
           </w:rPr>
           <w:t>https://www.freecodecamp.org/news/d3js-tutorial-data-visualization-for-beginners/</w:t>
         </w:r>
       </w:hyperlink>
       <w:r>
+        <w:rPr>
+          <w:sz w:val="16"/>
+          <w:szCs w:val="16"/>
+        </w:rPr>
         <w:t xml:space="preserve"> (letzter Zugriff 05.05.2023) </w:t>
       </w:r>
     </w:p>
@@ -1798,25 +2321,41 @@
     <w:p>
       <w:pPr>
         <w:pStyle w:val="Funotentext"/>
-      </w:pPr>
-      <w:r>
-        <w:rPr>
-          <w:rStyle w:val="Funotenzeichen"/>
+        <w:rPr>
+          <w:sz w:val="16"/>
+          <w:szCs w:val="16"/>
+        </w:rPr>
+      </w:pPr>
+      <w:r>
+        <w:rPr>
+          <w:rStyle w:val="Funotenzeichen"/>
+          <w:sz w:val="16"/>
+          <w:szCs w:val="16"/>
         </w:rPr>
         <w:footnoteRef/>
       </w:r>
       <w:r>
+        <w:rPr>
+          <w:sz w:val="16"/>
+          <w:szCs w:val="16"/>
+        </w:rPr>
         <w:t xml:space="preserve"> </w:t>
       </w:r>
       <w:hyperlink r:id="rId18" w:history="1">
         <w:r>
           <w:rPr>
             <w:rStyle w:val="Hyperlink"/>
+            <w:sz w:val="16"/>
+            <w:szCs w:val="16"/>
           </w:rPr>
           <w:t>https://www.d3indepth.com/</w:t>
         </w:r>
       </w:hyperlink>
       <w:r>
+        <w:rPr>
+          <w:sz w:val="16"/>
+          <w:szCs w:val="16"/>
+        </w:rPr>
         <w:t xml:space="preserve"> (letzter Zugriff 05.05.2023)</w:t>
       </w:r>
     </w:p>
@@ -1825,32 +2364,42 @@
     <w:p>
       <w:pPr>
         <w:pStyle w:val="Funotentext"/>
-      </w:pPr>
-      <w:r>
-        <w:rPr>
-          <w:rStyle w:val="Funotenzeichen"/>
+        <w:rPr>
+          <w:sz w:val="16"/>
+          <w:szCs w:val="16"/>
+        </w:rPr>
+      </w:pPr>
+      <w:r>
+        <w:rPr>
+          <w:rStyle w:val="Funotenzeichen"/>
+          <w:sz w:val="16"/>
+          <w:szCs w:val="16"/>
         </w:rPr>
         <w:footnoteRef/>
       </w:r>
       <w:r>
+        <w:rPr>
+          <w:sz w:val="16"/>
+          <w:szCs w:val="16"/>
+        </w:rPr>
         <w:t xml:space="preserve"> </w:t>
       </w:r>
       <w:hyperlink r:id="rId19" w:history="1">
         <w:r>
           <w:rPr>
             <w:rStyle w:val="Hyperlink"/>
+            <w:sz w:val="16"/>
+            <w:szCs w:val="16"/>
           </w:rPr>
           <w:t>https://react.dev/learn</w:t>
         </w:r>
       </w:hyperlink>
       <w:r>
-        <w:t xml:space="preserve"> (letzt</w:t>
-      </w:r>
-      <w:r>
-        <w:t>er Zugriff: 20.04.2023</w:t>
-      </w:r>
-      <w:r>
-        <w:t>)</w:t>
+        <w:rPr>
+          <w:sz w:val="16"/>
+          <w:szCs w:val="16"/>
+        </w:rPr>
+        <w:t xml:space="preserve"> (letzter Zugriff: 20.04.2023)</w:t>
       </w:r>
     </w:p>
   </w:footnote>
@@ -1858,29 +2407,42 @@
     <w:p>
       <w:pPr>
         <w:pStyle w:val="Funotentext"/>
-      </w:pPr>
-      <w:r>
-        <w:rPr>
-          <w:rStyle w:val="Funotenzeichen"/>
+        <w:rPr>
+          <w:sz w:val="16"/>
+          <w:szCs w:val="16"/>
+        </w:rPr>
+      </w:pPr>
+      <w:r>
+        <w:rPr>
+          <w:rStyle w:val="Funotenzeichen"/>
+          <w:sz w:val="16"/>
+          <w:szCs w:val="16"/>
         </w:rPr>
         <w:footnoteRef/>
       </w:r>
       <w:r>
+        <w:rPr>
+          <w:sz w:val="16"/>
+          <w:szCs w:val="16"/>
+        </w:rPr>
         <w:t xml:space="preserve"> </w:t>
       </w:r>
       <w:hyperlink r:id="rId20" w:anchor="react-hauptmerkmale" w:history="1">
         <w:r>
           <w:rPr>
             <w:rStyle w:val="Hyperlink"/>
+            <w:sz w:val="16"/>
+            <w:szCs w:val="16"/>
           </w:rPr>
           <w:t>https://kinsta.com/de/blog/vue-vs-react/#react-hauptmerkmale</w:t>
         </w:r>
       </w:hyperlink>
       <w:r>
-        <w:t xml:space="preserve"> (letz</w:t>
-      </w:r>
-      <w:r>
-        <w:t>ter Zugriff 05.05.2023)</w:t>
+        <w:rPr>
+          <w:sz w:val="16"/>
+          <w:szCs w:val="16"/>
+        </w:rPr>
+        <w:t xml:space="preserve"> (letzter Zugriff 05.05.2023)</w:t>
       </w:r>
     </w:p>
   </w:footnote>
@@ -1895,28 +2457,34 @@
       <w:r>
         <w:rPr>
           <w:rStyle w:val="Funotenzeichen"/>
+          <w:sz w:val="16"/>
+          <w:szCs w:val="16"/>
         </w:rPr>
         <w:footnoteRef/>
       </w:r>
       <w:r>
+        <w:rPr>
+          <w:sz w:val="16"/>
+          <w:szCs w:val="16"/>
+        </w:rPr>
         <w:t xml:space="preserve"> </w:t>
       </w:r>
       <w:hyperlink r:id="rId21" w:history="1">
         <w:r>
           <w:rPr>
             <w:rStyle w:val="Hyperlink"/>
+            <w:sz w:val="16"/>
+            <w:szCs w:val="16"/>
           </w:rPr>
           <w:t>https://www.wilde-it.com/react</w:t>
         </w:r>
       </w:hyperlink>
       <w:r>
-        <w:t xml:space="preserve"> (letzt</w:t>
-      </w:r>
-      <w:r>
-        <w:t>er Zugriff: 23.04.2023</w:t>
-      </w:r>
-      <w:r>
-        <w:t>)</w:t>
+        <w:rPr>
+          <w:sz w:val="16"/>
+          <w:szCs w:val="16"/>
+        </w:rPr>
+        <w:t xml:space="preserve"> (letzter Zugriff: 23.04.2023)</w:t>
       </w:r>
     </w:p>
   </w:footnote>
@@ -1924,66 +2492,52 @@
     <w:p>
       <w:pPr>
         <w:pStyle w:val="Funotentext"/>
-      </w:pPr>
-      <w:r>
-        <w:rPr>
-          <w:rStyle w:val="Funotenzeichen"/>
+        <w:rPr>
+          <w:sz w:val="16"/>
+          <w:szCs w:val="16"/>
+        </w:rPr>
+      </w:pPr>
+      <w:r>
+        <w:rPr>
+          <w:rStyle w:val="Funotenzeichen"/>
+          <w:sz w:val="16"/>
+          <w:szCs w:val="16"/>
         </w:rPr>
         <w:footnoteRef/>
       </w:r>
       <w:r>
+        <w:rPr>
+          <w:sz w:val="16"/>
+          <w:szCs w:val="16"/>
+        </w:rPr>
         <w:t xml:space="preserve"> </w:t>
       </w:r>
       <w:hyperlink r:id="rId22" w:anchor="nachteile-von-vue-vs-react" w:history="1">
         <w:r>
           <w:rPr>
             <w:rStyle w:val="Hyperlink"/>
+            <w:sz w:val="16"/>
+            <w:szCs w:val="16"/>
           </w:rPr>
           <w:t>https://kinsta.com/de/blog/vue-vs-react/#nachteile-von-vue-vs-react</w:t>
         </w:r>
       </w:hyperlink>
       <w:r>
+        <w:rPr>
+          <w:sz w:val="16"/>
+          <w:szCs w:val="16"/>
+        </w:rPr>
         <w:t xml:space="preserve"> </w:t>
       </w:r>
       <w:r>
         <w:rPr>
           <w:rStyle w:val="Hyperlink"/>
           <w:color w:val="auto"/>
+          <w:sz w:val="16"/>
+          <w:szCs w:val="16"/>
           <w:u w:val="none"/>
         </w:rPr>
-        <w:t>(letz</w:t>
-      </w:r>
-      <w:r>
-        <w:rPr>
-          <w:rStyle w:val="Hyperlink"/>
-          <w:color w:val="auto"/>
-          <w:u w:val="none"/>
-        </w:rPr>
-        <w:t>t</w:t>
-      </w:r>
-      <w:r>
-        <w:rPr>
-          <w:rStyle w:val="Hyperlink"/>
-          <w:color w:val="auto"/>
-          <w:u w:val="none"/>
-        </w:rPr>
-        <w:t>e</w:t>
-      </w:r>
-      <w:r>
-        <w:rPr>
-          <w:rStyle w:val="Hyperlink"/>
-          <w:color w:val="auto"/>
-          <w:u w:val="none"/>
-        </w:rPr>
-        <w:t>r Zugriff: 28.04.2023</w:t>
-      </w:r>
-      <w:r>
-        <w:rPr>
-          <w:rStyle w:val="Hyperlink"/>
-          <w:color w:val="auto"/>
-          <w:u w:val="none"/>
-        </w:rPr>
-        <w:t>)</w:t>
+        <w:t>(letzter Zugriff: 28.04.2023)</w:t>
       </w:r>
     </w:p>
   </w:footnote>
@@ -1991,31 +2545,55 @@
     <w:p>
       <w:pPr>
         <w:pStyle w:val="Funotentext"/>
-      </w:pPr>
-      <w:r>
-        <w:rPr>
-          <w:rStyle w:val="Funotenzeichen"/>
+        <w:rPr>
+          <w:sz w:val="16"/>
+          <w:szCs w:val="16"/>
+        </w:rPr>
+      </w:pPr>
+      <w:r>
+        <w:rPr>
+          <w:rStyle w:val="Funotenzeichen"/>
+          <w:sz w:val="16"/>
+          <w:szCs w:val="16"/>
         </w:rPr>
         <w:footnoteRef/>
       </w:r>
       <w:r>
+        <w:rPr>
+          <w:sz w:val="16"/>
+          <w:szCs w:val="16"/>
+        </w:rPr>
         <w:t xml:space="preserve"> </w:t>
       </w:r>
       <w:hyperlink r:id="rId23" w:history="1">
         <w:r>
           <w:rPr>
             <w:rStyle w:val="Hyperlink"/>
+            <w:sz w:val="16"/>
+            <w:szCs w:val="16"/>
           </w:rPr>
           <w:t>https://medium.com/@jcukier/d3-and-react-similarities-and-differences-6aeb49fdaf5b</w:t>
         </w:r>
       </w:hyperlink>
       <w:r>
+        <w:rPr>
+          <w:sz w:val="16"/>
+          <w:szCs w:val="16"/>
+        </w:rPr>
         <w:t xml:space="preserve"> (letz</w:t>
       </w:r>
       <w:r>
+        <w:rPr>
+          <w:sz w:val="16"/>
+          <w:szCs w:val="16"/>
+        </w:rPr>
         <w:t>t</w:t>
       </w:r>
       <w:r>
+        <w:rPr>
+          <w:sz w:val="16"/>
+          <w:szCs w:val="16"/>
+        </w:rPr>
         <w:t>er Zugriff 05.05.2023)</w:t>
       </w:r>
     </w:p>
@@ -2028,25 +2606,34 @@
       <w:r>
         <w:rPr>
           <w:rStyle w:val="Funotenzeichen"/>
+          <w:sz w:val="16"/>
+          <w:szCs w:val="16"/>
         </w:rPr>
         <w:footnoteRef/>
       </w:r>
       <w:r>
+        <w:rPr>
+          <w:sz w:val="16"/>
+          <w:szCs w:val="16"/>
+        </w:rPr>
         <w:t xml:space="preserve"> </w:t>
       </w:r>
       <w:hyperlink r:id="rId24" w:history="1">
         <w:r>
           <w:rPr>
             <w:rStyle w:val="Hyperlink"/>
+            <w:sz w:val="16"/>
+            <w:szCs w:val="16"/>
           </w:rPr>
           <w:t>https://megagon.ai/react-d3-a-starters-guide</w:t>
         </w:r>
       </w:hyperlink>
       <w:r>
-        <w:t xml:space="preserve"> (letz</w:t>
-      </w:r>
-      <w:r>
-        <w:t>ter Zugriff: 05.05.2023)</w:t>
+        <w:rPr>
+          <w:sz w:val="16"/>
+          <w:szCs w:val="16"/>
+        </w:rPr>
+        <w:t xml:space="preserve"> (letzter Zugriff: 05.05.2023)</w:t>
       </w:r>
     </w:p>
   </w:footnote>
@@ -2054,7 +2641,7 @@
 </file>
 
 <file path=word/header1.xml><?xml version="1.0" encoding="utf-8"?>
-<w:hdr xmlns:wpc="http://schemas.microsoft.com/office/word/2010/wordprocessingCanvas" xmlns:cx="http://schemas.microsoft.com/office/drawing/2014/chartex" xmlns:cx1="http://schemas.microsoft.com/office/drawing/2015/9/8/chartex" xmlns:cx2="http://schemas.microsoft.com/office/drawing/2015/10/21/chartex" xmlns:cx3="http://schemas.microsoft.com/office/drawing/2016/5/9/chartex" xmlns:cx4="http://schemas.microsoft.com/office/drawing/2016/5/10/chartex" xmlns:cx5="http://schemas.microsoft.com/office/drawing/2016/5/11/chartex" xmlns:cx6="http://schemas.microsoft.com/office/drawing/2016/5/12/chartex" xmlns:cx7="http://schemas.microsoft.com/office/drawing/2016/5/13/chartex" xmlns:cx8="http://schemas.microsoft.com/office/drawing/2016/5/14/chartex" xmlns:mc="http://schemas.openxmlformats.org/markup-compatibility/2006" xmlns:aink="http://schemas.microsoft.com/office/drawing/2016/ink" xmlns:am3d="http://schemas.microsoft.com/office/drawing/2017/model3d" xmlns:o="urn:schemas-microsoft-com:office:office" xmlns:oel="http://schemas.microsoft.com/office/2019/extlst" xmlns:r="http://schemas.openxmlformats.org/officeDocument/2006/relationships" xmlns:m="http://schemas.openxmlformats.org/officeDocument/2006/math" xmlns:v="urn:schemas-microsoft-com:vml" xmlns:wp14="http://schemas.microsoft.com/office/word/2010/wordprocessingDrawing" xmlns:wp="http://schemas.openxmlformats.org/drawingml/2006/wordprocessingDrawing" xmlns:w10="urn:schemas-microsoft-com:office:word" xmlns:w="http://schemas.openxmlformats.org/wordprocessingml/2006/main" xmlns:w14="http://schemas.microsoft.com/office/word/2010/wordml" xmlns:w15="http://schemas.microsoft.com/office/word/2012/wordml" xmlns:w16cex="http://schemas.microsoft.com/office/word/2018/wordml/cex" xmlns:w16cid="http://schemas.microsoft.com/office/word/2016/wordml/cid" xmlns:w16="http://schemas.microsoft.com/office/word/2018/wordml" xmlns:w16sdtdh="http://schemas.microsoft.com/office/word/2020/wordml/sdtdatahash" xmlns:w16se="http://schemas.microsoft.com/office/word/2015/wordml/symex" xmlns:wpg="http://schemas.microsoft.com/office/word/2010/wordprocessingGroup" xmlns:wpi="http://schemas.microsoft.com/office/word/2010/wordprocessingInk" xmlns:wne="http://schemas.microsoft.com/office/word/2006/wordml" xmlns:wps="http://schemas.microsoft.com/office/word/2010/wordprocessingShape" mc:Ignorable="w14 w15 w16se w16cid w16 w16cex w16sdtdh wp14">
+<w:hdr xmlns:wpc="http://schemas.microsoft.com/office/word/2010/wordprocessingCanvas" xmlns:cx="http://schemas.microsoft.com/office/drawing/2014/chartex" xmlns:cx1="http://schemas.microsoft.com/office/drawing/2015/9/8/chartex" xmlns:cx2="http://schemas.microsoft.com/office/drawing/2015/10/21/chartex" xmlns:cx3="http://schemas.microsoft.com/office/drawing/2016/5/9/chartex" xmlns:cx4="http://schemas.microsoft.com/office/drawing/2016/5/10/chartex" xmlns:cx5="http://schemas.microsoft.com/office/drawing/2016/5/11/chartex" xmlns:cx6="http://schemas.microsoft.com/office/drawing/2016/5/12/chartex" xmlns:cx7="http://schemas.microsoft.com/office/drawing/2016/5/13/chartex" xmlns:cx8="http://schemas.microsoft.com/office/drawing/2016/5/14/chartex" xmlns:mc="http://schemas.openxmlformats.org/markup-compatibility/2006" xmlns:aink="http://schemas.microsoft.com/office/drawing/2016/ink" xmlns:am3d="http://schemas.microsoft.com/office/drawing/2017/model3d" xmlns:o="urn:schemas-microsoft-com:office:office" xmlns:oel="http://schemas.microsoft.com/office/2019/extlst" xmlns:r="http://schemas.openxmlformats.org/officeDocument/2006/relationships" xmlns:m="http://schemas.openxmlformats.org/officeDocument/2006/math" xmlns:v="urn:schemas-microsoft-com:vml" xmlns:wp14="http://schemas.microsoft.com/office/word/2010/wordprocessingDrawing" xmlns:wp="http://schemas.openxmlformats.org/drawingml/2006/wordprocessingDrawing" xmlns:w10="urn:schemas-microsoft-com:office:word" xmlns:w="http://schemas.openxmlformats.org/wordprocessingml/2006/main" xmlns:w14="http://schemas.microsoft.com/office/word/2010/wordml" xmlns:w15="http://schemas.microsoft.com/office/word/2012/wordml" xmlns:w16cex="http://schemas.microsoft.com/office/word/2018/wordml/cex" xmlns:w16cid="http://schemas.microsoft.com/office/word/2016/wordml/cid" xmlns:w16="http://schemas.microsoft.com/office/word/2018/wordml" xmlns:w16du="http://schemas.microsoft.com/office/word/2023/wordml/word16du" xmlns:w16sdtdh="http://schemas.microsoft.com/office/word/2020/wordml/sdtdatahash" xmlns:w16se="http://schemas.microsoft.com/office/word/2015/wordml/symex" xmlns:wpg="http://schemas.microsoft.com/office/word/2010/wordprocessingGroup" xmlns:wpi="http://schemas.microsoft.com/office/word/2010/wordprocessingInk" xmlns:wne="http://schemas.microsoft.com/office/word/2006/wordml" xmlns:wps="http://schemas.microsoft.com/office/word/2010/wordprocessingShape" mc:Ignorable="w14 w15 w16se w16cid w16 w16cex w16sdtdh wp14">
   <w:p>
     <w:pPr>
       <w:pBdr>
@@ -2141,7 +2728,7 @@
 </file>
 
 <file path=word/numbering.xml><?xml version="1.0" encoding="utf-8"?>
-<w:numbering xmlns:wpc="http://schemas.microsoft.com/office/word/2010/wordprocessingCanvas" xmlns:cx="http://schemas.microsoft.com/office/drawing/2014/chartex" xmlns:cx1="http://schemas.microsoft.com/office/drawing/2015/9/8/chartex" xmlns:cx2="http://schemas.microsoft.com/office/drawing/2015/10/21/chartex" xmlns:cx3="http://schemas.microsoft.com/office/drawing/2016/5/9/chartex" xmlns:cx4="http://schemas.microsoft.com/office/drawing/2016/5/10/chartex" xmlns:cx5="http://schemas.microsoft.com/office/drawing/2016/5/11/chartex" xmlns:cx6="http://schemas.microsoft.com/office/drawing/2016/5/12/chartex" xmlns:cx7="http://schemas.microsoft.com/office/drawing/2016/5/13/chartex" xmlns:cx8="http://schemas.microsoft.com/office/drawing/2016/5/14/chartex" xmlns:mc="http://schemas.openxmlformats.org/markup-compatibility/2006" xmlns:aink="http://schemas.microsoft.com/office/drawing/2016/ink" xmlns:am3d="http://schemas.microsoft.com/office/drawing/2017/model3d" xmlns:o="urn:schemas-microsoft-com:office:office" xmlns:oel="http://schemas.microsoft.com/office/2019/extlst" xmlns:r="http://schemas.openxmlformats.org/officeDocument/2006/relationships" xmlns:m="http://schemas.openxmlformats.org/officeDocument/2006/math" xmlns:v="urn:schemas-microsoft-com:vml" xmlns:wp14="http://schemas.microsoft.com/office/word/2010/wordprocessingDrawing" xmlns:wp="http://schemas.openxmlformats.org/drawingml/2006/wordprocessingDrawing" xmlns:w10="urn:schemas-microsoft-com:office:word" xmlns:w="http://schemas.openxmlformats.org/wordprocessingml/2006/main" xmlns:w14="http://schemas.microsoft.com/office/word/2010/wordml" xmlns:w15="http://schemas.microsoft.com/office/word/2012/wordml" xmlns:w16cex="http://schemas.microsoft.com/office/word/2018/wordml/cex" xmlns:w16cid="http://schemas.microsoft.com/office/word/2016/wordml/cid" xmlns:w16="http://schemas.microsoft.com/office/word/2018/wordml" xmlns:w16sdtdh="http://schemas.microsoft.com/office/word/2020/wordml/sdtdatahash" xmlns:w16se="http://schemas.microsoft.com/office/word/2015/wordml/symex" xmlns:wpg="http://schemas.microsoft.com/office/word/2010/wordprocessingGroup" xmlns:wpi="http://schemas.microsoft.com/office/word/2010/wordprocessingInk" xmlns:wne="http://schemas.microsoft.com/office/word/2006/wordml" xmlns:wps="http://schemas.microsoft.com/office/word/2010/wordprocessingShape" mc:Ignorable="w14 w15 w16se w16cid w16 w16cex w16sdtdh wp14">
+<w:numbering xmlns:wpc="http://schemas.microsoft.com/office/word/2010/wordprocessingCanvas" xmlns:cx="http://schemas.microsoft.com/office/drawing/2014/chartex" xmlns:cx1="http://schemas.microsoft.com/office/drawing/2015/9/8/chartex" xmlns:cx2="http://schemas.microsoft.com/office/drawing/2015/10/21/chartex" xmlns:cx3="http://schemas.microsoft.com/office/drawing/2016/5/9/chartex" xmlns:cx4="http://schemas.microsoft.com/office/drawing/2016/5/10/chartex" xmlns:cx5="http://schemas.microsoft.com/office/drawing/2016/5/11/chartex" xmlns:cx6="http://schemas.microsoft.com/office/drawing/2016/5/12/chartex" xmlns:cx7="http://schemas.microsoft.com/office/drawing/2016/5/13/chartex" xmlns:cx8="http://schemas.microsoft.com/office/drawing/2016/5/14/chartex" xmlns:mc="http://schemas.openxmlformats.org/markup-compatibility/2006" xmlns:aink="http://schemas.microsoft.com/office/drawing/2016/ink" xmlns:am3d="http://schemas.microsoft.com/office/drawing/2017/model3d" xmlns:o="urn:schemas-microsoft-com:office:office" xmlns:oel="http://schemas.microsoft.com/office/2019/extlst" xmlns:r="http://schemas.openxmlformats.org/officeDocument/2006/relationships" xmlns:m="http://schemas.openxmlformats.org/officeDocument/2006/math" xmlns:v="urn:schemas-microsoft-com:vml" xmlns:wp14="http://schemas.microsoft.com/office/word/2010/wordprocessingDrawing" xmlns:wp="http://schemas.openxmlformats.org/drawingml/2006/wordprocessingDrawing" xmlns:w10="urn:schemas-microsoft-com:office:word" xmlns:w="http://schemas.openxmlformats.org/wordprocessingml/2006/main" xmlns:w14="http://schemas.microsoft.com/office/word/2010/wordml" xmlns:w15="http://schemas.microsoft.com/office/word/2012/wordml" xmlns:w16cex="http://schemas.microsoft.com/office/word/2018/wordml/cex" xmlns:w16cid="http://schemas.microsoft.com/office/word/2016/wordml/cid" xmlns:w16="http://schemas.microsoft.com/office/word/2018/wordml" xmlns:w16du="http://schemas.microsoft.com/office/word/2023/wordml/word16du" xmlns:w16sdtdh="http://schemas.microsoft.com/office/word/2020/wordml/sdtdatahash" xmlns:w16se="http://schemas.microsoft.com/office/word/2015/wordml/symex" xmlns:wpg="http://schemas.microsoft.com/office/word/2010/wordprocessingGroup" xmlns:wpi="http://schemas.microsoft.com/office/word/2010/wordprocessingInk" xmlns:wne="http://schemas.microsoft.com/office/word/2006/wordml" xmlns:wps="http://schemas.microsoft.com/office/word/2010/wordprocessingShape" mc:Ignorable="w14 w15 w16se w16cid w16 w16cex w16sdtdh wp14">
   <w:abstractNum w:abstractNumId="0" w15:restartNumberingAfterBreak="0">
     <w:nsid w:val="FFFFFF89"/>
     <w:multiLevelType w:val="singleLevel"/>

</xml_diff>